<commit_message>
Commit Updates to documentation #3
</commit_message>
<xml_diff>
--- a/Dokumentation.docx
+++ b/Dokumentation.docx
@@ -8,12 +8,14 @@
         <w:rPr>
           <w:sz w:val="40"/>
           <w:szCs w:val="40"/>
+          <w:lang w:val="en-GB"/>
         </w:rPr>
       </w:pPr>
       <w:r>
         <w:rPr>
           <w:sz w:val="40"/>
           <w:szCs w:val="40"/>
+          <w:lang w:val="en-GB"/>
         </w:rPr>
         <w:t>Maintenance Monitor</w:t>
       </w:r>
@@ -301,44 +303,26 @@
           <w:szCs w:val="40"/>
         </w:rPr>
       </w:pPr>
-      <w:proofErr w:type="spellStart"/>
       <w:r>
         <w:rPr>
           <w:sz w:val="24"/>
           <w:szCs w:val="24"/>
         </w:rPr>
-        <w:t>Git</w:t>
-      </w:r>
-      <w:proofErr w:type="spellEnd"/>
+        <w:t xml:space="preserve">Git Repository erstellen, </w:t>
+      </w:r>
       <w:r>
         <w:rPr>
           <w:sz w:val="24"/>
           <w:szCs w:val="24"/>
         </w:rPr>
-        <w:t xml:space="preserve"> Repository erstellen, </w:t>
-      </w:r>
-      <w:proofErr w:type="spellStart"/>
+        <w:t>B</w:t>
+      </w:r>
       <w:r>
         <w:rPr>
           <w:sz w:val="24"/>
           <w:szCs w:val="24"/>
         </w:rPr>
-        <w:t>B</w:t>
-      </w:r>
-      <w:r>
-        <w:rPr>
-          <w:sz w:val="24"/>
-          <w:szCs w:val="24"/>
-        </w:rPr>
-        <w:t>ranches</w:t>
-      </w:r>
-      <w:proofErr w:type="spellEnd"/>
-      <w:r>
-        <w:rPr>
-          <w:sz w:val="24"/>
-          <w:szCs w:val="24"/>
-        </w:rPr>
-        <w:t xml:space="preserve"> erstellen, erste User Stories definieren</w:t>
+        <w:t>ranches erstellen, erste User Stories definieren</w:t>
       </w:r>
     </w:p>
     <w:p>
@@ -397,6 +381,9 @@
         </w:rPr>
       </w:pPr>
       <w:r>
+        <w:rPr>
+          <w:noProof/>
+        </w:rPr>
         <w:drawing>
           <wp:inline distT="0" distB="0" distL="0" distR="0" wp14:anchorId="28262C68" wp14:editId="1C13212E">
             <wp:extent cx="5760720" cy="1956435"/>
@@ -478,6 +465,9 @@
         </w:rPr>
       </w:pPr>
       <w:r>
+        <w:rPr>
+          <w:noProof/>
+        </w:rPr>
         <w:drawing>
           <wp:inline distT="0" distB="0" distL="0" distR="0" wp14:anchorId="1067703C" wp14:editId="6FB6E36E">
             <wp:extent cx="5760720" cy="3025140"/>
@@ -523,6 +513,9 @@
         </w:rPr>
       </w:pPr>
       <w:r>
+        <w:rPr>
+          <w:noProof/>
+        </w:rPr>
         <w:drawing>
           <wp:inline distT="0" distB="0" distL="0" distR="0" wp14:anchorId="0DA4ADAE" wp14:editId="1654BEE5">
             <wp:extent cx="5760720" cy="2433320"/>
@@ -567,9 +560,49 @@
           <w:szCs w:val="24"/>
         </w:rPr>
       </w:pPr>
+      <w:r>
+        <w:rPr>
+          <w:noProof/>
+        </w:rPr>
+        <w:drawing>
+          <wp:inline distT="0" distB="0" distL="0" distR="0" wp14:anchorId="6FD42F78" wp14:editId="58EE22EF">
+            <wp:extent cx="5760720" cy="1924685"/>
+            <wp:effectExtent l="0" t="0" r="0" b="0"/>
+            <wp:docPr id="5" name="Grafik 5" descr="Ein Bild, das Text enthält.&#10;&#10;Automatisch generierte Beschreibung"/>
+            <wp:cNvGraphicFramePr>
+              <a:graphicFrameLocks xmlns:a="http://schemas.openxmlformats.org/drawingml/2006/main" noChangeAspect="1"/>
+            </wp:cNvGraphicFramePr>
+            <a:graphic xmlns:a="http://schemas.openxmlformats.org/drawingml/2006/main">
+              <a:graphicData uri="http://schemas.openxmlformats.org/drawingml/2006/picture">
+                <pic:pic xmlns:pic="http://schemas.openxmlformats.org/drawingml/2006/picture">
+                  <pic:nvPicPr>
+                    <pic:cNvPr id="5" name="Grafik 5" descr="Ein Bild, das Text enthält.&#10;&#10;Automatisch generierte Beschreibung"/>
+                    <pic:cNvPicPr/>
+                  </pic:nvPicPr>
+                  <pic:blipFill>
+                    <a:blip r:embed="rId11"/>
+                    <a:stretch>
+                      <a:fillRect/>
+                    </a:stretch>
+                  </pic:blipFill>
+                  <pic:spPr>
+                    <a:xfrm>
+                      <a:off x="0" y="0"/>
+                      <a:ext cx="5760720" cy="1924685"/>
+                    </a:xfrm>
+                    <a:prstGeom prst="rect">
+                      <a:avLst/>
+                    </a:prstGeom>
+                  </pic:spPr>
+                </pic:pic>
+              </a:graphicData>
+            </a:graphic>
+          </wp:inline>
+        </w:drawing>
+      </w:r>
     </w:p>
     <w:sectPr>
-      <w:headerReference w:type="default" r:id="rId11"/>
+      <w:headerReference w:type="default" r:id="rId12"/>
       <w:pgSz w:w="11906" w:h="16838"/>
       <w:pgMar w:top="1417" w:right="1417" w:bottom="1134" w:left="1417" w:header="708" w:footer="708" w:gutter="0"/>
       <w:cols w:space="708"/>
@@ -635,7 +668,6 @@
     <w:pPr>
       <w:pStyle w:val="Kopfzeile"/>
     </w:pPr>
-    <w:proofErr w:type="gramStart"/>
     <w:r>
       <w:t>SLM</w:t>
     </w:r>
@@ -644,17 +676,8 @@
     </w:r>
     <w:r>
       <w:tab/>
-      <w:t>Appel</w:t>
+      <w:t>Appel, Kaipel</w:t>
     </w:r>
-    <w:proofErr w:type="gramEnd"/>
-    <w:r>
-      <w:t xml:space="preserve">, </w:t>
-    </w:r>
-    <w:proofErr w:type="spellStart"/>
-    <w:r>
-      <w:t>Kaipel</w:t>
-    </w:r>
-    <w:proofErr w:type="spellEnd"/>
   </w:p>
 </w:hdr>
 </file>

</xml_diff>

<commit_message>
Update Dokumentation (set,get,reset;Thymeleaf init)
</commit_message>
<xml_diff>
--- a/Dokumentation.docx
+++ b/Dokumentation.docx
@@ -303,13 +303,23 @@
           <w:szCs w:val="40"/>
         </w:rPr>
       </w:pPr>
-      <w:r>
-        <w:rPr>
-          <w:sz w:val="24"/>
-          <w:szCs w:val="24"/>
-        </w:rPr>
-        <w:t xml:space="preserve">Git Repository erstellen, </w:t>
-      </w:r>
+      <w:proofErr w:type="spellStart"/>
+      <w:r>
+        <w:rPr>
+          <w:sz w:val="24"/>
+          <w:szCs w:val="24"/>
+        </w:rPr>
+        <w:t>Git</w:t>
+      </w:r>
+      <w:proofErr w:type="spellEnd"/>
+      <w:r>
+        <w:rPr>
+          <w:sz w:val="24"/>
+          <w:szCs w:val="24"/>
+        </w:rPr>
+        <w:t xml:space="preserve"> Repository erstellen, </w:t>
+      </w:r>
+      <w:proofErr w:type="spellStart"/>
       <w:r>
         <w:rPr>
           <w:sz w:val="24"/>
@@ -322,7 +332,15 @@
           <w:sz w:val="24"/>
           <w:szCs w:val="24"/>
         </w:rPr>
-        <w:t>ranches erstellen, erste User Stories definieren</w:t>
+        <w:t>ranches</w:t>
+      </w:r>
+      <w:proofErr w:type="spellEnd"/>
+      <w:r>
+        <w:rPr>
+          <w:sz w:val="24"/>
+          <w:szCs w:val="24"/>
+        </w:rPr>
+        <w:t xml:space="preserve"> erstellen, erste User Stories definieren</w:t>
       </w:r>
     </w:p>
     <w:p>
@@ -601,8 +619,271 @@
         </w:drawing>
       </w:r>
     </w:p>
+    <w:p>
+      <w:pPr>
+        <w:rPr>
+          <w:sz w:val="24"/>
+          <w:szCs w:val="24"/>
+        </w:rPr>
+      </w:pPr>
+      <w:r>
+        <w:rPr>
+          <w:sz w:val="24"/>
+          <w:szCs w:val="24"/>
+        </w:rPr>
+        <w:br w:type="page"/>
+      </w:r>
+    </w:p>
+    <w:p>
+      <w:pPr>
+        <w:pStyle w:val="Listenabsatz"/>
+        <w:numPr>
+          <w:ilvl w:val="0"/>
+          <w:numId w:val="5"/>
+        </w:numPr>
+        <w:rPr>
+          <w:sz w:val="24"/>
+          <w:szCs w:val="24"/>
+          <w:lang w:val="en-GB"/>
+        </w:rPr>
+      </w:pPr>
+      <w:r>
+        <w:rPr>
+          <w:sz w:val="24"/>
+          <w:szCs w:val="24"/>
+          <w:lang w:val="en-GB"/>
+        </w:rPr>
+        <w:lastRenderedPageBreak/>
+        <w:t xml:space="preserve">Create Controller, Message Class </w:t>
+      </w:r>
+      <w:r>
+        <w:rPr>
+          <w:sz w:val="24"/>
+          <w:szCs w:val="24"/>
+          <w:lang w:val="en-GB"/>
+        </w:rPr>
+        <w:t>und</w:t>
+      </w:r>
+      <w:r>
+        <w:rPr>
+          <w:sz w:val="24"/>
+          <w:szCs w:val="24"/>
+          <w:lang w:val="en-GB"/>
+        </w:rPr>
+        <w:t xml:space="preserve"> S</w:t>
+      </w:r>
+      <w:r>
+        <w:rPr>
+          <w:sz w:val="24"/>
+          <w:szCs w:val="24"/>
+          <w:lang w:val="en-GB"/>
+        </w:rPr>
+        <w:t>ervice</w:t>
+      </w:r>
+    </w:p>
+    <w:p>
+      <w:pPr>
+        <w:pStyle w:val="Listenabsatz"/>
+        <w:numPr>
+          <w:ilvl w:val="0"/>
+          <w:numId w:val="5"/>
+        </w:numPr>
+        <w:rPr>
+          <w:sz w:val="24"/>
+          <w:szCs w:val="24"/>
+          <w:lang w:val="en-GB"/>
+        </w:rPr>
+      </w:pPr>
+      <w:r>
+        <w:rPr>
+          <w:sz w:val="24"/>
+          <w:szCs w:val="24"/>
+          <w:lang w:val="en-GB"/>
+        </w:rPr>
+        <w:t xml:space="preserve">Create Setter, Getter, Reset REST functionality </w:t>
+      </w:r>
+    </w:p>
+    <w:p>
+      <w:pPr>
+        <w:rPr>
+          <w:sz w:val="24"/>
+          <w:szCs w:val="24"/>
+          <w:lang w:val="en-GB"/>
+        </w:rPr>
+      </w:pPr>
+      <w:r>
+        <w:drawing>
+          <wp:inline distT="0" distB="0" distL="0" distR="0" wp14:anchorId="23557B5D" wp14:editId="44FF13F1">
+            <wp:extent cx="5760720" cy="2679700"/>
+            <wp:effectExtent l="0" t="0" r="0" b="6350"/>
+            <wp:docPr id="7" name="Grafik 7" descr="Ein Bild, das Text, Screenshot, Monitor, Bildschirm enthält.&#10;&#10;Automatisch generierte Beschreibung"/>
+            <wp:cNvGraphicFramePr>
+              <a:graphicFrameLocks xmlns:a="http://schemas.openxmlformats.org/drawingml/2006/main" noChangeAspect="1"/>
+            </wp:cNvGraphicFramePr>
+            <a:graphic xmlns:a="http://schemas.openxmlformats.org/drawingml/2006/main">
+              <a:graphicData uri="http://schemas.openxmlformats.org/drawingml/2006/picture">
+                <pic:pic xmlns:pic="http://schemas.openxmlformats.org/drawingml/2006/picture">
+                  <pic:nvPicPr>
+                    <pic:cNvPr id="7" name="Grafik 7" descr="Ein Bild, das Text, Screenshot, Monitor, Bildschirm enthält.&#10;&#10;Automatisch generierte Beschreibung"/>
+                    <pic:cNvPicPr/>
+                  </pic:nvPicPr>
+                  <pic:blipFill>
+                    <a:blip r:embed="rId12"/>
+                    <a:stretch>
+                      <a:fillRect/>
+                    </a:stretch>
+                  </pic:blipFill>
+                  <pic:spPr>
+                    <a:xfrm>
+                      <a:off x="0" y="0"/>
+                      <a:ext cx="5760720" cy="2679700"/>
+                    </a:xfrm>
+                    <a:prstGeom prst="rect">
+                      <a:avLst/>
+                    </a:prstGeom>
+                  </pic:spPr>
+                </pic:pic>
+              </a:graphicData>
+            </a:graphic>
+          </wp:inline>
+        </w:drawing>
+      </w:r>
+    </w:p>
+    <w:p>
+      <w:pPr>
+        <w:pStyle w:val="Listenabsatz"/>
+        <w:numPr>
+          <w:ilvl w:val="0"/>
+          <w:numId w:val="5"/>
+        </w:numPr>
+        <w:rPr>
+          <w:sz w:val="24"/>
+          <w:szCs w:val="24"/>
+          <w:lang w:val="en-GB"/>
+        </w:rPr>
+      </w:pPr>
+      <w:r>
+        <w:rPr>
+          <w:sz w:val="24"/>
+          <w:szCs w:val="24"/>
+          <w:lang w:val="en-GB"/>
+        </w:rPr>
+        <w:t xml:space="preserve">Add </w:t>
+      </w:r>
+      <w:proofErr w:type="spellStart"/>
+      <w:r>
+        <w:rPr>
+          <w:sz w:val="24"/>
+          <w:szCs w:val="24"/>
+          <w:lang w:val="en-GB"/>
+        </w:rPr>
+        <w:t>Thymeleaf</w:t>
+      </w:r>
+      <w:proofErr w:type="spellEnd"/>
+      <w:r>
+        <w:rPr>
+          <w:sz w:val="24"/>
+          <w:szCs w:val="24"/>
+          <w:lang w:val="en-GB"/>
+        </w:rPr>
+        <w:t xml:space="preserve"> Module Template (/home)</w:t>
+      </w:r>
+    </w:p>
+    <w:p>
+      <w:pPr>
+        <w:jc w:val="center"/>
+        <w:rPr>
+          <w:sz w:val="24"/>
+          <w:szCs w:val="24"/>
+          <w:lang w:val="en-GB"/>
+        </w:rPr>
+      </w:pPr>
+      <w:r>
+        <w:drawing>
+          <wp:inline distT="0" distB="0" distL="0" distR="0" wp14:anchorId="55F2479B" wp14:editId="4AB1E37E">
+            <wp:extent cx="2771775" cy="1200150"/>
+            <wp:effectExtent l="0" t="0" r="9525" b="0"/>
+            <wp:docPr id="8" name="Grafik 8" descr="Ein Bild, das Text enthält.&#10;&#10;Automatisch generierte Beschreibung"/>
+            <wp:cNvGraphicFramePr>
+              <a:graphicFrameLocks xmlns:a="http://schemas.openxmlformats.org/drawingml/2006/main" noChangeAspect="1"/>
+            </wp:cNvGraphicFramePr>
+            <a:graphic xmlns:a="http://schemas.openxmlformats.org/drawingml/2006/main">
+              <a:graphicData uri="http://schemas.openxmlformats.org/drawingml/2006/picture">
+                <pic:pic xmlns:pic="http://schemas.openxmlformats.org/drawingml/2006/picture">
+                  <pic:nvPicPr>
+                    <pic:cNvPr id="8" name="Grafik 8" descr="Ein Bild, das Text enthält.&#10;&#10;Automatisch generierte Beschreibung"/>
+                    <pic:cNvPicPr/>
+                  </pic:nvPicPr>
+                  <pic:blipFill>
+                    <a:blip r:embed="rId13"/>
+                    <a:stretch>
+                      <a:fillRect/>
+                    </a:stretch>
+                  </pic:blipFill>
+                  <pic:spPr>
+                    <a:xfrm>
+                      <a:off x="0" y="0"/>
+                      <a:ext cx="2771775" cy="1200150"/>
+                    </a:xfrm>
+                    <a:prstGeom prst="rect">
+                      <a:avLst/>
+                    </a:prstGeom>
+                  </pic:spPr>
+                </pic:pic>
+              </a:graphicData>
+            </a:graphic>
+          </wp:inline>
+        </w:drawing>
+      </w:r>
+      <w:r>
+        <w:drawing>
+          <wp:inline distT="0" distB="0" distL="0" distR="0" wp14:anchorId="2A8BDCA0" wp14:editId="0A6C7669">
+            <wp:extent cx="5760720" cy="1877695"/>
+            <wp:effectExtent l="0" t="0" r="0" b="8255"/>
+            <wp:docPr id="9" name="Grafik 9" descr="Ein Bild, das Text enthält.&#10;&#10;Automatisch generierte Beschreibung"/>
+            <wp:cNvGraphicFramePr>
+              <a:graphicFrameLocks xmlns:a="http://schemas.openxmlformats.org/drawingml/2006/main" noChangeAspect="1"/>
+            </wp:cNvGraphicFramePr>
+            <a:graphic xmlns:a="http://schemas.openxmlformats.org/drawingml/2006/main">
+              <a:graphicData uri="http://schemas.openxmlformats.org/drawingml/2006/picture">
+                <pic:pic xmlns:pic="http://schemas.openxmlformats.org/drawingml/2006/picture">
+                  <pic:nvPicPr>
+                    <pic:cNvPr id="9" name="Grafik 9" descr="Ein Bild, das Text enthält.&#10;&#10;Automatisch generierte Beschreibung"/>
+                    <pic:cNvPicPr/>
+                  </pic:nvPicPr>
+                  <pic:blipFill>
+                    <a:blip r:embed="rId14"/>
+                    <a:stretch>
+                      <a:fillRect/>
+                    </a:stretch>
+                  </pic:blipFill>
+                  <pic:spPr>
+                    <a:xfrm>
+                      <a:off x="0" y="0"/>
+                      <a:ext cx="5760720" cy="1877695"/>
+                    </a:xfrm>
+                    <a:prstGeom prst="rect">
+                      <a:avLst/>
+                    </a:prstGeom>
+                  </pic:spPr>
+                </pic:pic>
+              </a:graphicData>
+            </a:graphic>
+          </wp:inline>
+        </w:drawing>
+      </w:r>
+    </w:p>
+    <w:p>
+      <w:pPr>
+        <w:rPr>
+          <w:sz w:val="24"/>
+          <w:szCs w:val="24"/>
+          <w:lang w:val="en-GB"/>
+        </w:rPr>
+      </w:pPr>
+    </w:p>
     <w:sectPr>
-      <w:headerReference w:type="default" r:id="rId12"/>
+      <w:headerReference w:type="default" r:id="rId15"/>
       <w:pgSz w:w="11906" w:h="16838"/>
       <w:pgMar w:top="1417" w:right="1417" w:bottom="1134" w:left="1417" w:header="708" w:footer="708" w:gutter="0"/>
       <w:cols w:space="708"/>
@@ -668,6 +949,7 @@
     <w:pPr>
       <w:pStyle w:val="Kopfzeile"/>
     </w:pPr>
+    <w:proofErr w:type="gramStart"/>
     <w:r>
       <w:t>SLM</w:t>
     </w:r>
@@ -676,8 +958,17 @@
     </w:r>
     <w:r>
       <w:tab/>
-      <w:t>Appel, Kaipel</w:t>
+      <w:t>Appel</w:t>
     </w:r>
+    <w:proofErr w:type="gramEnd"/>
+    <w:r>
+      <w:t xml:space="preserve">, </w:t>
+    </w:r>
+    <w:proofErr w:type="spellStart"/>
+    <w:r>
+      <w:t>Kaipel</w:t>
+    </w:r>
+    <w:proofErr w:type="spellEnd"/>
   </w:p>
 </w:hdr>
 </file>

</xml_diff>

<commit_message>
Update Dokumentation (set,get,reset;Thymeleaf init) #3
</commit_message>
<xml_diff>
--- a/Dokumentation.docx
+++ b/Dokumentation.docx
@@ -303,13 +303,23 @@
           <w:szCs w:val="40"/>
         </w:rPr>
       </w:pPr>
-      <w:r>
-        <w:rPr>
-          <w:sz w:val="24"/>
-          <w:szCs w:val="24"/>
-        </w:rPr>
-        <w:t xml:space="preserve">Git Repository erstellen, </w:t>
-      </w:r>
+      <w:proofErr w:type="spellStart"/>
+      <w:r>
+        <w:rPr>
+          <w:sz w:val="24"/>
+          <w:szCs w:val="24"/>
+        </w:rPr>
+        <w:t>Git</w:t>
+      </w:r>
+      <w:proofErr w:type="spellEnd"/>
+      <w:r>
+        <w:rPr>
+          <w:sz w:val="24"/>
+          <w:szCs w:val="24"/>
+        </w:rPr>
+        <w:t xml:space="preserve"> Repository erstellen, </w:t>
+      </w:r>
+      <w:proofErr w:type="spellStart"/>
       <w:r>
         <w:rPr>
           <w:sz w:val="24"/>
@@ -322,7 +332,15 @@
           <w:sz w:val="24"/>
           <w:szCs w:val="24"/>
         </w:rPr>
-        <w:t>ranches erstellen, erste User Stories definieren</w:t>
+        <w:t>ranches</w:t>
+      </w:r>
+      <w:proofErr w:type="spellEnd"/>
+      <w:r>
+        <w:rPr>
+          <w:sz w:val="24"/>
+          <w:szCs w:val="24"/>
+        </w:rPr>
+        <w:t xml:space="preserve"> erstellen, erste User Stories definieren</w:t>
       </w:r>
     </w:p>
     <w:p>
@@ -694,9 +712,6 @@
         </w:rPr>
       </w:pPr>
       <w:r>
-        <w:rPr>
-          <w:noProof/>
-        </w:rPr>
         <w:drawing>
           <wp:inline distT="0" distB="0" distL="0" distR="0" wp14:anchorId="23557B5D" wp14:editId="44FF13F1">
             <wp:extent cx="5760720" cy="2679700"/>
@@ -753,7 +768,25 @@
           <w:szCs w:val="24"/>
           <w:lang w:val="en-GB"/>
         </w:rPr>
-        <w:t>Add Thymeleaf Module Template (/home)</w:t>
+        <w:t xml:space="preserve">Add </w:t>
+      </w:r>
+      <w:proofErr w:type="spellStart"/>
+      <w:r>
+        <w:rPr>
+          <w:sz w:val="24"/>
+          <w:szCs w:val="24"/>
+          <w:lang w:val="en-GB"/>
+        </w:rPr>
+        <w:t>Thymeleaf</w:t>
+      </w:r>
+      <w:proofErr w:type="spellEnd"/>
+      <w:r>
+        <w:rPr>
+          <w:sz w:val="24"/>
+          <w:szCs w:val="24"/>
+          <w:lang w:val="en-GB"/>
+        </w:rPr>
+        <w:t xml:space="preserve"> Module Template (/home)</w:t>
       </w:r>
     </w:p>
     <w:p>
@@ -766,9 +799,6 @@
         </w:rPr>
       </w:pPr>
       <w:r>
-        <w:rPr>
-          <w:noProof/>
-        </w:rPr>
         <w:drawing>
           <wp:inline distT="0" distB="0" distL="0" distR="0" wp14:anchorId="55F2479B" wp14:editId="4AB1E37E">
             <wp:extent cx="2771775" cy="1200150"/>
@@ -806,9 +836,6 @@
         </w:drawing>
       </w:r>
       <w:r>
-        <w:rPr>
-          <w:noProof/>
-        </w:rPr>
         <w:drawing>
           <wp:inline distT="0" distB="0" distL="0" distR="0" wp14:anchorId="2A8BDCA0" wp14:editId="0A6C7669">
             <wp:extent cx="5760720" cy="1877695"/>
@@ -854,957 +881,9 @@
           <w:lang w:val="en-GB"/>
         </w:rPr>
       </w:pPr>
-      <w:r>
-        <w:rPr>
-          <w:noProof/>
-        </w:rPr>
-        <w:drawing>
-          <wp:inline distT="0" distB="0" distL="0" distR="0" wp14:anchorId="23510367" wp14:editId="453D45F7">
-            <wp:extent cx="5410200" cy="2122454"/>
-            <wp:effectExtent l="0" t="0" r="0" b="0"/>
-            <wp:docPr id="6" name="Grafik 6" descr="Ein Bild, das Text enthält.&#10;&#10;Automatisch generierte Beschreibung"/>
-            <wp:cNvGraphicFramePr>
-              <a:graphicFrameLocks xmlns:a="http://schemas.openxmlformats.org/drawingml/2006/main" noChangeAspect="1"/>
-            </wp:cNvGraphicFramePr>
-            <a:graphic xmlns:a="http://schemas.openxmlformats.org/drawingml/2006/main">
-              <a:graphicData uri="http://schemas.openxmlformats.org/drawingml/2006/picture">
-                <pic:pic xmlns:pic="http://schemas.openxmlformats.org/drawingml/2006/picture">
-                  <pic:nvPicPr>
-                    <pic:cNvPr id="6" name="Grafik 6" descr="Ein Bild, das Text enthält.&#10;&#10;Automatisch generierte Beschreibung"/>
-                    <pic:cNvPicPr/>
-                  </pic:nvPicPr>
-                  <pic:blipFill>
-                    <a:blip r:embed="rId15"/>
-                    <a:stretch>
-                      <a:fillRect/>
-                    </a:stretch>
-                  </pic:blipFill>
-                  <pic:spPr>
-                    <a:xfrm>
-                      <a:off x="0" y="0"/>
-                      <a:ext cx="5418032" cy="2125526"/>
-                    </a:xfrm>
-                    <a:prstGeom prst="rect">
-                      <a:avLst/>
-                    </a:prstGeom>
-                  </pic:spPr>
-                </pic:pic>
-              </a:graphicData>
-            </a:graphic>
-          </wp:inline>
-        </w:drawing>
-      </w:r>
-    </w:p>
-    <w:p>
-      <w:pPr>
-        <w:pStyle w:val="Listenabsatz"/>
-        <w:numPr>
-          <w:ilvl w:val="0"/>
-          <w:numId w:val="5"/>
-        </w:numPr>
-        <w:rPr>
-          <w:sz w:val="24"/>
-          <w:szCs w:val="24"/>
-          <w:lang w:val="en-GB"/>
-        </w:rPr>
-      </w:pPr>
-      <w:r>
-        <w:rPr>
-          <w:sz w:val="24"/>
-          <w:szCs w:val="24"/>
-          <w:lang w:val="en-GB"/>
-        </w:rPr>
-        <w:lastRenderedPageBreak/>
-        <w:t>Display centrally stored message (/message)</w:t>
-      </w:r>
-    </w:p>
-    <w:p>
-      <w:pPr>
-        <w:rPr>
-          <w:sz w:val="24"/>
-          <w:szCs w:val="24"/>
-          <w:lang w:val="en-GB"/>
-        </w:rPr>
-      </w:pPr>
-      <w:r>
-        <w:rPr>
-          <w:noProof/>
-        </w:rPr>
-        <w:drawing>
-          <wp:inline distT="0" distB="0" distL="0" distR="0" wp14:anchorId="63110ACE" wp14:editId="1FD87640">
-            <wp:extent cx="4076700" cy="771525"/>
-            <wp:effectExtent l="0" t="0" r="0" b="9525"/>
-            <wp:docPr id="10" name="Grafik 10" descr="Ein Bild, das Text enthält.&#10;&#10;Automatisch generierte Beschreibung"/>
-            <wp:cNvGraphicFramePr>
-              <a:graphicFrameLocks xmlns:a="http://schemas.openxmlformats.org/drawingml/2006/main" noChangeAspect="1"/>
-            </wp:cNvGraphicFramePr>
-            <a:graphic xmlns:a="http://schemas.openxmlformats.org/drawingml/2006/main">
-              <a:graphicData uri="http://schemas.openxmlformats.org/drawingml/2006/picture">
-                <pic:pic xmlns:pic="http://schemas.openxmlformats.org/drawingml/2006/picture">
-                  <pic:nvPicPr>
-                    <pic:cNvPr id="10" name="Grafik 10" descr="Ein Bild, das Text enthält.&#10;&#10;Automatisch generierte Beschreibung"/>
-                    <pic:cNvPicPr/>
-                  </pic:nvPicPr>
-                  <pic:blipFill>
-                    <a:blip r:embed="rId16"/>
-                    <a:stretch>
-                      <a:fillRect/>
-                    </a:stretch>
-                  </pic:blipFill>
-                  <pic:spPr>
-                    <a:xfrm>
-                      <a:off x="0" y="0"/>
-                      <a:ext cx="4076700" cy="771525"/>
-                    </a:xfrm>
-                    <a:prstGeom prst="rect">
-                      <a:avLst/>
-                    </a:prstGeom>
-                  </pic:spPr>
-                </pic:pic>
-              </a:graphicData>
-            </a:graphic>
-          </wp:inline>
-        </w:drawing>
-      </w:r>
-    </w:p>
-    <w:p>
-      <w:pPr>
-        <w:rPr>
-          <w:sz w:val="24"/>
-          <w:szCs w:val="24"/>
-          <w:lang w:val="en-GB"/>
-        </w:rPr>
-      </w:pPr>
-      <w:r>
-        <w:rPr>
-          <w:noProof/>
-        </w:rPr>
-        <w:drawing>
-          <wp:inline distT="0" distB="0" distL="0" distR="0" wp14:anchorId="3B721F13" wp14:editId="6ECBB787">
-            <wp:extent cx="4080510" cy="1628082"/>
-            <wp:effectExtent l="0" t="0" r="0" b="0"/>
-            <wp:docPr id="11" name="Grafik 11" descr="Ein Bild, das Text enthält.&#10;&#10;Automatisch generierte Beschreibung"/>
-            <wp:cNvGraphicFramePr>
-              <a:graphicFrameLocks xmlns:a="http://schemas.openxmlformats.org/drawingml/2006/main" noChangeAspect="1"/>
-            </wp:cNvGraphicFramePr>
-            <a:graphic xmlns:a="http://schemas.openxmlformats.org/drawingml/2006/main">
-              <a:graphicData uri="http://schemas.openxmlformats.org/drawingml/2006/picture">
-                <pic:pic xmlns:pic="http://schemas.openxmlformats.org/drawingml/2006/picture">
-                  <pic:nvPicPr>
-                    <pic:cNvPr id="11" name="Grafik 11" descr="Ein Bild, das Text enthält.&#10;&#10;Automatisch generierte Beschreibung"/>
-                    <pic:cNvPicPr/>
-                  </pic:nvPicPr>
-                  <pic:blipFill>
-                    <a:blip r:embed="rId17"/>
-                    <a:stretch>
-                      <a:fillRect/>
-                    </a:stretch>
-                  </pic:blipFill>
-                  <pic:spPr>
-                    <a:xfrm>
-                      <a:off x="0" y="0"/>
-                      <a:ext cx="4093996" cy="1633463"/>
-                    </a:xfrm>
-                    <a:prstGeom prst="rect">
-                      <a:avLst/>
-                    </a:prstGeom>
-                  </pic:spPr>
-                </pic:pic>
-              </a:graphicData>
-            </a:graphic>
-          </wp:inline>
-        </w:drawing>
-      </w:r>
-    </w:p>
-    <w:p>
-      <w:pPr>
-        <w:rPr>
-          <w:sz w:val="24"/>
-          <w:szCs w:val="24"/>
-          <w:lang w:val="en-GB"/>
-        </w:rPr>
-      </w:pPr>
-      <w:r>
-        <w:rPr>
-          <w:noProof/>
-        </w:rPr>
-        <w:drawing>
-          <wp:inline distT="0" distB="0" distL="0" distR="0" wp14:anchorId="5A909CC2" wp14:editId="655CA07C">
-            <wp:extent cx="5760720" cy="1102995"/>
-            <wp:effectExtent l="0" t="0" r="0" b="1905"/>
-            <wp:docPr id="12" name="Grafik 12"/>
-            <wp:cNvGraphicFramePr>
-              <a:graphicFrameLocks xmlns:a="http://schemas.openxmlformats.org/drawingml/2006/main" noChangeAspect="1"/>
-            </wp:cNvGraphicFramePr>
-            <a:graphic xmlns:a="http://schemas.openxmlformats.org/drawingml/2006/main">
-              <a:graphicData uri="http://schemas.openxmlformats.org/drawingml/2006/picture">
-                <pic:pic xmlns:pic="http://schemas.openxmlformats.org/drawingml/2006/picture">
-                  <pic:nvPicPr>
-                    <pic:cNvPr id="1" name=""/>
-                    <pic:cNvPicPr/>
-                  </pic:nvPicPr>
-                  <pic:blipFill>
-                    <a:blip r:embed="rId18"/>
-                    <a:stretch>
-                      <a:fillRect/>
-                    </a:stretch>
-                  </pic:blipFill>
-                  <pic:spPr>
-                    <a:xfrm>
-                      <a:off x="0" y="0"/>
-                      <a:ext cx="5760720" cy="1102995"/>
-                    </a:xfrm>
-                    <a:prstGeom prst="rect">
-                      <a:avLst/>
-                    </a:prstGeom>
-                  </pic:spPr>
-                </pic:pic>
-              </a:graphicData>
-            </a:graphic>
-          </wp:inline>
-        </w:drawing>
-      </w:r>
-    </w:p>
-    <w:p>
-      <w:pPr>
-        <w:rPr>
-          <w:sz w:val="24"/>
-          <w:szCs w:val="24"/>
-          <w:lang w:val="en-GB"/>
-        </w:rPr>
-      </w:pPr>
-      <w:r>
-        <w:rPr>
-          <w:noProof/>
-        </w:rPr>
-        <w:drawing>
-          <wp:inline distT="0" distB="0" distL="0" distR="0" wp14:anchorId="46A588DC" wp14:editId="15A46085">
-            <wp:extent cx="5760720" cy="1196340"/>
-            <wp:effectExtent l="0" t="0" r="0" b="3810"/>
-            <wp:docPr id="13" name="Grafik 13" descr="Ein Bild, das Text enthält.&#10;&#10;Automatisch generierte Beschreibung"/>
-            <wp:cNvGraphicFramePr>
-              <a:graphicFrameLocks xmlns:a="http://schemas.openxmlformats.org/drawingml/2006/main" noChangeAspect="1"/>
-            </wp:cNvGraphicFramePr>
-            <a:graphic xmlns:a="http://schemas.openxmlformats.org/drawingml/2006/main">
-              <a:graphicData uri="http://schemas.openxmlformats.org/drawingml/2006/picture">
-                <pic:pic xmlns:pic="http://schemas.openxmlformats.org/drawingml/2006/picture">
-                  <pic:nvPicPr>
-                    <pic:cNvPr id="13" name="Grafik 13" descr="Ein Bild, das Text enthält.&#10;&#10;Automatisch generierte Beschreibung"/>
-                    <pic:cNvPicPr/>
-                  </pic:nvPicPr>
-                  <pic:blipFill>
-                    <a:blip r:embed="rId19"/>
-                    <a:stretch>
-                      <a:fillRect/>
-                    </a:stretch>
-                  </pic:blipFill>
-                  <pic:spPr>
-                    <a:xfrm>
-                      <a:off x="0" y="0"/>
-                      <a:ext cx="5760720" cy="1196340"/>
-                    </a:xfrm>
-                    <a:prstGeom prst="rect">
-                      <a:avLst/>
-                    </a:prstGeom>
-                  </pic:spPr>
-                </pic:pic>
-              </a:graphicData>
-            </a:graphic>
-          </wp:inline>
-        </w:drawing>
-      </w:r>
-    </w:p>
-    <w:p>
-      <w:pPr>
-        <w:rPr>
-          <w:sz w:val="24"/>
-          <w:szCs w:val="24"/>
-          <w:lang w:val="en-GB"/>
-        </w:rPr>
-      </w:pPr>
-      <w:r>
-        <w:rPr>
-          <w:sz w:val="24"/>
-          <w:szCs w:val="24"/>
-          <w:lang w:val="en-GB"/>
-        </w:rPr>
-        <w:br w:type="page"/>
-      </w:r>
-    </w:p>
-    <w:p>
-      <w:pPr>
-        <w:pStyle w:val="Listenabsatz"/>
-        <w:numPr>
-          <w:ilvl w:val="0"/>
-          <w:numId w:val="5"/>
-        </w:numPr>
-        <w:rPr>
-          <w:sz w:val="24"/>
-          <w:szCs w:val="24"/>
-          <w:lang w:val="en-GB"/>
-        </w:rPr>
-      </w:pPr>
-      <w:r>
-        <w:rPr>
-          <w:sz w:val="24"/>
-          <w:szCs w:val="24"/>
-          <w:lang w:val="en-GB"/>
-        </w:rPr>
-        <w:lastRenderedPageBreak/>
-        <w:t>Set and Reset Message (/message/</w:t>
-      </w:r>
-      <w:r>
-        <w:rPr>
-          <w:sz w:val="24"/>
-          <w:szCs w:val="24"/>
-          <w:lang w:val="en-GB"/>
-        </w:rPr>
-        <w:t>{message}</w:t>
-      </w:r>
-      <w:r>
-        <w:rPr>
-          <w:sz w:val="24"/>
-          <w:szCs w:val="24"/>
-          <w:lang w:val="en-GB"/>
-        </w:rPr>
-        <w:t>)</w:t>
-      </w:r>
-    </w:p>
-    <w:p>
-      <w:pPr>
-        <w:ind w:left="360"/>
-        <w:rPr>
-          <w:sz w:val="24"/>
-          <w:szCs w:val="24"/>
-          <w:lang w:val="en-GB"/>
-        </w:rPr>
-      </w:pPr>
-      <w:r>
-        <w:rPr>
-          <w:noProof/>
-        </w:rPr>
-        <w:drawing>
-          <wp:inline distT="0" distB="0" distL="0" distR="0" wp14:anchorId="4A3B3031" wp14:editId="354A8EFE">
-            <wp:extent cx="3947160" cy="2239856"/>
-            <wp:effectExtent l="0" t="0" r="0" b="8255"/>
-            <wp:docPr id="14" name="Grafik 14" descr="Ein Bild, das Text enthält.&#10;&#10;Automatisch generierte Beschreibung"/>
-            <wp:cNvGraphicFramePr>
-              <a:graphicFrameLocks xmlns:a="http://schemas.openxmlformats.org/drawingml/2006/main" noChangeAspect="1"/>
-            </wp:cNvGraphicFramePr>
-            <a:graphic xmlns:a="http://schemas.openxmlformats.org/drawingml/2006/main">
-              <a:graphicData uri="http://schemas.openxmlformats.org/drawingml/2006/picture">
-                <pic:pic xmlns:pic="http://schemas.openxmlformats.org/drawingml/2006/picture">
-                  <pic:nvPicPr>
-                    <pic:cNvPr id="14" name="Grafik 14" descr="Ein Bild, das Text enthält.&#10;&#10;Automatisch generierte Beschreibung"/>
-                    <pic:cNvPicPr/>
-                  </pic:nvPicPr>
-                  <pic:blipFill>
-                    <a:blip r:embed="rId20"/>
-                    <a:stretch>
-                      <a:fillRect/>
-                    </a:stretch>
-                  </pic:blipFill>
-                  <pic:spPr>
-                    <a:xfrm>
-                      <a:off x="0" y="0"/>
-                      <a:ext cx="3954403" cy="2243966"/>
-                    </a:xfrm>
-                    <a:prstGeom prst="rect">
-                      <a:avLst/>
-                    </a:prstGeom>
-                  </pic:spPr>
-                </pic:pic>
-              </a:graphicData>
-            </a:graphic>
-          </wp:inline>
-        </w:drawing>
-      </w:r>
-    </w:p>
-    <w:p>
-      <w:pPr>
-        <w:ind w:left="360"/>
-        <w:rPr>
-          <w:sz w:val="24"/>
-          <w:szCs w:val="24"/>
-          <w:lang w:val="en-GB"/>
-        </w:rPr>
-      </w:pPr>
-      <w:r>
-        <w:rPr>
-          <w:noProof/>
-        </w:rPr>
-        <w:drawing>
-          <wp:inline distT="0" distB="0" distL="0" distR="0" wp14:anchorId="0E8F0B38" wp14:editId="0FC38337">
-            <wp:extent cx="5760720" cy="1102995"/>
-            <wp:effectExtent l="0" t="0" r="0" b="1905"/>
-            <wp:docPr id="15" name="Grafik 15"/>
-            <wp:cNvGraphicFramePr>
-              <a:graphicFrameLocks xmlns:a="http://schemas.openxmlformats.org/drawingml/2006/main" noChangeAspect="1"/>
-            </wp:cNvGraphicFramePr>
-            <a:graphic xmlns:a="http://schemas.openxmlformats.org/drawingml/2006/main">
-              <a:graphicData uri="http://schemas.openxmlformats.org/drawingml/2006/picture">
-                <pic:pic xmlns:pic="http://schemas.openxmlformats.org/drawingml/2006/picture">
-                  <pic:nvPicPr>
-                    <pic:cNvPr id="1" name=""/>
-                    <pic:cNvPicPr/>
-                  </pic:nvPicPr>
-                  <pic:blipFill>
-                    <a:blip r:embed="rId18"/>
-                    <a:stretch>
-                      <a:fillRect/>
-                    </a:stretch>
-                  </pic:blipFill>
-                  <pic:spPr>
-                    <a:xfrm>
-                      <a:off x="0" y="0"/>
-                      <a:ext cx="5760720" cy="1102995"/>
-                    </a:xfrm>
-                    <a:prstGeom prst="rect">
-                      <a:avLst/>
-                    </a:prstGeom>
-                  </pic:spPr>
-                </pic:pic>
-              </a:graphicData>
-            </a:graphic>
-          </wp:inline>
-        </w:drawing>
-      </w:r>
-    </w:p>
-    <w:p>
-      <w:pPr>
-        <w:ind w:left="360"/>
-        <w:rPr>
-          <w:sz w:val="24"/>
-          <w:szCs w:val="24"/>
-          <w:lang w:val="en-GB"/>
-        </w:rPr>
-      </w:pPr>
-      <w:r>
-        <w:rPr>
-          <w:noProof/>
-        </w:rPr>
-        <w:drawing>
-          <wp:inline distT="0" distB="0" distL="0" distR="0" wp14:anchorId="18234E65" wp14:editId="1D832474">
-            <wp:extent cx="3248025" cy="476250"/>
-            <wp:effectExtent l="0" t="0" r="9525" b="0"/>
-            <wp:docPr id="16" name="Grafik 16" descr="Ein Bild, das Text enthält.&#10;&#10;Automatisch generierte Beschreibung"/>
-            <wp:cNvGraphicFramePr>
-              <a:graphicFrameLocks xmlns:a="http://schemas.openxmlformats.org/drawingml/2006/main" noChangeAspect="1"/>
-            </wp:cNvGraphicFramePr>
-            <a:graphic xmlns:a="http://schemas.openxmlformats.org/drawingml/2006/main">
-              <a:graphicData uri="http://schemas.openxmlformats.org/drawingml/2006/picture">
-                <pic:pic xmlns:pic="http://schemas.openxmlformats.org/drawingml/2006/picture">
-                  <pic:nvPicPr>
-                    <pic:cNvPr id="16" name="Grafik 16" descr="Ein Bild, das Text enthält.&#10;&#10;Automatisch generierte Beschreibung"/>
-                    <pic:cNvPicPr/>
-                  </pic:nvPicPr>
-                  <pic:blipFill>
-                    <a:blip r:embed="rId21"/>
-                    <a:stretch>
-                      <a:fillRect/>
-                    </a:stretch>
-                  </pic:blipFill>
-                  <pic:spPr>
-                    <a:xfrm>
-                      <a:off x="0" y="0"/>
-                      <a:ext cx="3248025" cy="476250"/>
-                    </a:xfrm>
-                    <a:prstGeom prst="rect">
-                      <a:avLst/>
-                    </a:prstGeom>
-                  </pic:spPr>
-                </pic:pic>
-              </a:graphicData>
-            </a:graphic>
-          </wp:inline>
-        </w:drawing>
-      </w:r>
-    </w:p>
-    <w:p>
-      <w:pPr>
-        <w:ind w:left="360"/>
-        <w:rPr>
-          <w:sz w:val="24"/>
-          <w:szCs w:val="24"/>
-          <w:lang w:val="en-GB"/>
-        </w:rPr>
-      </w:pPr>
-      <w:r>
-        <w:rPr>
-          <w:noProof/>
-        </w:rPr>
-        <w:drawing>
-          <wp:inline distT="0" distB="0" distL="0" distR="0" wp14:anchorId="0261A08F" wp14:editId="163053AF">
-            <wp:extent cx="5760720" cy="938530"/>
-            <wp:effectExtent l="0" t="0" r="0" b="0"/>
-            <wp:docPr id="17" name="Grafik 17"/>
-            <wp:cNvGraphicFramePr>
-              <a:graphicFrameLocks xmlns:a="http://schemas.openxmlformats.org/drawingml/2006/main" noChangeAspect="1"/>
-            </wp:cNvGraphicFramePr>
-            <a:graphic xmlns:a="http://schemas.openxmlformats.org/drawingml/2006/main">
-              <a:graphicData uri="http://schemas.openxmlformats.org/drawingml/2006/picture">
-                <pic:pic xmlns:pic="http://schemas.openxmlformats.org/drawingml/2006/picture">
-                  <pic:nvPicPr>
-                    <pic:cNvPr id="1" name=""/>
-                    <pic:cNvPicPr/>
-                  </pic:nvPicPr>
-                  <pic:blipFill>
-                    <a:blip r:embed="rId22"/>
-                    <a:stretch>
-                      <a:fillRect/>
-                    </a:stretch>
-                  </pic:blipFill>
-                  <pic:spPr>
-                    <a:xfrm>
-                      <a:off x="0" y="0"/>
-                      <a:ext cx="5760720" cy="938530"/>
-                    </a:xfrm>
-                    <a:prstGeom prst="rect">
-                      <a:avLst/>
-                    </a:prstGeom>
-                  </pic:spPr>
-                </pic:pic>
-              </a:graphicData>
-            </a:graphic>
-          </wp:inline>
-        </w:drawing>
-      </w:r>
-    </w:p>
-    <w:p>
-      <w:pPr>
-        <w:ind w:left="360"/>
-        <w:rPr>
-          <w:sz w:val="24"/>
-          <w:szCs w:val="24"/>
-          <w:lang w:val="en-GB"/>
-        </w:rPr>
-      </w:pPr>
-      <w:r>
-        <w:rPr>
-          <w:noProof/>
-        </w:rPr>
-        <w:drawing>
-          <wp:inline distT="0" distB="0" distL="0" distR="0" wp14:anchorId="3E965BE3" wp14:editId="0129D8FC">
-            <wp:extent cx="5760720" cy="1299845"/>
-            <wp:effectExtent l="0" t="0" r="0" b="0"/>
-            <wp:docPr id="18" name="Grafik 18" descr="Ein Bild, das Text enthält.&#10;&#10;Automatisch generierte Beschreibung"/>
-            <wp:cNvGraphicFramePr>
-              <a:graphicFrameLocks xmlns:a="http://schemas.openxmlformats.org/drawingml/2006/main" noChangeAspect="1"/>
-            </wp:cNvGraphicFramePr>
-            <a:graphic xmlns:a="http://schemas.openxmlformats.org/drawingml/2006/main">
-              <a:graphicData uri="http://schemas.openxmlformats.org/drawingml/2006/picture">
-                <pic:pic xmlns:pic="http://schemas.openxmlformats.org/drawingml/2006/picture">
-                  <pic:nvPicPr>
-                    <pic:cNvPr id="18" name="Grafik 18" descr="Ein Bild, das Text enthält.&#10;&#10;Automatisch generierte Beschreibung"/>
-                    <pic:cNvPicPr/>
-                  </pic:nvPicPr>
-                  <pic:blipFill>
-                    <a:blip r:embed="rId23"/>
-                    <a:stretch>
-                      <a:fillRect/>
-                    </a:stretch>
-                  </pic:blipFill>
-                  <pic:spPr>
-                    <a:xfrm>
-                      <a:off x="0" y="0"/>
-                      <a:ext cx="5760720" cy="1299845"/>
-                    </a:xfrm>
-                    <a:prstGeom prst="rect">
-                      <a:avLst/>
-                    </a:prstGeom>
-                  </pic:spPr>
-                </pic:pic>
-              </a:graphicData>
-            </a:graphic>
-          </wp:inline>
-        </w:drawing>
-      </w:r>
-    </w:p>
-    <w:p>
-      <w:pPr>
-        <w:rPr>
-          <w:sz w:val="24"/>
-          <w:szCs w:val="24"/>
-          <w:lang w:val="en-GB"/>
-        </w:rPr>
-      </w:pPr>
-      <w:r>
-        <w:rPr>
-          <w:sz w:val="24"/>
-          <w:szCs w:val="24"/>
-          <w:lang w:val="en-GB"/>
-        </w:rPr>
-        <w:br w:type="page"/>
-      </w:r>
-    </w:p>
-    <w:p>
-      <w:pPr>
-        <w:pStyle w:val="Listenabsatz"/>
-        <w:numPr>
-          <w:ilvl w:val="0"/>
-          <w:numId w:val="5"/>
-        </w:numPr>
-        <w:rPr>
-          <w:sz w:val="24"/>
-          <w:szCs w:val="24"/>
-          <w:lang w:val="en-GB"/>
-        </w:rPr>
-      </w:pPr>
-      <w:r>
-        <w:rPr>
-          <w:sz w:val="24"/>
-          <w:szCs w:val="24"/>
-          <w:lang w:val="en-GB"/>
-        </w:rPr>
-        <w:lastRenderedPageBreak/>
-        <w:t>Green and Red Monitor (/message/error)</w:t>
-      </w:r>
-    </w:p>
-    <w:p>
-      <w:pPr>
-        <w:rPr>
-          <w:sz w:val="24"/>
-          <w:szCs w:val="24"/>
-          <w:lang w:val="en-GB"/>
-        </w:rPr>
-      </w:pPr>
-      <w:r>
-        <w:rPr>
-          <w:noProof/>
-        </w:rPr>
-        <w:drawing>
-          <wp:inline distT="0" distB="0" distL="0" distR="0" wp14:anchorId="0AAA6FCD" wp14:editId="39D91C37">
-            <wp:extent cx="4632960" cy="2514626"/>
-            <wp:effectExtent l="0" t="0" r="0" b="0"/>
-            <wp:docPr id="22" name="Grafik 22" descr="Ein Bild, das Text enthält.&#10;&#10;Automatisch generierte Beschreibung"/>
-            <wp:cNvGraphicFramePr>
-              <a:graphicFrameLocks xmlns:a="http://schemas.openxmlformats.org/drawingml/2006/main" noChangeAspect="1"/>
-            </wp:cNvGraphicFramePr>
-            <a:graphic xmlns:a="http://schemas.openxmlformats.org/drawingml/2006/main">
-              <a:graphicData uri="http://schemas.openxmlformats.org/drawingml/2006/picture">
-                <pic:pic xmlns:pic="http://schemas.openxmlformats.org/drawingml/2006/picture">
-                  <pic:nvPicPr>
-                    <pic:cNvPr id="22" name="Grafik 22" descr="Ein Bild, das Text enthält.&#10;&#10;Automatisch generierte Beschreibung"/>
-                    <pic:cNvPicPr/>
-                  </pic:nvPicPr>
-                  <pic:blipFill>
-                    <a:blip r:embed="rId24"/>
-                    <a:stretch>
-                      <a:fillRect/>
-                    </a:stretch>
-                  </pic:blipFill>
-                  <pic:spPr>
-                    <a:xfrm>
-                      <a:off x="0" y="0"/>
-                      <a:ext cx="4637339" cy="2517003"/>
-                    </a:xfrm>
-                    <a:prstGeom prst="rect">
-                      <a:avLst/>
-                    </a:prstGeom>
-                  </pic:spPr>
-                </pic:pic>
-              </a:graphicData>
-            </a:graphic>
-          </wp:inline>
-        </w:drawing>
-      </w:r>
-    </w:p>
-    <w:p>
-      <w:pPr>
-        <w:rPr>
-          <w:sz w:val="24"/>
-          <w:szCs w:val="24"/>
-          <w:lang w:val="en-GB"/>
-        </w:rPr>
-      </w:pPr>
-      <w:r>
-        <w:rPr>
-          <w:noProof/>
-        </w:rPr>
-        <w:drawing>
-          <wp:inline distT="0" distB="0" distL="0" distR="0" wp14:anchorId="2A38CDAB" wp14:editId="51259173">
-            <wp:extent cx="4648200" cy="714240"/>
-            <wp:effectExtent l="0" t="0" r="0" b="0"/>
-            <wp:docPr id="19" name="Grafik 19"/>
-            <wp:cNvGraphicFramePr>
-              <a:graphicFrameLocks xmlns:a="http://schemas.openxmlformats.org/drawingml/2006/main" noChangeAspect="1"/>
-            </wp:cNvGraphicFramePr>
-            <a:graphic xmlns:a="http://schemas.openxmlformats.org/drawingml/2006/main">
-              <a:graphicData uri="http://schemas.openxmlformats.org/drawingml/2006/picture">
-                <pic:pic xmlns:pic="http://schemas.openxmlformats.org/drawingml/2006/picture">
-                  <pic:nvPicPr>
-                    <pic:cNvPr id="1" name=""/>
-                    <pic:cNvPicPr/>
-                  </pic:nvPicPr>
-                  <pic:blipFill>
-                    <a:blip r:embed="rId25"/>
-                    <a:stretch>
-                      <a:fillRect/>
-                    </a:stretch>
-                  </pic:blipFill>
-                  <pic:spPr>
-                    <a:xfrm>
-                      <a:off x="0" y="0"/>
-                      <a:ext cx="4680691" cy="719232"/>
-                    </a:xfrm>
-                    <a:prstGeom prst="rect">
-                      <a:avLst/>
-                    </a:prstGeom>
-                  </pic:spPr>
-                </pic:pic>
-              </a:graphicData>
-            </a:graphic>
-          </wp:inline>
-        </w:drawing>
-      </w:r>
-    </w:p>
-    <w:p>
-      <w:pPr>
-        <w:rPr>
-          <w:sz w:val="24"/>
-          <w:szCs w:val="24"/>
-          <w:lang w:val="en-GB"/>
-        </w:rPr>
-      </w:pPr>
-      <w:r>
-        <w:rPr>
-          <w:noProof/>
-        </w:rPr>
-        <w:drawing>
-          <wp:inline distT="0" distB="0" distL="0" distR="0" wp14:anchorId="343605C5" wp14:editId="17881EE0">
-            <wp:extent cx="2838450" cy="438150"/>
-            <wp:effectExtent l="0" t="0" r="0" b="0"/>
-            <wp:docPr id="20" name="Grafik 20"/>
-            <wp:cNvGraphicFramePr>
-              <a:graphicFrameLocks xmlns:a="http://schemas.openxmlformats.org/drawingml/2006/main" noChangeAspect="1"/>
-            </wp:cNvGraphicFramePr>
-            <a:graphic xmlns:a="http://schemas.openxmlformats.org/drawingml/2006/main">
-              <a:graphicData uri="http://schemas.openxmlformats.org/drawingml/2006/picture">
-                <pic:pic xmlns:pic="http://schemas.openxmlformats.org/drawingml/2006/picture">
-                  <pic:nvPicPr>
-                    <pic:cNvPr id="1" name=""/>
-                    <pic:cNvPicPr/>
-                  </pic:nvPicPr>
-                  <pic:blipFill>
-                    <a:blip r:embed="rId26"/>
-                    <a:stretch>
-                      <a:fillRect/>
-                    </a:stretch>
-                  </pic:blipFill>
-                  <pic:spPr>
-                    <a:xfrm>
-                      <a:off x="0" y="0"/>
-                      <a:ext cx="2838450" cy="438150"/>
-                    </a:xfrm>
-                    <a:prstGeom prst="rect">
-                      <a:avLst/>
-                    </a:prstGeom>
-                  </pic:spPr>
-                </pic:pic>
-              </a:graphicData>
-            </a:graphic>
-          </wp:inline>
-        </w:drawing>
-      </w:r>
-    </w:p>
-    <w:p>
-      <w:pPr>
-        <w:rPr>
-          <w:sz w:val="24"/>
-          <w:szCs w:val="24"/>
-          <w:lang w:val="en-GB"/>
-        </w:rPr>
-      </w:pPr>
-      <w:r>
-        <w:rPr>
-          <w:noProof/>
-        </w:rPr>
-        <w:drawing>
-          <wp:inline distT="0" distB="0" distL="0" distR="0" wp14:anchorId="1954EDFE" wp14:editId="62A941E5">
-            <wp:extent cx="4617720" cy="726356"/>
-            <wp:effectExtent l="0" t="0" r="0" b="0"/>
-            <wp:docPr id="21" name="Grafik 21"/>
-            <wp:cNvGraphicFramePr>
-              <a:graphicFrameLocks xmlns:a="http://schemas.openxmlformats.org/drawingml/2006/main" noChangeAspect="1"/>
-            </wp:cNvGraphicFramePr>
-            <a:graphic xmlns:a="http://schemas.openxmlformats.org/drawingml/2006/main">
-              <a:graphicData uri="http://schemas.openxmlformats.org/drawingml/2006/picture">
-                <pic:pic xmlns:pic="http://schemas.openxmlformats.org/drawingml/2006/picture">
-                  <pic:nvPicPr>
-                    <pic:cNvPr id="1" name=""/>
-                    <pic:cNvPicPr/>
-                  </pic:nvPicPr>
-                  <pic:blipFill>
-                    <a:blip r:embed="rId27"/>
-                    <a:stretch>
-                      <a:fillRect/>
-                    </a:stretch>
-                  </pic:blipFill>
-                  <pic:spPr>
-                    <a:xfrm>
-                      <a:off x="0" y="0"/>
-                      <a:ext cx="4649455" cy="731348"/>
-                    </a:xfrm>
-                    <a:prstGeom prst="rect">
-                      <a:avLst/>
-                    </a:prstGeom>
-                  </pic:spPr>
-                </pic:pic>
-              </a:graphicData>
-            </a:graphic>
-          </wp:inline>
-        </w:drawing>
-      </w:r>
-    </w:p>
-    <w:p>
-      <w:pPr>
-        <w:rPr>
-          <w:sz w:val="24"/>
-          <w:szCs w:val="24"/>
-          <w:lang w:val="en-GB"/>
-        </w:rPr>
-      </w:pPr>
-      <w:r>
-        <w:rPr>
-          <w:noProof/>
-        </w:rPr>
-        <w:drawing>
-          <wp:inline distT="0" distB="0" distL="0" distR="0" wp14:anchorId="6CEF00EA" wp14:editId="28030D64">
-            <wp:extent cx="2857500" cy="457200"/>
-            <wp:effectExtent l="0" t="0" r="0" b="0"/>
-            <wp:docPr id="23" name="Grafik 23"/>
-            <wp:cNvGraphicFramePr>
-              <a:graphicFrameLocks xmlns:a="http://schemas.openxmlformats.org/drawingml/2006/main" noChangeAspect="1"/>
-            </wp:cNvGraphicFramePr>
-            <a:graphic xmlns:a="http://schemas.openxmlformats.org/drawingml/2006/main">
-              <a:graphicData uri="http://schemas.openxmlformats.org/drawingml/2006/picture">
-                <pic:pic xmlns:pic="http://schemas.openxmlformats.org/drawingml/2006/picture">
-                  <pic:nvPicPr>
-                    <pic:cNvPr id="1" name=""/>
-                    <pic:cNvPicPr/>
-                  </pic:nvPicPr>
-                  <pic:blipFill>
-                    <a:blip r:embed="rId28"/>
-                    <a:stretch>
-                      <a:fillRect/>
-                    </a:stretch>
-                  </pic:blipFill>
-                  <pic:spPr>
-                    <a:xfrm>
-                      <a:off x="0" y="0"/>
-                      <a:ext cx="2857500" cy="457200"/>
-                    </a:xfrm>
-                    <a:prstGeom prst="rect">
-                      <a:avLst/>
-                    </a:prstGeom>
-                  </pic:spPr>
-                </pic:pic>
-              </a:graphicData>
-            </a:graphic>
-          </wp:inline>
-        </w:drawing>
-      </w:r>
-    </w:p>
-    <w:p>
-      <w:pPr>
-        <w:rPr>
-          <w:sz w:val="24"/>
-          <w:szCs w:val="24"/>
-          <w:lang w:val="en-GB"/>
-        </w:rPr>
-      </w:pPr>
-      <w:r>
-        <w:rPr>
-          <w:noProof/>
-        </w:rPr>
-        <w:drawing>
-          <wp:inline distT="0" distB="0" distL="0" distR="0" wp14:anchorId="430E58CC" wp14:editId="09FA80AF">
-            <wp:extent cx="4602480" cy="594588"/>
-            <wp:effectExtent l="0" t="0" r="7620" b="0"/>
-            <wp:docPr id="24" name="Grafik 24"/>
-            <wp:cNvGraphicFramePr>
-              <a:graphicFrameLocks xmlns:a="http://schemas.openxmlformats.org/drawingml/2006/main" noChangeAspect="1"/>
-            </wp:cNvGraphicFramePr>
-            <a:graphic xmlns:a="http://schemas.openxmlformats.org/drawingml/2006/main">
-              <a:graphicData uri="http://schemas.openxmlformats.org/drawingml/2006/picture">
-                <pic:pic xmlns:pic="http://schemas.openxmlformats.org/drawingml/2006/picture">
-                  <pic:nvPicPr>
-                    <pic:cNvPr id="1" name=""/>
-                    <pic:cNvPicPr/>
-                  </pic:nvPicPr>
-                  <pic:blipFill>
-                    <a:blip r:embed="rId29"/>
-                    <a:stretch>
-                      <a:fillRect/>
-                    </a:stretch>
-                  </pic:blipFill>
-                  <pic:spPr>
-                    <a:xfrm>
-                      <a:off x="0" y="0"/>
-                      <a:ext cx="4633176" cy="598554"/>
-                    </a:xfrm>
-                    <a:prstGeom prst="rect">
-                      <a:avLst/>
-                    </a:prstGeom>
-                  </pic:spPr>
-                </pic:pic>
-              </a:graphicData>
-            </a:graphic>
-          </wp:inline>
-        </w:drawing>
-      </w:r>
-    </w:p>
-    <w:p>
-      <w:pPr>
-        <w:rPr>
-          <w:sz w:val="24"/>
-          <w:szCs w:val="24"/>
-          <w:lang w:val="en-GB"/>
-        </w:rPr>
-      </w:pPr>
-      <w:r>
-        <w:rPr>
-          <w:noProof/>
-        </w:rPr>
-        <w:drawing>
-          <wp:inline distT="0" distB="0" distL="0" distR="0" wp14:anchorId="216A9A0F" wp14:editId="6A84C6F2">
-            <wp:extent cx="5760720" cy="1334770"/>
-            <wp:effectExtent l="0" t="0" r="0" b="0"/>
-            <wp:docPr id="25" name="Grafik 25" descr="Ein Bild, das Text enthält.&#10;&#10;Automatisch generierte Beschreibung"/>
-            <wp:cNvGraphicFramePr>
-              <a:graphicFrameLocks xmlns:a="http://schemas.openxmlformats.org/drawingml/2006/main" noChangeAspect="1"/>
-            </wp:cNvGraphicFramePr>
-            <a:graphic xmlns:a="http://schemas.openxmlformats.org/drawingml/2006/main">
-              <a:graphicData uri="http://schemas.openxmlformats.org/drawingml/2006/picture">
-                <pic:pic xmlns:pic="http://schemas.openxmlformats.org/drawingml/2006/picture">
-                  <pic:nvPicPr>
-                    <pic:cNvPr id="25" name="Grafik 25" descr="Ein Bild, das Text enthält.&#10;&#10;Automatisch generierte Beschreibung"/>
-                    <pic:cNvPicPr/>
-                  </pic:nvPicPr>
-                  <pic:blipFill>
-                    <a:blip r:embed="rId30"/>
-                    <a:stretch>
-                      <a:fillRect/>
-                    </a:stretch>
-                  </pic:blipFill>
-                  <pic:spPr>
-                    <a:xfrm>
-                      <a:off x="0" y="0"/>
-                      <a:ext cx="5760720" cy="1334770"/>
-                    </a:xfrm>
-                    <a:prstGeom prst="rect">
-                      <a:avLst/>
-                    </a:prstGeom>
-                  </pic:spPr>
-                </pic:pic>
-              </a:graphicData>
-            </a:graphic>
-          </wp:inline>
-        </w:drawing>
-      </w:r>
     </w:p>
     <w:sectPr>
-      <w:headerReference w:type="default" r:id="rId31"/>
+      <w:headerReference w:type="default" r:id="rId15"/>
       <w:pgSz w:w="11906" w:h="16838"/>
       <w:pgMar w:top="1417" w:right="1417" w:bottom="1134" w:left="1417" w:header="708" w:footer="708" w:gutter="0"/>
       <w:cols w:space="708"/>
@@ -1870,6 +949,7 @@
     <w:pPr>
       <w:pStyle w:val="Kopfzeile"/>
     </w:pPr>
+    <w:proofErr w:type="gramStart"/>
     <w:r>
       <w:t>SLM</w:t>
     </w:r>
@@ -1878,8 +958,17 @@
     </w:r>
     <w:r>
       <w:tab/>
-      <w:t>Appel, Kaipel</w:t>
+      <w:t>Appel</w:t>
     </w:r>
+    <w:proofErr w:type="gramEnd"/>
+    <w:r>
+      <w:t xml:space="preserve">, </w:t>
+    </w:r>
+    <w:proofErr w:type="spellStart"/>
+    <w:r>
+      <w:t>Kaipel</w:t>
+    </w:r>
+    <w:proofErr w:type="spellEnd"/>
   </w:p>
 </w:hdr>
 </file>

</xml_diff>

<commit_message>
Update Dokumentation (Message storing and red/green) #3
</commit_message>
<xml_diff>
--- a/Dokumentation.docx
+++ b/Dokumentation.docx
@@ -303,23 +303,13 @@
           <w:szCs w:val="40"/>
         </w:rPr>
       </w:pPr>
-      <w:proofErr w:type="spellStart"/>
-      <w:r>
-        <w:rPr>
-          <w:sz w:val="24"/>
-          <w:szCs w:val="24"/>
-        </w:rPr>
-        <w:t>Git</w:t>
-      </w:r>
-      <w:proofErr w:type="spellEnd"/>
-      <w:r>
-        <w:rPr>
-          <w:sz w:val="24"/>
-          <w:szCs w:val="24"/>
-        </w:rPr>
-        <w:t xml:space="preserve"> Repository erstellen, </w:t>
-      </w:r>
-      <w:proofErr w:type="spellStart"/>
+      <w:r>
+        <w:rPr>
+          <w:sz w:val="24"/>
+          <w:szCs w:val="24"/>
+        </w:rPr>
+        <w:t xml:space="preserve">Git Repository erstellen, </w:t>
+      </w:r>
       <w:r>
         <w:rPr>
           <w:sz w:val="24"/>
@@ -332,15 +322,7 @@
           <w:sz w:val="24"/>
           <w:szCs w:val="24"/>
         </w:rPr>
-        <w:t>ranches</w:t>
-      </w:r>
-      <w:proofErr w:type="spellEnd"/>
-      <w:r>
-        <w:rPr>
-          <w:sz w:val="24"/>
-          <w:szCs w:val="24"/>
-        </w:rPr>
-        <w:t xml:space="preserve"> erstellen, erste User Stories definieren</w:t>
+        <w:t>ranches erstellen, erste User Stories definieren</w:t>
       </w:r>
     </w:p>
     <w:p>
@@ -771,25 +753,7 @@
           <w:szCs w:val="24"/>
           <w:lang w:val="en-GB"/>
         </w:rPr>
-        <w:t xml:space="preserve">Add </w:t>
-      </w:r>
-      <w:proofErr w:type="spellStart"/>
-      <w:r>
-        <w:rPr>
-          <w:sz w:val="24"/>
-          <w:szCs w:val="24"/>
-          <w:lang w:val="en-GB"/>
-        </w:rPr>
-        <w:t>Thymeleaf</w:t>
-      </w:r>
-      <w:proofErr w:type="spellEnd"/>
-      <w:r>
-        <w:rPr>
-          <w:sz w:val="24"/>
-          <w:szCs w:val="24"/>
-          <w:lang w:val="en-GB"/>
-        </w:rPr>
-        <w:t xml:space="preserve"> Module Template (/home)</w:t>
+        <w:t>Add Thymeleaf Module Template (/home)</w:t>
       </w:r>
     </w:p>
     <w:p>
@@ -944,9 +908,903 @@
           <w:lang w:val="en-GB"/>
         </w:rPr>
       </w:pPr>
+      <w:r>
+        <w:rPr>
+          <w:sz w:val="24"/>
+          <w:szCs w:val="24"/>
+          <w:lang w:val="en-GB"/>
+        </w:rPr>
+        <w:lastRenderedPageBreak/>
+        <w:t>Display centrally stored message (/message)</w:t>
+      </w:r>
+    </w:p>
+    <w:p>
+      <w:pPr>
+        <w:rPr>
+          <w:sz w:val="24"/>
+          <w:szCs w:val="24"/>
+          <w:lang w:val="en-GB"/>
+        </w:rPr>
+      </w:pPr>
+      <w:r>
+        <w:rPr>
+          <w:noProof/>
+        </w:rPr>
+        <w:drawing>
+          <wp:inline distT="0" distB="0" distL="0" distR="0" wp14:anchorId="63110ACE" wp14:editId="1FD87640">
+            <wp:extent cx="4076700" cy="771525"/>
+            <wp:effectExtent l="0" t="0" r="0" b="9525"/>
+            <wp:docPr id="10" name="Grafik 10" descr="Ein Bild, das Text enthält.&#10;&#10;Automatisch generierte Beschreibung"/>
+            <wp:cNvGraphicFramePr>
+              <a:graphicFrameLocks xmlns:a="http://schemas.openxmlformats.org/drawingml/2006/main" noChangeAspect="1"/>
+            </wp:cNvGraphicFramePr>
+            <a:graphic xmlns:a="http://schemas.openxmlformats.org/drawingml/2006/main">
+              <a:graphicData uri="http://schemas.openxmlformats.org/drawingml/2006/picture">
+                <pic:pic xmlns:pic="http://schemas.openxmlformats.org/drawingml/2006/picture">
+                  <pic:nvPicPr>
+                    <pic:cNvPr id="10" name="Grafik 10" descr="Ein Bild, das Text enthält.&#10;&#10;Automatisch generierte Beschreibung"/>
+                    <pic:cNvPicPr/>
+                  </pic:nvPicPr>
+                  <pic:blipFill>
+                    <a:blip r:embed="rId16"/>
+                    <a:stretch>
+                      <a:fillRect/>
+                    </a:stretch>
+                  </pic:blipFill>
+                  <pic:spPr>
+                    <a:xfrm>
+                      <a:off x="0" y="0"/>
+                      <a:ext cx="4076700" cy="771525"/>
+                    </a:xfrm>
+                    <a:prstGeom prst="rect">
+                      <a:avLst/>
+                    </a:prstGeom>
+                  </pic:spPr>
+                </pic:pic>
+              </a:graphicData>
+            </a:graphic>
+          </wp:inline>
+        </w:drawing>
+      </w:r>
+    </w:p>
+    <w:p>
+      <w:pPr>
+        <w:rPr>
+          <w:sz w:val="24"/>
+          <w:szCs w:val="24"/>
+          <w:lang w:val="en-GB"/>
+        </w:rPr>
+      </w:pPr>
+      <w:r>
+        <w:rPr>
+          <w:noProof/>
+        </w:rPr>
+        <w:drawing>
+          <wp:inline distT="0" distB="0" distL="0" distR="0" wp14:anchorId="3B721F13" wp14:editId="6ECBB787">
+            <wp:extent cx="4080510" cy="1628082"/>
+            <wp:effectExtent l="0" t="0" r="0" b="0"/>
+            <wp:docPr id="11" name="Grafik 11" descr="Ein Bild, das Text enthält.&#10;&#10;Automatisch generierte Beschreibung"/>
+            <wp:cNvGraphicFramePr>
+              <a:graphicFrameLocks xmlns:a="http://schemas.openxmlformats.org/drawingml/2006/main" noChangeAspect="1"/>
+            </wp:cNvGraphicFramePr>
+            <a:graphic xmlns:a="http://schemas.openxmlformats.org/drawingml/2006/main">
+              <a:graphicData uri="http://schemas.openxmlformats.org/drawingml/2006/picture">
+                <pic:pic xmlns:pic="http://schemas.openxmlformats.org/drawingml/2006/picture">
+                  <pic:nvPicPr>
+                    <pic:cNvPr id="11" name="Grafik 11" descr="Ein Bild, das Text enthält.&#10;&#10;Automatisch generierte Beschreibung"/>
+                    <pic:cNvPicPr/>
+                  </pic:nvPicPr>
+                  <pic:blipFill>
+                    <a:blip r:embed="rId17"/>
+                    <a:stretch>
+                      <a:fillRect/>
+                    </a:stretch>
+                  </pic:blipFill>
+                  <pic:spPr>
+                    <a:xfrm>
+                      <a:off x="0" y="0"/>
+                      <a:ext cx="4093996" cy="1633463"/>
+                    </a:xfrm>
+                    <a:prstGeom prst="rect">
+                      <a:avLst/>
+                    </a:prstGeom>
+                  </pic:spPr>
+                </pic:pic>
+              </a:graphicData>
+            </a:graphic>
+          </wp:inline>
+        </w:drawing>
+      </w:r>
+    </w:p>
+    <w:p>
+      <w:pPr>
+        <w:rPr>
+          <w:sz w:val="24"/>
+          <w:szCs w:val="24"/>
+          <w:lang w:val="en-GB"/>
+        </w:rPr>
+      </w:pPr>
+      <w:r>
+        <w:rPr>
+          <w:noProof/>
+        </w:rPr>
+        <w:drawing>
+          <wp:inline distT="0" distB="0" distL="0" distR="0" wp14:anchorId="5A909CC2" wp14:editId="655CA07C">
+            <wp:extent cx="5760720" cy="1102995"/>
+            <wp:effectExtent l="0" t="0" r="0" b="1905"/>
+            <wp:docPr id="12" name="Grafik 12"/>
+            <wp:cNvGraphicFramePr>
+              <a:graphicFrameLocks xmlns:a="http://schemas.openxmlformats.org/drawingml/2006/main" noChangeAspect="1"/>
+            </wp:cNvGraphicFramePr>
+            <a:graphic xmlns:a="http://schemas.openxmlformats.org/drawingml/2006/main">
+              <a:graphicData uri="http://schemas.openxmlformats.org/drawingml/2006/picture">
+                <pic:pic xmlns:pic="http://schemas.openxmlformats.org/drawingml/2006/picture">
+                  <pic:nvPicPr>
+                    <pic:cNvPr id="1" name=""/>
+                    <pic:cNvPicPr/>
+                  </pic:nvPicPr>
+                  <pic:blipFill>
+                    <a:blip r:embed="rId18"/>
+                    <a:stretch>
+                      <a:fillRect/>
+                    </a:stretch>
+                  </pic:blipFill>
+                  <pic:spPr>
+                    <a:xfrm>
+                      <a:off x="0" y="0"/>
+                      <a:ext cx="5760720" cy="1102995"/>
+                    </a:xfrm>
+                    <a:prstGeom prst="rect">
+                      <a:avLst/>
+                    </a:prstGeom>
+                  </pic:spPr>
+                </pic:pic>
+              </a:graphicData>
+            </a:graphic>
+          </wp:inline>
+        </w:drawing>
+      </w:r>
+    </w:p>
+    <w:p>
+      <w:pPr>
+        <w:rPr>
+          <w:sz w:val="24"/>
+          <w:szCs w:val="24"/>
+          <w:lang w:val="en-GB"/>
+        </w:rPr>
+      </w:pPr>
+      <w:r>
+        <w:rPr>
+          <w:noProof/>
+        </w:rPr>
+        <w:drawing>
+          <wp:inline distT="0" distB="0" distL="0" distR="0" wp14:anchorId="46A588DC" wp14:editId="15A46085">
+            <wp:extent cx="5760720" cy="1196340"/>
+            <wp:effectExtent l="0" t="0" r="0" b="3810"/>
+            <wp:docPr id="13" name="Grafik 13" descr="Ein Bild, das Text enthält.&#10;&#10;Automatisch generierte Beschreibung"/>
+            <wp:cNvGraphicFramePr>
+              <a:graphicFrameLocks xmlns:a="http://schemas.openxmlformats.org/drawingml/2006/main" noChangeAspect="1"/>
+            </wp:cNvGraphicFramePr>
+            <a:graphic xmlns:a="http://schemas.openxmlformats.org/drawingml/2006/main">
+              <a:graphicData uri="http://schemas.openxmlformats.org/drawingml/2006/picture">
+                <pic:pic xmlns:pic="http://schemas.openxmlformats.org/drawingml/2006/picture">
+                  <pic:nvPicPr>
+                    <pic:cNvPr id="13" name="Grafik 13" descr="Ein Bild, das Text enthält.&#10;&#10;Automatisch generierte Beschreibung"/>
+                    <pic:cNvPicPr/>
+                  </pic:nvPicPr>
+                  <pic:blipFill>
+                    <a:blip r:embed="rId19"/>
+                    <a:stretch>
+                      <a:fillRect/>
+                    </a:stretch>
+                  </pic:blipFill>
+                  <pic:spPr>
+                    <a:xfrm>
+                      <a:off x="0" y="0"/>
+                      <a:ext cx="5760720" cy="1196340"/>
+                    </a:xfrm>
+                    <a:prstGeom prst="rect">
+                      <a:avLst/>
+                    </a:prstGeom>
+                  </pic:spPr>
+                </pic:pic>
+              </a:graphicData>
+            </a:graphic>
+          </wp:inline>
+        </w:drawing>
+      </w:r>
+    </w:p>
+    <w:p>
+      <w:pPr>
+        <w:rPr>
+          <w:sz w:val="24"/>
+          <w:szCs w:val="24"/>
+          <w:lang w:val="en-GB"/>
+        </w:rPr>
+      </w:pPr>
+      <w:r>
+        <w:rPr>
+          <w:sz w:val="24"/>
+          <w:szCs w:val="24"/>
+          <w:lang w:val="en-GB"/>
+        </w:rPr>
+        <w:br w:type="page"/>
+      </w:r>
+    </w:p>
+    <w:p>
+      <w:pPr>
+        <w:pStyle w:val="Listenabsatz"/>
+        <w:numPr>
+          <w:ilvl w:val="0"/>
+          <w:numId w:val="5"/>
+        </w:numPr>
+        <w:rPr>
+          <w:sz w:val="24"/>
+          <w:szCs w:val="24"/>
+          <w:lang w:val="en-GB"/>
+        </w:rPr>
+      </w:pPr>
+      <w:r>
+        <w:rPr>
+          <w:sz w:val="24"/>
+          <w:szCs w:val="24"/>
+          <w:lang w:val="en-GB"/>
+        </w:rPr>
+        <w:lastRenderedPageBreak/>
+        <w:t>Set and Reset Message (/message/</w:t>
+      </w:r>
+      <w:r>
+        <w:rPr>
+          <w:sz w:val="24"/>
+          <w:szCs w:val="24"/>
+          <w:lang w:val="en-GB"/>
+        </w:rPr>
+        <w:t>{message}</w:t>
+      </w:r>
+      <w:r>
+        <w:rPr>
+          <w:sz w:val="24"/>
+          <w:szCs w:val="24"/>
+          <w:lang w:val="en-GB"/>
+        </w:rPr>
+        <w:t>)</w:t>
+      </w:r>
+    </w:p>
+    <w:p>
+      <w:pPr>
+        <w:ind w:left="360"/>
+        <w:rPr>
+          <w:sz w:val="24"/>
+          <w:szCs w:val="24"/>
+          <w:lang w:val="en-GB"/>
+        </w:rPr>
+      </w:pPr>
+      <w:r>
+        <w:rPr>
+          <w:noProof/>
+        </w:rPr>
+        <w:drawing>
+          <wp:inline distT="0" distB="0" distL="0" distR="0" wp14:anchorId="4A3B3031" wp14:editId="354A8EFE">
+            <wp:extent cx="3947160" cy="2239856"/>
+            <wp:effectExtent l="0" t="0" r="0" b="8255"/>
+            <wp:docPr id="14" name="Grafik 14" descr="Ein Bild, das Text enthält.&#10;&#10;Automatisch generierte Beschreibung"/>
+            <wp:cNvGraphicFramePr>
+              <a:graphicFrameLocks xmlns:a="http://schemas.openxmlformats.org/drawingml/2006/main" noChangeAspect="1"/>
+            </wp:cNvGraphicFramePr>
+            <a:graphic xmlns:a="http://schemas.openxmlformats.org/drawingml/2006/main">
+              <a:graphicData uri="http://schemas.openxmlformats.org/drawingml/2006/picture">
+                <pic:pic xmlns:pic="http://schemas.openxmlformats.org/drawingml/2006/picture">
+                  <pic:nvPicPr>
+                    <pic:cNvPr id="14" name="Grafik 14" descr="Ein Bild, das Text enthält.&#10;&#10;Automatisch generierte Beschreibung"/>
+                    <pic:cNvPicPr/>
+                  </pic:nvPicPr>
+                  <pic:blipFill>
+                    <a:blip r:embed="rId20"/>
+                    <a:stretch>
+                      <a:fillRect/>
+                    </a:stretch>
+                  </pic:blipFill>
+                  <pic:spPr>
+                    <a:xfrm>
+                      <a:off x="0" y="0"/>
+                      <a:ext cx="3954403" cy="2243966"/>
+                    </a:xfrm>
+                    <a:prstGeom prst="rect">
+                      <a:avLst/>
+                    </a:prstGeom>
+                  </pic:spPr>
+                </pic:pic>
+              </a:graphicData>
+            </a:graphic>
+          </wp:inline>
+        </w:drawing>
+      </w:r>
+    </w:p>
+    <w:p>
+      <w:pPr>
+        <w:ind w:left="360"/>
+        <w:rPr>
+          <w:sz w:val="24"/>
+          <w:szCs w:val="24"/>
+          <w:lang w:val="en-GB"/>
+        </w:rPr>
+      </w:pPr>
+      <w:r>
+        <w:rPr>
+          <w:noProof/>
+        </w:rPr>
+        <w:drawing>
+          <wp:inline distT="0" distB="0" distL="0" distR="0" wp14:anchorId="0E8F0B38" wp14:editId="0FC38337">
+            <wp:extent cx="5760720" cy="1102995"/>
+            <wp:effectExtent l="0" t="0" r="0" b="1905"/>
+            <wp:docPr id="15" name="Grafik 15"/>
+            <wp:cNvGraphicFramePr>
+              <a:graphicFrameLocks xmlns:a="http://schemas.openxmlformats.org/drawingml/2006/main" noChangeAspect="1"/>
+            </wp:cNvGraphicFramePr>
+            <a:graphic xmlns:a="http://schemas.openxmlformats.org/drawingml/2006/main">
+              <a:graphicData uri="http://schemas.openxmlformats.org/drawingml/2006/picture">
+                <pic:pic xmlns:pic="http://schemas.openxmlformats.org/drawingml/2006/picture">
+                  <pic:nvPicPr>
+                    <pic:cNvPr id="1" name=""/>
+                    <pic:cNvPicPr/>
+                  </pic:nvPicPr>
+                  <pic:blipFill>
+                    <a:blip r:embed="rId18"/>
+                    <a:stretch>
+                      <a:fillRect/>
+                    </a:stretch>
+                  </pic:blipFill>
+                  <pic:spPr>
+                    <a:xfrm>
+                      <a:off x="0" y="0"/>
+                      <a:ext cx="5760720" cy="1102995"/>
+                    </a:xfrm>
+                    <a:prstGeom prst="rect">
+                      <a:avLst/>
+                    </a:prstGeom>
+                  </pic:spPr>
+                </pic:pic>
+              </a:graphicData>
+            </a:graphic>
+          </wp:inline>
+        </w:drawing>
+      </w:r>
+    </w:p>
+    <w:p>
+      <w:pPr>
+        <w:ind w:left="360"/>
+        <w:rPr>
+          <w:sz w:val="24"/>
+          <w:szCs w:val="24"/>
+          <w:lang w:val="en-GB"/>
+        </w:rPr>
+      </w:pPr>
+      <w:r>
+        <w:rPr>
+          <w:noProof/>
+        </w:rPr>
+        <w:drawing>
+          <wp:inline distT="0" distB="0" distL="0" distR="0" wp14:anchorId="18234E65" wp14:editId="1D832474">
+            <wp:extent cx="3248025" cy="476250"/>
+            <wp:effectExtent l="0" t="0" r="9525" b="0"/>
+            <wp:docPr id="16" name="Grafik 16" descr="Ein Bild, das Text enthält.&#10;&#10;Automatisch generierte Beschreibung"/>
+            <wp:cNvGraphicFramePr>
+              <a:graphicFrameLocks xmlns:a="http://schemas.openxmlformats.org/drawingml/2006/main" noChangeAspect="1"/>
+            </wp:cNvGraphicFramePr>
+            <a:graphic xmlns:a="http://schemas.openxmlformats.org/drawingml/2006/main">
+              <a:graphicData uri="http://schemas.openxmlformats.org/drawingml/2006/picture">
+                <pic:pic xmlns:pic="http://schemas.openxmlformats.org/drawingml/2006/picture">
+                  <pic:nvPicPr>
+                    <pic:cNvPr id="16" name="Grafik 16" descr="Ein Bild, das Text enthält.&#10;&#10;Automatisch generierte Beschreibung"/>
+                    <pic:cNvPicPr/>
+                  </pic:nvPicPr>
+                  <pic:blipFill>
+                    <a:blip r:embed="rId21"/>
+                    <a:stretch>
+                      <a:fillRect/>
+                    </a:stretch>
+                  </pic:blipFill>
+                  <pic:spPr>
+                    <a:xfrm>
+                      <a:off x="0" y="0"/>
+                      <a:ext cx="3248025" cy="476250"/>
+                    </a:xfrm>
+                    <a:prstGeom prst="rect">
+                      <a:avLst/>
+                    </a:prstGeom>
+                  </pic:spPr>
+                </pic:pic>
+              </a:graphicData>
+            </a:graphic>
+          </wp:inline>
+        </w:drawing>
+      </w:r>
+    </w:p>
+    <w:p>
+      <w:pPr>
+        <w:ind w:left="360"/>
+        <w:rPr>
+          <w:sz w:val="24"/>
+          <w:szCs w:val="24"/>
+          <w:lang w:val="en-GB"/>
+        </w:rPr>
+      </w:pPr>
+      <w:r>
+        <w:rPr>
+          <w:noProof/>
+        </w:rPr>
+        <w:drawing>
+          <wp:inline distT="0" distB="0" distL="0" distR="0" wp14:anchorId="0261A08F" wp14:editId="163053AF">
+            <wp:extent cx="5760720" cy="938530"/>
+            <wp:effectExtent l="0" t="0" r="0" b="0"/>
+            <wp:docPr id="17" name="Grafik 17"/>
+            <wp:cNvGraphicFramePr>
+              <a:graphicFrameLocks xmlns:a="http://schemas.openxmlformats.org/drawingml/2006/main" noChangeAspect="1"/>
+            </wp:cNvGraphicFramePr>
+            <a:graphic xmlns:a="http://schemas.openxmlformats.org/drawingml/2006/main">
+              <a:graphicData uri="http://schemas.openxmlformats.org/drawingml/2006/picture">
+                <pic:pic xmlns:pic="http://schemas.openxmlformats.org/drawingml/2006/picture">
+                  <pic:nvPicPr>
+                    <pic:cNvPr id="1" name=""/>
+                    <pic:cNvPicPr/>
+                  </pic:nvPicPr>
+                  <pic:blipFill>
+                    <a:blip r:embed="rId22"/>
+                    <a:stretch>
+                      <a:fillRect/>
+                    </a:stretch>
+                  </pic:blipFill>
+                  <pic:spPr>
+                    <a:xfrm>
+                      <a:off x="0" y="0"/>
+                      <a:ext cx="5760720" cy="938530"/>
+                    </a:xfrm>
+                    <a:prstGeom prst="rect">
+                      <a:avLst/>
+                    </a:prstGeom>
+                  </pic:spPr>
+                </pic:pic>
+              </a:graphicData>
+            </a:graphic>
+          </wp:inline>
+        </w:drawing>
+      </w:r>
+    </w:p>
+    <w:p>
+      <w:pPr>
+        <w:ind w:left="360"/>
+        <w:rPr>
+          <w:sz w:val="24"/>
+          <w:szCs w:val="24"/>
+          <w:lang w:val="en-GB"/>
+        </w:rPr>
+      </w:pPr>
+      <w:r>
+        <w:rPr>
+          <w:noProof/>
+        </w:rPr>
+        <w:drawing>
+          <wp:inline distT="0" distB="0" distL="0" distR="0" wp14:anchorId="3E965BE3" wp14:editId="0129D8FC">
+            <wp:extent cx="5760720" cy="1299845"/>
+            <wp:effectExtent l="0" t="0" r="0" b="0"/>
+            <wp:docPr id="18" name="Grafik 18" descr="Ein Bild, das Text enthält.&#10;&#10;Automatisch generierte Beschreibung"/>
+            <wp:cNvGraphicFramePr>
+              <a:graphicFrameLocks xmlns:a="http://schemas.openxmlformats.org/drawingml/2006/main" noChangeAspect="1"/>
+            </wp:cNvGraphicFramePr>
+            <a:graphic xmlns:a="http://schemas.openxmlformats.org/drawingml/2006/main">
+              <a:graphicData uri="http://schemas.openxmlformats.org/drawingml/2006/picture">
+                <pic:pic xmlns:pic="http://schemas.openxmlformats.org/drawingml/2006/picture">
+                  <pic:nvPicPr>
+                    <pic:cNvPr id="18" name="Grafik 18" descr="Ein Bild, das Text enthält.&#10;&#10;Automatisch generierte Beschreibung"/>
+                    <pic:cNvPicPr/>
+                  </pic:nvPicPr>
+                  <pic:blipFill>
+                    <a:blip r:embed="rId23"/>
+                    <a:stretch>
+                      <a:fillRect/>
+                    </a:stretch>
+                  </pic:blipFill>
+                  <pic:spPr>
+                    <a:xfrm>
+                      <a:off x="0" y="0"/>
+                      <a:ext cx="5760720" cy="1299845"/>
+                    </a:xfrm>
+                    <a:prstGeom prst="rect">
+                      <a:avLst/>
+                    </a:prstGeom>
+                  </pic:spPr>
+                </pic:pic>
+              </a:graphicData>
+            </a:graphic>
+          </wp:inline>
+        </w:drawing>
+      </w:r>
+    </w:p>
+    <w:p>
+      <w:pPr>
+        <w:rPr>
+          <w:sz w:val="24"/>
+          <w:szCs w:val="24"/>
+          <w:lang w:val="en-GB"/>
+        </w:rPr>
+      </w:pPr>
+      <w:r>
+        <w:rPr>
+          <w:sz w:val="24"/>
+          <w:szCs w:val="24"/>
+          <w:lang w:val="en-GB"/>
+        </w:rPr>
+        <w:br w:type="page"/>
+      </w:r>
+    </w:p>
+    <w:p>
+      <w:pPr>
+        <w:pStyle w:val="Listenabsatz"/>
+        <w:numPr>
+          <w:ilvl w:val="0"/>
+          <w:numId w:val="5"/>
+        </w:numPr>
+        <w:rPr>
+          <w:sz w:val="24"/>
+          <w:szCs w:val="24"/>
+          <w:lang w:val="en-GB"/>
+        </w:rPr>
+      </w:pPr>
+      <w:r>
+        <w:rPr>
+          <w:sz w:val="24"/>
+          <w:szCs w:val="24"/>
+          <w:lang w:val="en-GB"/>
+        </w:rPr>
+        <w:lastRenderedPageBreak/>
+        <w:t>Green and Red Monitor (/message/error)</w:t>
+      </w:r>
+    </w:p>
+    <w:p>
+      <w:pPr>
+        <w:rPr>
+          <w:sz w:val="24"/>
+          <w:szCs w:val="24"/>
+          <w:lang w:val="en-GB"/>
+        </w:rPr>
+      </w:pPr>
+      <w:r>
+        <w:rPr>
+          <w:noProof/>
+        </w:rPr>
+        <w:drawing>
+          <wp:inline distT="0" distB="0" distL="0" distR="0" wp14:anchorId="0AAA6FCD" wp14:editId="39D91C37">
+            <wp:extent cx="4632960" cy="2514626"/>
+            <wp:effectExtent l="0" t="0" r="0" b="0"/>
+            <wp:docPr id="22" name="Grafik 22" descr="Ein Bild, das Text enthält.&#10;&#10;Automatisch generierte Beschreibung"/>
+            <wp:cNvGraphicFramePr>
+              <a:graphicFrameLocks xmlns:a="http://schemas.openxmlformats.org/drawingml/2006/main" noChangeAspect="1"/>
+            </wp:cNvGraphicFramePr>
+            <a:graphic xmlns:a="http://schemas.openxmlformats.org/drawingml/2006/main">
+              <a:graphicData uri="http://schemas.openxmlformats.org/drawingml/2006/picture">
+                <pic:pic xmlns:pic="http://schemas.openxmlformats.org/drawingml/2006/picture">
+                  <pic:nvPicPr>
+                    <pic:cNvPr id="22" name="Grafik 22" descr="Ein Bild, das Text enthält.&#10;&#10;Automatisch generierte Beschreibung"/>
+                    <pic:cNvPicPr/>
+                  </pic:nvPicPr>
+                  <pic:blipFill>
+                    <a:blip r:embed="rId24"/>
+                    <a:stretch>
+                      <a:fillRect/>
+                    </a:stretch>
+                  </pic:blipFill>
+                  <pic:spPr>
+                    <a:xfrm>
+                      <a:off x="0" y="0"/>
+                      <a:ext cx="4637339" cy="2517003"/>
+                    </a:xfrm>
+                    <a:prstGeom prst="rect">
+                      <a:avLst/>
+                    </a:prstGeom>
+                  </pic:spPr>
+                </pic:pic>
+              </a:graphicData>
+            </a:graphic>
+          </wp:inline>
+        </w:drawing>
+      </w:r>
+    </w:p>
+    <w:p>
+      <w:pPr>
+        <w:rPr>
+          <w:sz w:val="24"/>
+          <w:szCs w:val="24"/>
+          <w:lang w:val="en-GB"/>
+        </w:rPr>
+      </w:pPr>
+      <w:r>
+        <w:rPr>
+          <w:noProof/>
+        </w:rPr>
+        <w:drawing>
+          <wp:inline distT="0" distB="0" distL="0" distR="0" wp14:anchorId="2A38CDAB" wp14:editId="51259173">
+            <wp:extent cx="4648200" cy="714240"/>
+            <wp:effectExtent l="0" t="0" r="0" b="0"/>
+            <wp:docPr id="19" name="Grafik 19"/>
+            <wp:cNvGraphicFramePr>
+              <a:graphicFrameLocks xmlns:a="http://schemas.openxmlformats.org/drawingml/2006/main" noChangeAspect="1"/>
+            </wp:cNvGraphicFramePr>
+            <a:graphic xmlns:a="http://schemas.openxmlformats.org/drawingml/2006/main">
+              <a:graphicData uri="http://schemas.openxmlformats.org/drawingml/2006/picture">
+                <pic:pic xmlns:pic="http://schemas.openxmlformats.org/drawingml/2006/picture">
+                  <pic:nvPicPr>
+                    <pic:cNvPr id="1" name=""/>
+                    <pic:cNvPicPr/>
+                  </pic:nvPicPr>
+                  <pic:blipFill>
+                    <a:blip r:embed="rId25"/>
+                    <a:stretch>
+                      <a:fillRect/>
+                    </a:stretch>
+                  </pic:blipFill>
+                  <pic:spPr>
+                    <a:xfrm>
+                      <a:off x="0" y="0"/>
+                      <a:ext cx="4680691" cy="719232"/>
+                    </a:xfrm>
+                    <a:prstGeom prst="rect">
+                      <a:avLst/>
+                    </a:prstGeom>
+                  </pic:spPr>
+                </pic:pic>
+              </a:graphicData>
+            </a:graphic>
+          </wp:inline>
+        </w:drawing>
+      </w:r>
+    </w:p>
+    <w:p>
+      <w:pPr>
+        <w:rPr>
+          <w:sz w:val="24"/>
+          <w:szCs w:val="24"/>
+          <w:lang w:val="en-GB"/>
+        </w:rPr>
+      </w:pPr>
+      <w:r>
+        <w:rPr>
+          <w:noProof/>
+        </w:rPr>
+        <w:drawing>
+          <wp:inline distT="0" distB="0" distL="0" distR="0" wp14:anchorId="343605C5" wp14:editId="17881EE0">
+            <wp:extent cx="2838450" cy="438150"/>
+            <wp:effectExtent l="0" t="0" r="0" b="0"/>
+            <wp:docPr id="20" name="Grafik 20"/>
+            <wp:cNvGraphicFramePr>
+              <a:graphicFrameLocks xmlns:a="http://schemas.openxmlformats.org/drawingml/2006/main" noChangeAspect="1"/>
+            </wp:cNvGraphicFramePr>
+            <a:graphic xmlns:a="http://schemas.openxmlformats.org/drawingml/2006/main">
+              <a:graphicData uri="http://schemas.openxmlformats.org/drawingml/2006/picture">
+                <pic:pic xmlns:pic="http://schemas.openxmlformats.org/drawingml/2006/picture">
+                  <pic:nvPicPr>
+                    <pic:cNvPr id="1" name=""/>
+                    <pic:cNvPicPr/>
+                  </pic:nvPicPr>
+                  <pic:blipFill>
+                    <a:blip r:embed="rId26"/>
+                    <a:stretch>
+                      <a:fillRect/>
+                    </a:stretch>
+                  </pic:blipFill>
+                  <pic:spPr>
+                    <a:xfrm>
+                      <a:off x="0" y="0"/>
+                      <a:ext cx="2838450" cy="438150"/>
+                    </a:xfrm>
+                    <a:prstGeom prst="rect">
+                      <a:avLst/>
+                    </a:prstGeom>
+                  </pic:spPr>
+                </pic:pic>
+              </a:graphicData>
+            </a:graphic>
+          </wp:inline>
+        </w:drawing>
+      </w:r>
+    </w:p>
+    <w:p>
+      <w:pPr>
+        <w:rPr>
+          <w:sz w:val="24"/>
+          <w:szCs w:val="24"/>
+          <w:lang w:val="en-GB"/>
+        </w:rPr>
+      </w:pPr>
+      <w:r>
+        <w:rPr>
+          <w:noProof/>
+        </w:rPr>
+        <w:drawing>
+          <wp:inline distT="0" distB="0" distL="0" distR="0" wp14:anchorId="1954EDFE" wp14:editId="62A941E5">
+            <wp:extent cx="4617720" cy="726356"/>
+            <wp:effectExtent l="0" t="0" r="0" b="0"/>
+            <wp:docPr id="21" name="Grafik 21"/>
+            <wp:cNvGraphicFramePr>
+              <a:graphicFrameLocks xmlns:a="http://schemas.openxmlformats.org/drawingml/2006/main" noChangeAspect="1"/>
+            </wp:cNvGraphicFramePr>
+            <a:graphic xmlns:a="http://schemas.openxmlformats.org/drawingml/2006/main">
+              <a:graphicData uri="http://schemas.openxmlformats.org/drawingml/2006/picture">
+                <pic:pic xmlns:pic="http://schemas.openxmlformats.org/drawingml/2006/picture">
+                  <pic:nvPicPr>
+                    <pic:cNvPr id="1" name=""/>
+                    <pic:cNvPicPr/>
+                  </pic:nvPicPr>
+                  <pic:blipFill>
+                    <a:blip r:embed="rId27"/>
+                    <a:stretch>
+                      <a:fillRect/>
+                    </a:stretch>
+                  </pic:blipFill>
+                  <pic:spPr>
+                    <a:xfrm>
+                      <a:off x="0" y="0"/>
+                      <a:ext cx="4649455" cy="731348"/>
+                    </a:xfrm>
+                    <a:prstGeom prst="rect">
+                      <a:avLst/>
+                    </a:prstGeom>
+                  </pic:spPr>
+                </pic:pic>
+              </a:graphicData>
+            </a:graphic>
+          </wp:inline>
+        </w:drawing>
+      </w:r>
+    </w:p>
+    <w:p>
+      <w:pPr>
+        <w:rPr>
+          <w:sz w:val="24"/>
+          <w:szCs w:val="24"/>
+          <w:lang w:val="en-GB"/>
+        </w:rPr>
+      </w:pPr>
+      <w:r>
+        <w:rPr>
+          <w:noProof/>
+        </w:rPr>
+        <w:drawing>
+          <wp:inline distT="0" distB="0" distL="0" distR="0" wp14:anchorId="6CEF00EA" wp14:editId="28030D64">
+            <wp:extent cx="2857500" cy="457200"/>
+            <wp:effectExtent l="0" t="0" r="0" b="0"/>
+            <wp:docPr id="23" name="Grafik 23"/>
+            <wp:cNvGraphicFramePr>
+              <a:graphicFrameLocks xmlns:a="http://schemas.openxmlformats.org/drawingml/2006/main" noChangeAspect="1"/>
+            </wp:cNvGraphicFramePr>
+            <a:graphic xmlns:a="http://schemas.openxmlformats.org/drawingml/2006/main">
+              <a:graphicData uri="http://schemas.openxmlformats.org/drawingml/2006/picture">
+                <pic:pic xmlns:pic="http://schemas.openxmlformats.org/drawingml/2006/picture">
+                  <pic:nvPicPr>
+                    <pic:cNvPr id="1" name=""/>
+                    <pic:cNvPicPr/>
+                  </pic:nvPicPr>
+                  <pic:blipFill>
+                    <a:blip r:embed="rId28"/>
+                    <a:stretch>
+                      <a:fillRect/>
+                    </a:stretch>
+                  </pic:blipFill>
+                  <pic:spPr>
+                    <a:xfrm>
+                      <a:off x="0" y="0"/>
+                      <a:ext cx="2857500" cy="457200"/>
+                    </a:xfrm>
+                    <a:prstGeom prst="rect">
+                      <a:avLst/>
+                    </a:prstGeom>
+                  </pic:spPr>
+                </pic:pic>
+              </a:graphicData>
+            </a:graphic>
+          </wp:inline>
+        </w:drawing>
+      </w:r>
+    </w:p>
+    <w:p>
+      <w:pPr>
+        <w:rPr>
+          <w:sz w:val="24"/>
+          <w:szCs w:val="24"/>
+          <w:lang w:val="en-GB"/>
+        </w:rPr>
+      </w:pPr>
+      <w:r>
+        <w:rPr>
+          <w:noProof/>
+        </w:rPr>
+        <w:drawing>
+          <wp:inline distT="0" distB="0" distL="0" distR="0" wp14:anchorId="430E58CC" wp14:editId="09FA80AF">
+            <wp:extent cx="4602480" cy="594588"/>
+            <wp:effectExtent l="0" t="0" r="7620" b="0"/>
+            <wp:docPr id="24" name="Grafik 24"/>
+            <wp:cNvGraphicFramePr>
+              <a:graphicFrameLocks xmlns:a="http://schemas.openxmlformats.org/drawingml/2006/main" noChangeAspect="1"/>
+            </wp:cNvGraphicFramePr>
+            <a:graphic xmlns:a="http://schemas.openxmlformats.org/drawingml/2006/main">
+              <a:graphicData uri="http://schemas.openxmlformats.org/drawingml/2006/picture">
+                <pic:pic xmlns:pic="http://schemas.openxmlformats.org/drawingml/2006/picture">
+                  <pic:nvPicPr>
+                    <pic:cNvPr id="1" name=""/>
+                    <pic:cNvPicPr/>
+                  </pic:nvPicPr>
+                  <pic:blipFill>
+                    <a:blip r:embed="rId29"/>
+                    <a:stretch>
+                      <a:fillRect/>
+                    </a:stretch>
+                  </pic:blipFill>
+                  <pic:spPr>
+                    <a:xfrm>
+                      <a:off x="0" y="0"/>
+                      <a:ext cx="4633176" cy="598554"/>
+                    </a:xfrm>
+                    <a:prstGeom prst="rect">
+                      <a:avLst/>
+                    </a:prstGeom>
+                  </pic:spPr>
+                </pic:pic>
+              </a:graphicData>
+            </a:graphic>
+          </wp:inline>
+        </w:drawing>
+      </w:r>
+    </w:p>
+    <w:p>
+      <w:pPr>
+        <w:rPr>
+          <w:sz w:val="24"/>
+          <w:szCs w:val="24"/>
+          <w:lang w:val="en-GB"/>
+        </w:rPr>
+      </w:pPr>
+      <w:r>
+        <w:rPr>
+          <w:noProof/>
+        </w:rPr>
+        <w:drawing>
+          <wp:inline distT="0" distB="0" distL="0" distR="0" wp14:anchorId="216A9A0F" wp14:editId="6A84C6F2">
+            <wp:extent cx="5760720" cy="1334770"/>
+            <wp:effectExtent l="0" t="0" r="0" b="0"/>
+            <wp:docPr id="25" name="Grafik 25" descr="Ein Bild, das Text enthält.&#10;&#10;Automatisch generierte Beschreibung"/>
+            <wp:cNvGraphicFramePr>
+              <a:graphicFrameLocks xmlns:a="http://schemas.openxmlformats.org/drawingml/2006/main" noChangeAspect="1"/>
+            </wp:cNvGraphicFramePr>
+            <a:graphic xmlns:a="http://schemas.openxmlformats.org/drawingml/2006/main">
+              <a:graphicData uri="http://schemas.openxmlformats.org/drawingml/2006/picture">
+                <pic:pic xmlns:pic="http://schemas.openxmlformats.org/drawingml/2006/picture">
+                  <pic:nvPicPr>
+                    <pic:cNvPr id="25" name="Grafik 25" descr="Ein Bild, das Text enthält.&#10;&#10;Automatisch generierte Beschreibung"/>
+                    <pic:cNvPicPr/>
+                  </pic:nvPicPr>
+                  <pic:blipFill>
+                    <a:blip r:embed="rId30"/>
+                    <a:stretch>
+                      <a:fillRect/>
+                    </a:stretch>
+                  </pic:blipFill>
+                  <pic:spPr>
+                    <a:xfrm>
+                      <a:off x="0" y="0"/>
+                      <a:ext cx="5760720" cy="1334770"/>
+                    </a:xfrm>
+                    <a:prstGeom prst="rect">
+                      <a:avLst/>
+                    </a:prstGeom>
+                  </pic:spPr>
+                </pic:pic>
+              </a:graphicData>
+            </a:graphic>
+          </wp:inline>
+        </w:drawing>
+      </w:r>
     </w:p>
     <w:sectPr>
-      <w:headerReference w:type="default" r:id="rId16"/>
+      <w:headerReference w:type="default" r:id="rId31"/>
       <w:pgSz w:w="11906" w:h="16838"/>
       <w:pgMar w:top="1417" w:right="1417" w:bottom="1134" w:left="1417" w:header="708" w:footer="708" w:gutter="0"/>
       <w:cols w:space="708"/>
@@ -1012,7 +1870,6 @@
     <w:pPr>
       <w:pStyle w:val="Kopfzeile"/>
     </w:pPr>
-    <w:proofErr w:type="gramStart"/>
     <w:r>
       <w:t>SLM</w:t>
     </w:r>
@@ -1021,17 +1878,8 @@
     </w:r>
     <w:r>
       <w:tab/>
-      <w:t>Appel</w:t>
+      <w:t>Appel, Kaipel</w:t>
     </w:r>
-    <w:proofErr w:type="gramEnd"/>
-    <w:r>
-      <w:t xml:space="preserve">, </w:t>
-    </w:r>
-    <w:proofErr w:type="spellStart"/>
-    <w:r>
-      <w:t>Kaipel</w:t>
-    </w:r>
-    <w:proofErr w:type="spellEnd"/>
   </w:p>
 </w:hdr>
 </file>

</xml_diff>

<commit_message>
Update Dokumentation (refresh) #3
</commit_message>
<xml_diff>
--- a/Dokumentation.docx
+++ b/Dokumentation.docx
@@ -1012,6 +1012,9 @@
         </w:rPr>
       </w:pPr>
       <w:r>
+        <w:rPr>
+          <w:noProof/>
+        </w:rPr>
         <w:drawing>
           <wp:inline distT="0" distB="0" distL="0" distR="0" wp14:anchorId="3B721F13" wp14:editId="6ECBB787">
             <wp:extent cx="4080510" cy="1628082"/>
@@ -1058,6 +1061,9 @@
         </w:rPr>
       </w:pPr>
       <w:r>
+        <w:rPr>
+          <w:noProof/>
+        </w:rPr>
         <w:drawing>
           <wp:inline distT="0" distB="0" distL="0" distR="0" wp14:anchorId="5A909CC2" wp14:editId="655CA07C">
             <wp:extent cx="5760720" cy="1102995"/>
@@ -1104,6 +1110,9 @@
         </w:rPr>
       </w:pPr>
       <w:r>
+        <w:rPr>
+          <w:noProof/>
+        </w:rPr>
         <w:drawing>
           <wp:inline distT="0" distB="0" distL="0" distR="0" wp14:anchorId="46A588DC" wp14:editId="15A46085">
             <wp:extent cx="5760720" cy="1196340"/>
@@ -1191,6 +1200,9 @@
         </w:rPr>
       </w:pPr>
       <w:r>
+        <w:rPr>
+          <w:noProof/>
+        </w:rPr>
         <w:drawing>
           <wp:inline distT="0" distB="0" distL="0" distR="0" wp14:anchorId="4A3B3031" wp14:editId="354A8EFE">
             <wp:extent cx="3947160" cy="2239856"/>
@@ -1238,6 +1250,9 @@
         </w:rPr>
       </w:pPr>
       <w:r>
+        <w:rPr>
+          <w:noProof/>
+        </w:rPr>
         <w:drawing>
           <wp:inline distT="0" distB="0" distL="0" distR="0" wp14:anchorId="0E8F0B38" wp14:editId="0FC38337">
             <wp:extent cx="5760720" cy="1102995"/>
@@ -1335,6 +1350,9 @@
         </w:rPr>
       </w:pPr>
       <w:r>
+        <w:rPr>
+          <w:noProof/>
+        </w:rPr>
         <w:drawing>
           <wp:inline distT="0" distB="0" distL="0" distR="0" wp14:anchorId="0261A08F" wp14:editId="163053AF">
             <wp:extent cx="5760720" cy="938530"/>
@@ -1382,6 +1400,9 @@
         </w:rPr>
       </w:pPr>
       <w:r>
+        <w:rPr>
+          <w:noProof/>
+        </w:rPr>
         <w:drawing>
           <wp:inline distT="0" distB="0" distL="0" distR="0" wp14:anchorId="3E965BE3" wp14:editId="0129D8FC">
             <wp:extent cx="5760720" cy="1299845"/>
@@ -1468,6 +1489,9 @@
         </w:rPr>
       </w:pPr>
       <w:r>
+        <w:rPr>
+          <w:noProof/>
+        </w:rPr>
         <w:drawing>
           <wp:inline distT="0" distB="0" distL="0" distR="0" wp14:anchorId="0AAA6FCD" wp14:editId="39D91C37">
             <wp:extent cx="4632960" cy="2514626"/>
@@ -1514,6 +1538,9 @@
         </w:rPr>
       </w:pPr>
       <w:r>
+        <w:rPr>
+          <w:noProof/>
+        </w:rPr>
         <w:drawing>
           <wp:inline distT="0" distB="0" distL="0" distR="0" wp14:anchorId="2A38CDAB" wp14:editId="51259173">
             <wp:extent cx="4648200" cy="714240"/>
@@ -1560,6 +1587,9 @@
         </w:rPr>
       </w:pPr>
       <w:r>
+        <w:rPr>
+          <w:noProof/>
+        </w:rPr>
         <w:drawing>
           <wp:inline distT="0" distB="0" distL="0" distR="0" wp14:anchorId="343605C5" wp14:editId="17881EE0">
             <wp:extent cx="2838450" cy="438150"/>
@@ -1606,6 +1636,9 @@
         </w:rPr>
       </w:pPr>
       <w:r>
+        <w:rPr>
+          <w:noProof/>
+        </w:rPr>
         <w:drawing>
           <wp:inline distT="0" distB="0" distL="0" distR="0" wp14:anchorId="1954EDFE" wp14:editId="62A941E5">
             <wp:extent cx="4617720" cy="726356"/>
@@ -1652,6 +1685,9 @@
         </w:rPr>
       </w:pPr>
       <w:r>
+        <w:rPr>
+          <w:noProof/>
+        </w:rPr>
         <w:drawing>
           <wp:inline distT="0" distB="0" distL="0" distR="0" wp14:anchorId="6CEF00EA" wp14:editId="28030D64">
             <wp:extent cx="2857500" cy="457200"/>
@@ -1698,6 +1734,9 @@
         </w:rPr>
       </w:pPr>
       <w:r>
+        <w:rPr>
+          <w:noProof/>
+        </w:rPr>
         <w:drawing>
           <wp:inline distT="0" distB="0" distL="0" distR="0" wp14:anchorId="430E58CC" wp14:editId="09FA80AF">
             <wp:extent cx="4602480" cy="594588"/>
@@ -1744,6 +1783,9 @@
         </w:rPr>
       </w:pPr>
       <w:r>
+        <w:rPr>
+          <w:noProof/>
+        </w:rPr>
         <w:drawing>
           <wp:inline distT="0" distB="0" distL="0" distR="0" wp14:anchorId="216A9A0F" wp14:editId="6A84C6F2">
             <wp:extent cx="5760720" cy="1334770"/>
@@ -1781,8 +1823,207 @@
         </w:drawing>
       </w:r>
     </w:p>
+    <w:p>
+      <w:pPr>
+        <w:rPr>
+          <w:sz w:val="24"/>
+          <w:szCs w:val="24"/>
+          <w:lang w:val="en-GB"/>
+        </w:rPr>
+      </w:pPr>
+      <w:r>
+        <w:rPr>
+          <w:sz w:val="24"/>
+          <w:szCs w:val="24"/>
+          <w:lang w:val="en-GB"/>
+        </w:rPr>
+        <w:br w:type="page"/>
+      </w:r>
+    </w:p>
+    <w:p>
+      <w:pPr>
+        <w:pStyle w:val="Listenabsatz"/>
+        <w:numPr>
+          <w:ilvl w:val="0"/>
+          <w:numId w:val="5"/>
+        </w:numPr>
+        <w:rPr>
+          <w:sz w:val="24"/>
+          <w:szCs w:val="24"/>
+          <w:lang w:val="en-GB"/>
+        </w:rPr>
+      </w:pPr>
+      <w:r>
+        <w:rPr>
+          <w:sz w:val="24"/>
+          <w:szCs w:val="24"/>
+          <w:lang w:val="en-GB"/>
+        </w:rPr>
+        <w:lastRenderedPageBreak/>
+        <w:t>Add 5 second refresh</w:t>
+      </w:r>
+    </w:p>
+    <w:p>
+      <w:pPr>
+        <w:rPr>
+          <w:sz w:val="24"/>
+          <w:szCs w:val="24"/>
+          <w:lang w:val="en-GB"/>
+        </w:rPr>
+      </w:pPr>
+      <w:r>
+        <w:drawing>
+          <wp:inline distT="0" distB="0" distL="0" distR="0" wp14:anchorId="62551FE5" wp14:editId="615D878B">
+            <wp:extent cx="5760720" cy="2016125"/>
+            <wp:effectExtent l="0" t="0" r="0" b="3175"/>
+            <wp:docPr id="27" name="Grafik 27"/>
+            <wp:cNvGraphicFramePr>
+              <a:graphicFrameLocks xmlns:a="http://schemas.openxmlformats.org/drawingml/2006/main" noChangeAspect="1"/>
+            </wp:cNvGraphicFramePr>
+            <a:graphic xmlns:a="http://schemas.openxmlformats.org/drawingml/2006/main">
+              <a:graphicData uri="http://schemas.openxmlformats.org/drawingml/2006/picture">
+                <pic:pic xmlns:pic="http://schemas.openxmlformats.org/drawingml/2006/picture">
+                  <pic:nvPicPr>
+                    <pic:cNvPr id="1" name=""/>
+                    <pic:cNvPicPr/>
+                  </pic:nvPicPr>
+                  <pic:blipFill>
+                    <a:blip r:embed="rId31"/>
+                    <a:stretch>
+                      <a:fillRect/>
+                    </a:stretch>
+                  </pic:blipFill>
+                  <pic:spPr>
+                    <a:xfrm>
+                      <a:off x="0" y="0"/>
+                      <a:ext cx="5760720" cy="2016125"/>
+                    </a:xfrm>
+                    <a:prstGeom prst="rect">
+                      <a:avLst/>
+                    </a:prstGeom>
+                  </pic:spPr>
+                </pic:pic>
+              </a:graphicData>
+            </a:graphic>
+          </wp:inline>
+        </w:drawing>
+      </w:r>
+    </w:p>
+    <w:p>
+      <w:pPr>
+        <w:rPr>
+          <w:sz w:val="24"/>
+          <w:szCs w:val="24"/>
+          <w:lang w:val="en-GB"/>
+        </w:rPr>
+      </w:pPr>
+      <w:r>
+        <w:rPr>
+          <w:noProof/>
+        </w:rPr>
+        <w:drawing>
+          <wp:inline distT="0" distB="0" distL="0" distR="0" wp14:anchorId="0282E2D9" wp14:editId="72453F6D">
+            <wp:extent cx="4657725" cy="381000"/>
+            <wp:effectExtent l="0" t="0" r="9525" b="0"/>
+            <wp:docPr id="26" name="Grafik 26"/>
+            <wp:cNvGraphicFramePr>
+              <a:graphicFrameLocks xmlns:a="http://schemas.openxmlformats.org/drawingml/2006/main" noChangeAspect="1"/>
+            </wp:cNvGraphicFramePr>
+            <a:graphic xmlns:a="http://schemas.openxmlformats.org/drawingml/2006/main">
+              <a:graphicData uri="http://schemas.openxmlformats.org/drawingml/2006/picture">
+                <pic:pic xmlns:pic="http://schemas.openxmlformats.org/drawingml/2006/picture">
+                  <pic:nvPicPr>
+                    <pic:cNvPr id="1" name=""/>
+                    <pic:cNvPicPr/>
+                  </pic:nvPicPr>
+                  <pic:blipFill>
+                    <a:blip r:embed="rId32"/>
+                    <a:stretch>
+                      <a:fillRect/>
+                    </a:stretch>
+                  </pic:blipFill>
+                  <pic:spPr>
+                    <a:xfrm>
+                      <a:off x="0" y="0"/>
+                      <a:ext cx="4657725" cy="381000"/>
+                    </a:xfrm>
+                    <a:prstGeom prst="rect">
+                      <a:avLst/>
+                    </a:prstGeom>
+                  </pic:spPr>
+                </pic:pic>
+              </a:graphicData>
+            </a:graphic>
+          </wp:inline>
+        </w:drawing>
+      </w:r>
+    </w:p>
+    <w:p>
+      <w:pPr>
+        <w:rPr>
+          <w:sz w:val="24"/>
+          <w:szCs w:val="24"/>
+          <w:lang w:val="en-GB"/>
+        </w:rPr>
+      </w:pPr>
+      <w:r>
+        <w:drawing>
+          <wp:inline distT="0" distB="0" distL="0" distR="0" wp14:anchorId="2C75EFCD" wp14:editId="7C14FE77">
+            <wp:extent cx="5760720" cy="759460"/>
+            <wp:effectExtent l="0" t="0" r="0" b="2540"/>
+            <wp:docPr id="28" name="Grafik 28" descr="Ein Bild, das Text enthält.&#10;&#10;Automatisch generierte Beschreibung"/>
+            <wp:cNvGraphicFramePr>
+              <a:graphicFrameLocks xmlns:a="http://schemas.openxmlformats.org/drawingml/2006/main" noChangeAspect="1"/>
+            </wp:cNvGraphicFramePr>
+            <a:graphic xmlns:a="http://schemas.openxmlformats.org/drawingml/2006/main">
+              <a:graphicData uri="http://schemas.openxmlformats.org/drawingml/2006/picture">
+                <pic:pic xmlns:pic="http://schemas.openxmlformats.org/drawingml/2006/picture">
+                  <pic:nvPicPr>
+                    <pic:cNvPr id="28" name="Grafik 28" descr="Ein Bild, das Text enthält.&#10;&#10;Automatisch generierte Beschreibung"/>
+                    <pic:cNvPicPr/>
+                  </pic:nvPicPr>
+                  <pic:blipFill>
+                    <a:blip r:embed="rId33"/>
+                    <a:stretch>
+                      <a:fillRect/>
+                    </a:stretch>
+                  </pic:blipFill>
+                  <pic:spPr>
+                    <a:xfrm>
+                      <a:off x="0" y="0"/>
+                      <a:ext cx="5760720" cy="759460"/>
+                    </a:xfrm>
+                    <a:prstGeom prst="rect">
+                      <a:avLst/>
+                    </a:prstGeom>
+                  </pic:spPr>
+                </pic:pic>
+              </a:graphicData>
+            </a:graphic>
+          </wp:inline>
+        </w:drawing>
+      </w:r>
+    </w:p>
+    <w:p>
+      <w:pPr>
+        <w:rPr>
+          <w:sz w:val="24"/>
+          <w:szCs w:val="24"/>
+          <w:lang w:val="en-GB"/>
+        </w:rPr>
+      </w:pPr>
+    </w:p>
+    <w:p>
+      <w:pPr>
+        <w:rPr>
+          <w:sz w:val="24"/>
+          <w:szCs w:val="24"/>
+          <w:lang w:val="en-GB"/>
+        </w:rPr>
+      </w:pPr>
+    </w:p>
     <w:sectPr>
-      <w:headerReference w:type="default" r:id="rId31"/>
+      <w:headerReference w:type="default" r:id="rId34"/>
       <w:pgSz w:w="11906" w:h="16838"/>
       <w:pgMar w:top="1417" w:right="1417" w:bottom="1134" w:left="1417" w:header="708" w:footer="708" w:gutter="0"/>
       <w:cols w:space="708"/>

</xml_diff>

<commit_message>
Update Dokumentation Test cases Service (get,set,reset) #3
</commit_message>
<xml_diff>
--- a/Dokumentation.docx
+++ b/Dokumentation.docx
@@ -1872,6 +1872,9 @@
         </w:rPr>
       </w:pPr>
       <w:r>
+        <w:rPr>
+          <w:noProof/>
+        </w:rPr>
         <w:drawing>
           <wp:inline distT="0" distB="0" distL="0" distR="0" wp14:anchorId="62551FE5" wp14:editId="615D878B">
             <wp:extent cx="5760720" cy="2016125"/>
@@ -1967,6 +1970,9 @@
         </w:rPr>
       </w:pPr>
       <w:r>
+        <w:rPr>
+          <w:noProof/>
+        </w:rPr>
         <w:drawing>
           <wp:inline distT="0" distB="0" distL="0" distR="0" wp14:anchorId="2C75EFCD" wp14:editId="7C14FE77">
             <wp:extent cx="5760720" cy="759460"/>
@@ -2012,6 +2018,224 @@
           <w:lang w:val="en-GB"/>
         </w:rPr>
       </w:pPr>
+      <w:r>
+        <w:rPr>
+          <w:sz w:val="24"/>
+          <w:szCs w:val="24"/>
+          <w:lang w:val="en-GB"/>
+        </w:rPr>
+        <w:br w:type="page"/>
+      </w:r>
+    </w:p>
+    <w:p>
+      <w:pPr>
+        <w:pStyle w:val="Listenabsatz"/>
+        <w:numPr>
+          <w:ilvl w:val="0"/>
+          <w:numId w:val="5"/>
+        </w:numPr>
+        <w:rPr>
+          <w:sz w:val="24"/>
+          <w:szCs w:val="24"/>
+          <w:lang w:val="en-GB"/>
+        </w:rPr>
+      </w:pPr>
+      <w:r>
+        <w:rPr>
+          <w:sz w:val="24"/>
+          <w:szCs w:val="24"/>
+          <w:lang w:val="en-GB"/>
+        </w:rPr>
+        <w:lastRenderedPageBreak/>
+        <w:t xml:space="preserve">Test cases Service </w:t>
+      </w:r>
+      <w:proofErr w:type="spellStart"/>
+      <w:r>
+        <w:rPr>
+          <w:sz w:val="24"/>
+          <w:szCs w:val="24"/>
+          <w:lang w:val="en-GB"/>
+        </w:rPr>
+        <w:t>Klasse</w:t>
+      </w:r>
+      <w:proofErr w:type="spellEnd"/>
+      <w:r>
+        <w:rPr>
+          <w:sz w:val="24"/>
+          <w:szCs w:val="24"/>
+          <w:lang w:val="en-GB"/>
+        </w:rPr>
+        <w:t xml:space="preserve"> (</w:t>
+      </w:r>
+      <w:proofErr w:type="spellStart"/>
+      <w:proofErr w:type="gramStart"/>
+      <w:r>
+        <w:rPr>
+          <w:sz w:val="24"/>
+          <w:szCs w:val="24"/>
+          <w:lang w:val="en-GB"/>
+        </w:rPr>
+        <w:t>get,set</w:t>
+      </w:r>
+      <w:proofErr w:type="gramEnd"/>
+      <w:r>
+        <w:rPr>
+          <w:sz w:val="24"/>
+          <w:szCs w:val="24"/>
+          <w:lang w:val="en-GB"/>
+        </w:rPr>
+        <w:t>,reset</w:t>
+      </w:r>
+      <w:proofErr w:type="spellEnd"/>
+      <w:r>
+        <w:rPr>
+          <w:sz w:val="24"/>
+          <w:szCs w:val="24"/>
+          <w:lang w:val="en-GB"/>
+        </w:rPr>
+        <w:t>)</w:t>
+      </w:r>
+    </w:p>
+    <w:p>
+      <w:pPr>
+        <w:rPr>
+          <w:sz w:val="24"/>
+          <w:szCs w:val="24"/>
+          <w:lang w:val="en-GB"/>
+        </w:rPr>
+      </w:pPr>
+      <w:r>
+        <w:rPr>
+          <w:noProof/>
+        </w:rPr>
+        <w:drawing>
+          <wp:inline distT="0" distB="0" distL="0" distR="0" wp14:anchorId="3B346869" wp14:editId="1BA9F206">
+            <wp:extent cx="4526280" cy="3501480"/>
+            <wp:effectExtent l="0" t="0" r="7620" b="3810"/>
+            <wp:docPr id="29" name="Grafik 29" descr="Ein Bild, das Text enthält.&#10;&#10;Automatisch generierte Beschreibung"/>
+            <wp:cNvGraphicFramePr>
+              <a:graphicFrameLocks xmlns:a="http://schemas.openxmlformats.org/drawingml/2006/main" noChangeAspect="1"/>
+            </wp:cNvGraphicFramePr>
+            <a:graphic xmlns:a="http://schemas.openxmlformats.org/drawingml/2006/main">
+              <a:graphicData uri="http://schemas.openxmlformats.org/drawingml/2006/picture">
+                <pic:pic xmlns:pic="http://schemas.openxmlformats.org/drawingml/2006/picture">
+                  <pic:nvPicPr>
+                    <pic:cNvPr id="29" name="Grafik 29" descr="Ein Bild, das Text enthält.&#10;&#10;Automatisch generierte Beschreibung"/>
+                    <pic:cNvPicPr/>
+                  </pic:nvPicPr>
+                  <pic:blipFill>
+                    <a:blip r:embed="rId34"/>
+                    <a:stretch>
+                      <a:fillRect/>
+                    </a:stretch>
+                  </pic:blipFill>
+                  <pic:spPr>
+                    <a:xfrm>
+                      <a:off x="0" y="0"/>
+                      <a:ext cx="4531575" cy="3505576"/>
+                    </a:xfrm>
+                    <a:prstGeom prst="rect">
+                      <a:avLst/>
+                    </a:prstGeom>
+                  </pic:spPr>
+                </pic:pic>
+              </a:graphicData>
+            </a:graphic>
+          </wp:inline>
+        </w:drawing>
+      </w:r>
+    </w:p>
+    <w:p>
+      <w:pPr>
+        <w:rPr>
+          <w:sz w:val="24"/>
+          <w:szCs w:val="24"/>
+          <w:lang w:val="en-GB"/>
+        </w:rPr>
+      </w:pPr>
+      <w:r>
+        <w:drawing>
+          <wp:inline distT="0" distB="0" distL="0" distR="0" wp14:anchorId="20D08592" wp14:editId="4A7750BB">
+            <wp:extent cx="2981326" cy="1210402"/>
+            <wp:effectExtent l="0" t="0" r="0" b="8890"/>
+            <wp:docPr id="30" name="Grafik 30" descr="Ein Bild, das Text enthält.&#10;&#10;Automatisch generierte Beschreibung"/>
+            <wp:cNvGraphicFramePr>
+              <a:graphicFrameLocks xmlns:a="http://schemas.openxmlformats.org/drawingml/2006/main" noChangeAspect="1"/>
+            </wp:cNvGraphicFramePr>
+            <a:graphic xmlns:a="http://schemas.openxmlformats.org/drawingml/2006/main">
+              <a:graphicData uri="http://schemas.openxmlformats.org/drawingml/2006/picture">
+                <pic:pic xmlns:pic="http://schemas.openxmlformats.org/drawingml/2006/picture">
+                  <pic:nvPicPr>
+                    <pic:cNvPr id="30" name="Grafik 30" descr="Ein Bild, das Text enthält.&#10;&#10;Automatisch generierte Beschreibung"/>
+                    <pic:cNvPicPr/>
+                  </pic:nvPicPr>
+                  <pic:blipFill>
+                    <a:blip r:embed="rId35"/>
+                    <a:stretch>
+                      <a:fillRect/>
+                    </a:stretch>
+                  </pic:blipFill>
+                  <pic:spPr>
+                    <a:xfrm>
+                      <a:off x="0" y="0"/>
+                      <a:ext cx="2989955" cy="1213905"/>
+                    </a:xfrm>
+                    <a:prstGeom prst="rect">
+                      <a:avLst/>
+                    </a:prstGeom>
+                  </pic:spPr>
+                </pic:pic>
+              </a:graphicData>
+            </a:graphic>
+          </wp:inline>
+        </w:drawing>
+      </w:r>
+    </w:p>
+    <w:p>
+      <w:pPr>
+        <w:rPr>
+          <w:sz w:val="24"/>
+          <w:szCs w:val="24"/>
+          <w:lang w:val="en-GB"/>
+        </w:rPr>
+      </w:pPr>
+      <w:r>
+        <w:drawing>
+          <wp:inline distT="0" distB="0" distL="0" distR="0" wp14:anchorId="425C38DF" wp14:editId="4AF60BFC">
+            <wp:extent cx="5760720" cy="1242060"/>
+            <wp:effectExtent l="0" t="0" r="0" b="0"/>
+            <wp:docPr id="31" name="Grafik 31" descr="Ein Bild, das Text enthält.&#10;&#10;Automatisch generierte Beschreibung"/>
+            <wp:cNvGraphicFramePr>
+              <a:graphicFrameLocks xmlns:a="http://schemas.openxmlformats.org/drawingml/2006/main" noChangeAspect="1"/>
+            </wp:cNvGraphicFramePr>
+            <a:graphic xmlns:a="http://schemas.openxmlformats.org/drawingml/2006/main">
+              <a:graphicData uri="http://schemas.openxmlformats.org/drawingml/2006/picture">
+                <pic:pic xmlns:pic="http://schemas.openxmlformats.org/drawingml/2006/picture">
+                  <pic:nvPicPr>
+                    <pic:cNvPr id="31" name="Grafik 31" descr="Ein Bild, das Text enthält.&#10;&#10;Automatisch generierte Beschreibung"/>
+                    <pic:cNvPicPr/>
+                  </pic:nvPicPr>
+                  <pic:blipFill>
+                    <a:blip r:embed="rId36"/>
+                    <a:stretch>
+                      <a:fillRect/>
+                    </a:stretch>
+                  </pic:blipFill>
+                  <pic:spPr>
+                    <a:xfrm>
+                      <a:off x="0" y="0"/>
+                      <a:ext cx="5760720" cy="1242060"/>
+                    </a:xfrm>
+                    <a:prstGeom prst="rect">
+                      <a:avLst/>
+                    </a:prstGeom>
+                  </pic:spPr>
+                </pic:pic>
+              </a:graphicData>
+            </a:graphic>
+          </wp:inline>
+        </w:drawing>
+      </w:r>
     </w:p>
     <w:p>
       <w:pPr>
@@ -2023,7 +2247,7 @@
       </w:pPr>
     </w:p>
     <w:sectPr>
-      <w:headerReference w:type="default" r:id="rId34"/>
+      <w:headerReference w:type="default" r:id="rId37"/>
       <w:pgSz w:w="11906" w:h="16838"/>
       <w:pgMar w:top="1417" w:right="1417" w:bottom="1134" w:left="1417" w:header="708" w:footer="708" w:gutter="0"/>
       <w:cols w:space="708"/>

</xml_diff>

<commit_message>
Update Dokumentation Java CI + deployable #3
</commit_message>
<xml_diff>
--- a/Dokumentation.docx
+++ b/Dokumentation.docx
@@ -2154,6 +2154,9 @@
         </w:rPr>
       </w:pPr>
       <w:r>
+        <w:rPr>
+          <w:noProof/>
+        </w:rPr>
         <w:drawing>
           <wp:inline distT="0" distB="0" distL="0" distR="0" wp14:anchorId="20D08592" wp14:editId="4A7750BB">
             <wp:extent cx="2981326" cy="1210402"/>
@@ -2200,6 +2203,9 @@
         </w:rPr>
       </w:pPr>
       <w:r>
+        <w:rPr>
+          <w:noProof/>
+        </w:rPr>
         <w:drawing>
           <wp:inline distT="0" distB="0" distL="0" distR="0" wp14:anchorId="425C38DF" wp14:editId="4AF60BFC">
             <wp:extent cx="5760720" cy="1242060"/>
@@ -2245,9 +2251,466 @@
           <w:lang w:val="en-GB"/>
         </w:rPr>
       </w:pPr>
+      <w:r>
+        <w:rPr>
+          <w:sz w:val="24"/>
+          <w:szCs w:val="24"/>
+          <w:lang w:val="en-GB"/>
+        </w:rPr>
+        <w:br w:type="page"/>
+      </w:r>
+    </w:p>
+    <w:p>
+      <w:pPr>
+        <w:pStyle w:val="Listenabsatz"/>
+        <w:numPr>
+          <w:ilvl w:val="0"/>
+          <w:numId w:val="5"/>
+        </w:numPr>
+        <w:rPr>
+          <w:sz w:val="24"/>
+          <w:szCs w:val="24"/>
+          <w:lang w:val="en-GB"/>
+        </w:rPr>
+      </w:pPr>
+      <w:r>
+        <w:rPr>
+          <w:sz w:val="24"/>
+          <w:szCs w:val="24"/>
+          <w:lang w:val="en-GB"/>
+        </w:rPr>
+        <w:lastRenderedPageBreak/>
+        <w:t>Add Java CI with Maven</w:t>
+      </w:r>
+    </w:p>
+    <w:p>
+      <w:pPr>
+        <w:rPr>
+          <w:sz w:val="24"/>
+          <w:szCs w:val="24"/>
+          <w:lang w:val="en-GB"/>
+        </w:rPr>
+      </w:pPr>
+      <w:r>
+        <w:rPr>
+          <w:noProof/>
+        </w:rPr>
+        <w:drawing>
+          <wp:inline distT="0" distB="0" distL="0" distR="0" wp14:anchorId="512D6FA7" wp14:editId="5EDB9ECB">
+            <wp:extent cx="5760720" cy="1293495"/>
+            <wp:effectExtent l="0" t="0" r="0" b="1905"/>
+            <wp:docPr id="32" name="Grafik 32" descr="Ein Bild, das Text enthält.&#10;&#10;Automatisch generierte Beschreibung"/>
+            <wp:cNvGraphicFramePr>
+              <a:graphicFrameLocks xmlns:a="http://schemas.openxmlformats.org/drawingml/2006/main" noChangeAspect="1"/>
+            </wp:cNvGraphicFramePr>
+            <a:graphic xmlns:a="http://schemas.openxmlformats.org/drawingml/2006/main">
+              <a:graphicData uri="http://schemas.openxmlformats.org/drawingml/2006/picture">
+                <pic:pic xmlns:pic="http://schemas.openxmlformats.org/drawingml/2006/picture">
+                  <pic:nvPicPr>
+                    <pic:cNvPr id="32" name="Grafik 32" descr="Ein Bild, das Text enthält.&#10;&#10;Automatisch generierte Beschreibung"/>
+                    <pic:cNvPicPr/>
+                  </pic:nvPicPr>
+                  <pic:blipFill>
+                    <a:blip r:embed="rId37"/>
+                    <a:stretch>
+                      <a:fillRect/>
+                    </a:stretch>
+                  </pic:blipFill>
+                  <pic:spPr>
+                    <a:xfrm>
+                      <a:off x="0" y="0"/>
+                      <a:ext cx="5760720" cy="1293495"/>
+                    </a:xfrm>
+                    <a:prstGeom prst="rect">
+                      <a:avLst/>
+                    </a:prstGeom>
+                  </pic:spPr>
+                </pic:pic>
+              </a:graphicData>
+            </a:graphic>
+          </wp:inline>
+        </w:drawing>
+      </w:r>
+    </w:p>
+    <w:p>
+      <w:pPr>
+        <w:rPr>
+          <w:sz w:val="24"/>
+          <w:szCs w:val="24"/>
+          <w:lang w:val="en-GB"/>
+        </w:rPr>
+      </w:pPr>
+      <w:r>
+        <w:drawing>
+          <wp:inline distT="0" distB="0" distL="0" distR="0" wp14:anchorId="6A11D905" wp14:editId="530264E2">
+            <wp:extent cx="3091816" cy="1619218"/>
+            <wp:effectExtent l="0" t="0" r="0" b="635"/>
+            <wp:docPr id="33" name="Grafik 33" descr="Ein Bild, das Text enthält.&#10;&#10;Automatisch generierte Beschreibung"/>
+            <wp:cNvGraphicFramePr>
+              <a:graphicFrameLocks xmlns:a="http://schemas.openxmlformats.org/drawingml/2006/main" noChangeAspect="1"/>
+            </wp:cNvGraphicFramePr>
+            <a:graphic xmlns:a="http://schemas.openxmlformats.org/drawingml/2006/main">
+              <a:graphicData uri="http://schemas.openxmlformats.org/drawingml/2006/picture">
+                <pic:pic xmlns:pic="http://schemas.openxmlformats.org/drawingml/2006/picture">
+                  <pic:nvPicPr>
+                    <pic:cNvPr id="33" name="Grafik 33" descr="Ein Bild, das Text enthält.&#10;&#10;Automatisch generierte Beschreibung"/>
+                    <pic:cNvPicPr/>
+                  </pic:nvPicPr>
+                  <pic:blipFill>
+                    <a:blip r:embed="rId38"/>
+                    <a:stretch>
+                      <a:fillRect/>
+                    </a:stretch>
+                  </pic:blipFill>
+                  <pic:spPr>
+                    <a:xfrm>
+                      <a:off x="0" y="0"/>
+                      <a:ext cx="3099758" cy="1623378"/>
+                    </a:xfrm>
+                    <a:prstGeom prst="rect">
+                      <a:avLst/>
+                    </a:prstGeom>
+                  </pic:spPr>
+                </pic:pic>
+              </a:graphicData>
+            </a:graphic>
+          </wp:inline>
+        </w:drawing>
+      </w:r>
+    </w:p>
+    <w:p>
+      <w:pPr>
+        <w:rPr>
+          <w:sz w:val="24"/>
+          <w:szCs w:val="24"/>
+          <w:lang w:val="en-GB"/>
+        </w:rPr>
+      </w:pPr>
+      <w:r>
+        <w:rPr>
+          <w:noProof/>
+        </w:rPr>
+        <w:drawing>
+          <wp:inline distT="0" distB="0" distL="0" distR="0" wp14:anchorId="2DD7451C" wp14:editId="5B5B976D">
+            <wp:extent cx="5760720" cy="1514475"/>
+            <wp:effectExtent l="0" t="0" r="0" b="9525"/>
+            <wp:docPr id="34" name="Grafik 34"/>
+            <wp:cNvGraphicFramePr>
+              <a:graphicFrameLocks xmlns:a="http://schemas.openxmlformats.org/drawingml/2006/main" noChangeAspect="1"/>
+            </wp:cNvGraphicFramePr>
+            <a:graphic xmlns:a="http://schemas.openxmlformats.org/drawingml/2006/main">
+              <a:graphicData uri="http://schemas.openxmlformats.org/drawingml/2006/picture">
+                <pic:pic xmlns:pic="http://schemas.openxmlformats.org/drawingml/2006/picture">
+                  <pic:nvPicPr>
+                    <pic:cNvPr id="1" name=""/>
+                    <pic:cNvPicPr/>
+                  </pic:nvPicPr>
+                  <pic:blipFill>
+                    <a:blip r:embed="rId39"/>
+                    <a:stretch>
+                      <a:fillRect/>
+                    </a:stretch>
+                  </pic:blipFill>
+                  <pic:spPr>
+                    <a:xfrm>
+                      <a:off x="0" y="0"/>
+                      <a:ext cx="5760720" cy="1514475"/>
+                    </a:xfrm>
+                    <a:prstGeom prst="rect">
+                      <a:avLst/>
+                    </a:prstGeom>
+                  </pic:spPr>
+                </pic:pic>
+              </a:graphicData>
+            </a:graphic>
+          </wp:inline>
+        </w:drawing>
+      </w:r>
+    </w:p>
+    <w:p>
+      <w:pPr>
+        <w:rPr>
+          <w:sz w:val="24"/>
+          <w:szCs w:val="24"/>
+          <w:lang w:val="en-GB"/>
+        </w:rPr>
+      </w:pPr>
+      <w:r>
+        <w:drawing>
+          <wp:inline distT="0" distB="0" distL="0" distR="0" wp14:anchorId="3FF5AD87" wp14:editId="6BC722F5">
+            <wp:extent cx="5760720" cy="783590"/>
+            <wp:effectExtent l="0" t="0" r="0" b="0"/>
+            <wp:docPr id="36" name="Grafik 36" descr="Ein Bild, das Text enthält.&#10;&#10;Automatisch generierte Beschreibung"/>
+            <wp:cNvGraphicFramePr>
+              <a:graphicFrameLocks xmlns:a="http://schemas.openxmlformats.org/drawingml/2006/main" noChangeAspect="1"/>
+            </wp:cNvGraphicFramePr>
+            <a:graphic xmlns:a="http://schemas.openxmlformats.org/drawingml/2006/main">
+              <a:graphicData uri="http://schemas.openxmlformats.org/drawingml/2006/picture">
+                <pic:pic xmlns:pic="http://schemas.openxmlformats.org/drawingml/2006/picture">
+                  <pic:nvPicPr>
+                    <pic:cNvPr id="36" name="Grafik 36" descr="Ein Bild, das Text enthält.&#10;&#10;Automatisch generierte Beschreibung"/>
+                    <pic:cNvPicPr/>
+                  </pic:nvPicPr>
+                  <pic:blipFill>
+                    <a:blip r:embed="rId40"/>
+                    <a:stretch>
+                      <a:fillRect/>
+                    </a:stretch>
+                  </pic:blipFill>
+                  <pic:spPr>
+                    <a:xfrm>
+                      <a:off x="0" y="0"/>
+                      <a:ext cx="5760720" cy="783590"/>
+                    </a:xfrm>
+                    <a:prstGeom prst="rect">
+                      <a:avLst/>
+                    </a:prstGeom>
+                  </pic:spPr>
+                </pic:pic>
+              </a:graphicData>
+            </a:graphic>
+          </wp:inline>
+        </w:drawing>
+      </w:r>
+    </w:p>
+    <w:p>
+      <w:pPr>
+        <w:rPr>
+          <w:sz w:val="24"/>
+          <w:szCs w:val="24"/>
+          <w:lang w:val="en-GB"/>
+        </w:rPr>
+      </w:pPr>
+      <w:r>
+        <w:rPr>
+          <w:sz w:val="24"/>
+          <w:szCs w:val="24"/>
+          <w:lang w:val="en-GB"/>
+        </w:rPr>
+        <w:br w:type="page"/>
+      </w:r>
+    </w:p>
+    <w:p>
+      <w:pPr>
+        <w:pStyle w:val="Listenabsatz"/>
+        <w:numPr>
+          <w:ilvl w:val="0"/>
+          <w:numId w:val="5"/>
+        </w:numPr>
+        <w:rPr>
+          <w:sz w:val="24"/>
+          <w:szCs w:val="24"/>
+          <w:lang w:val="en-GB"/>
+        </w:rPr>
+      </w:pPr>
+      <w:r>
+        <w:rPr>
+          <w:sz w:val="24"/>
+          <w:szCs w:val="24"/>
+          <w:lang w:val="en-GB"/>
+        </w:rPr>
+        <w:lastRenderedPageBreak/>
+        <w:t>Automatically upload deployable</w:t>
+      </w:r>
+    </w:p>
+    <w:p>
+      <w:pPr>
+        <w:rPr>
+          <w:sz w:val="24"/>
+          <w:szCs w:val="24"/>
+          <w:lang w:val="en-GB"/>
+        </w:rPr>
+      </w:pPr>
+      <w:r>
+        <w:rPr>
+          <w:noProof/>
+        </w:rPr>
+        <w:drawing>
+          <wp:inline distT="0" distB="0" distL="0" distR="0" wp14:anchorId="7A5025FE" wp14:editId="570E6ABF">
+            <wp:extent cx="3627120" cy="1450928"/>
+            <wp:effectExtent l="0" t="0" r="0" b="0"/>
+            <wp:docPr id="37" name="Grafik 37" descr="Ein Bild, das Text enthält.&#10;&#10;Automatisch generierte Beschreibung"/>
+            <wp:cNvGraphicFramePr>
+              <a:graphicFrameLocks xmlns:a="http://schemas.openxmlformats.org/drawingml/2006/main" noChangeAspect="1"/>
+            </wp:cNvGraphicFramePr>
+            <a:graphic xmlns:a="http://schemas.openxmlformats.org/drawingml/2006/main">
+              <a:graphicData uri="http://schemas.openxmlformats.org/drawingml/2006/picture">
+                <pic:pic xmlns:pic="http://schemas.openxmlformats.org/drawingml/2006/picture">
+                  <pic:nvPicPr>
+                    <pic:cNvPr id="37" name="Grafik 37" descr="Ein Bild, das Text enthält.&#10;&#10;Automatisch generierte Beschreibung"/>
+                    <pic:cNvPicPr/>
+                  </pic:nvPicPr>
+                  <pic:blipFill>
+                    <a:blip r:embed="rId41"/>
+                    <a:stretch>
+                      <a:fillRect/>
+                    </a:stretch>
+                  </pic:blipFill>
+                  <pic:spPr>
+                    <a:xfrm>
+                      <a:off x="0" y="0"/>
+                      <a:ext cx="3642916" cy="1457247"/>
+                    </a:xfrm>
+                    <a:prstGeom prst="rect">
+                      <a:avLst/>
+                    </a:prstGeom>
+                  </pic:spPr>
+                </pic:pic>
+              </a:graphicData>
+            </a:graphic>
+          </wp:inline>
+        </w:drawing>
+      </w:r>
+    </w:p>
+    <w:p>
+      <w:pPr>
+        <w:rPr>
+          <w:sz w:val="24"/>
+          <w:szCs w:val="24"/>
+          <w:lang w:val="en-GB"/>
+        </w:rPr>
+      </w:pPr>
+      <w:r>
+        <w:drawing>
+          <wp:inline distT="0" distB="0" distL="0" distR="0" wp14:anchorId="37D2CD57" wp14:editId="495B05C0">
+            <wp:extent cx="5760720" cy="2208530"/>
+            <wp:effectExtent l="0" t="0" r="0" b="1270"/>
+            <wp:docPr id="38" name="Grafik 38"/>
+            <wp:cNvGraphicFramePr>
+              <a:graphicFrameLocks xmlns:a="http://schemas.openxmlformats.org/drawingml/2006/main" noChangeAspect="1"/>
+            </wp:cNvGraphicFramePr>
+            <a:graphic xmlns:a="http://schemas.openxmlformats.org/drawingml/2006/main">
+              <a:graphicData uri="http://schemas.openxmlformats.org/drawingml/2006/picture">
+                <pic:pic xmlns:pic="http://schemas.openxmlformats.org/drawingml/2006/picture">
+                  <pic:nvPicPr>
+                    <pic:cNvPr id="1" name=""/>
+                    <pic:cNvPicPr/>
+                  </pic:nvPicPr>
+                  <pic:blipFill>
+                    <a:blip r:embed="rId42"/>
+                    <a:stretch>
+                      <a:fillRect/>
+                    </a:stretch>
+                  </pic:blipFill>
+                  <pic:spPr>
+                    <a:xfrm>
+                      <a:off x="0" y="0"/>
+                      <a:ext cx="5760720" cy="2208530"/>
+                    </a:xfrm>
+                    <a:prstGeom prst="rect">
+                      <a:avLst/>
+                    </a:prstGeom>
+                  </pic:spPr>
+                </pic:pic>
+              </a:graphicData>
+            </a:graphic>
+          </wp:inline>
+        </w:drawing>
+      </w:r>
+    </w:p>
+    <w:p>
+      <w:pPr>
+        <w:rPr>
+          <w:sz w:val="24"/>
+          <w:szCs w:val="24"/>
+          <w:lang w:val="en-GB"/>
+        </w:rPr>
+      </w:pPr>
+      <w:r>
+        <w:drawing>
+          <wp:inline distT="0" distB="0" distL="0" distR="0" wp14:anchorId="2BDC6201" wp14:editId="7C495541">
+            <wp:extent cx="5760720" cy="960120"/>
+            <wp:effectExtent l="0" t="0" r="0" b="0"/>
+            <wp:docPr id="39" name="Grafik 39"/>
+            <wp:cNvGraphicFramePr>
+              <a:graphicFrameLocks xmlns:a="http://schemas.openxmlformats.org/drawingml/2006/main" noChangeAspect="1"/>
+            </wp:cNvGraphicFramePr>
+            <a:graphic xmlns:a="http://schemas.openxmlformats.org/drawingml/2006/main">
+              <a:graphicData uri="http://schemas.openxmlformats.org/drawingml/2006/picture">
+                <pic:pic xmlns:pic="http://schemas.openxmlformats.org/drawingml/2006/picture">
+                  <pic:nvPicPr>
+                    <pic:cNvPr id="1" name=""/>
+                    <pic:cNvPicPr/>
+                  </pic:nvPicPr>
+                  <pic:blipFill>
+                    <a:blip r:embed="rId43"/>
+                    <a:stretch>
+                      <a:fillRect/>
+                    </a:stretch>
+                  </pic:blipFill>
+                  <pic:spPr>
+                    <a:xfrm>
+                      <a:off x="0" y="0"/>
+                      <a:ext cx="5760720" cy="960120"/>
+                    </a:xfrm>
+                    <a:prstGeom prst="rect">
+                      <a:avLst/>
+                    </a:prstGeom>
+                  </pic:spPr>
+                </pic:pic>
+              </a:graphicData>
+            </a:graphic>
+          </wp:inline>
+        </w:drawing>
+      </w:r>
+    </w:p>
+    <w:p>
+      <w:pPr>
+        <w:rPr>
+          <w:sz w:val="24"/>
+          <w:szCs w:val="24"/>
+          <w:lang w:val="en-GB"/>
+        </w:rPr>
+      </w:pPr>
+      <w:r>
+        <w:drawing>
+          <wp:inline distT="0" distB="0" distL="0" distR="0" wp14:anchorId="1B0C107C" wp14:editId="1EB2F081">
+            <wp:extent cx="5760720" cy="1290955"/>
+            <wp:effectExtent l="0" t="0" r="0" b="4445"/>
+            <wp:docPr id="40" name="Grafik 40" descr="Ein Bild, das Text enthält.&#10;&#10;Automatisch generierte Beschreibung"/>
+            <wp:cNvGraphicFramePr>
+              <a:graphicFrameLocks xmlns:a="http://schemas.openxmlformats.org/drawingml/2006/main" noChangeAspect="1"/>
+            </wp:cNvGraphicFramePr>
+            <a:graphic xmlns:a="http://schemas.openxmlformats.org/drawingml/2006/main">
+              <a:graphicData uri="http://schemas.openxmlformats.org/drawingml/2006/picture">
+                <pic:pic xmlns:pic="http://schemas.openxmlformats.org/drawingml/2006/picture">
+                  <pic:nvPicPr>
+                    <pic:cNvPr id="40" name="Grafik 40" descr="Ein Bild, das Text enthält.&#10;&#10;Automatisch generierte Beschreibung"/>
+                    <pic:cNvPicPr/>
+                  </pic:nvPicPr>
+                  <pic:blipFill>
+                    <a:blip r:embed="rId44"/>
+                    <a:stretch>
+                      <a:fillRect/>
+                    </a:stretch>
+                  </pic:blipFill>
+                  <pic:spPr>
+                    <a:xfrm>
+                      <a:off x="0" y="0"/>
+                      <a:ext cx="5760720" cy="1290955"/>
+                    </a:xfrm>
+                    <a:prstGeom prst="rect">
+                      <a:avLst/>
+                    </a:prstGeom>
+                  </pic:spPr>
+                </pic:pic>
+              </a:graphicData>
+            </a:graphic>
+          </wp:inline>
+        </w:drawing>
+      </w:r>
+    </w:p>
+    <w:p>
+      <w:pPr>
+        <w:rPr>
+          <w:sz w:val="24"/>
+          <w:szCs w:val="24"/>
+          <w:lang w:val="en-GB"/>
+        </w:rPr>
+      </w:pPr>
     </w:p>
     <w:sectPr>
-      <w:headerReference w:type="default" r:id="rId37"/>
+      <w:headerReference w:type="default" r:id="rId45"/>
       <w:pgSz w:w="11906" w:h="16838"/>
       <w:pgMar w:top="1417" w:right="1417" w:bottom="1134" w:left="1417" w:header="708" w:footer="708" w:gutter="0"/>
       <w:cols w:space="708"/>

</xml_diff>

<commit_message>
Update Dokumentation Add change.html #3
</commit_message>
<xml_diff>
--- a/Dokumentation.docx
+++ b/Dokumentation.docx
@@ -2341,6 +2341,9 @@
         </w:rPr>
       </w:pPr>
       <w:r>
+        <w:rPr>
+          <w:noProof/>
+        </w:rPr>
         <w:drawing>
           <wp:inline distT="0" distB="0" distL="0" distR="0" wp14:anchorId="6A11D905" wp14:editId="530264E2">
             <wp:extent cx="3091816" cy="1619218"/>
@@ -2436,6 +2439,9 @@
         </w:rPr>
       </w:pPr>
       <w:r>
+        <w:rPr>
+          <w:noProof/>
+        </w:rPr>
         <w:drawing>
           <wp:inline distT="0" distB="0" distL="0" distR="0" wp14:anchorId="3FF5AD87" wp14:editId="6BC722F5">
             <wp:extent cx="5760720" cy="783590"/>
@@ -2571,6 +2577,9 @@
         </w:rPr>
       </w:pPr>
       <w:r>
+        <w:rPr>
+          <w:noProof/>
+        </w:rPr>
         <w:drawing>
           <wp:inline distT="0" distB="0" distL="0" distR="0" wp14:anchorId="37D2CD57" wp14:editId="495B05C0">
             <wp:extent cx="5760720" cy="2208530"/>
@@ -2617,6 +2626,9 @@
         </w:rPr>
       </w:pPr>
       <w:r>
+        <w:rPr>
+          <w:noProof/>
+        </w:rPr>
         <w:drawing>
           <wp:inline distT="0" distB="0" distL="0" distR="0" wp14:anchorId="2BDC6201" wp14:editId="7C495541">
             <wp:extent cx="5760720" cy="960120"/>
@@ -2663,6 +2675,9 @@
         </w:rPr>
       </w:pPr>
       <w:r>
+        <w:rPr>
+          <w:noProof/>
+        </w:rPr>
         <w:drawing>
           <wp:inline distT="0" distB="0" distL="0" distR="0" wp14:anchorId="1B0C107C" wp14:editId="1EB2F081">
             <wp:extent cx="5760720" cy="1290955"/>
@@ -2708,9 +2723,279 @@
           <w:lang w:val="en-GB"/>
         </w:rPr>
       </w:pPr>
+      <w:r>
+        <w:rPr>
+          <w:sz w:val="24"/>
+          <w:szCs w:val="24"/>
+          <w:lang w:val="en-GB"/>
+        </w:rPr>
+        <w:br w:type="page"/>
+      </w:r>
+    </w:p>
+    <w:p>
+      <w:pPr>
+        <w:pStyle w:val="Listenabsatz"/>
+        <w:numPr>
+          <w:ilvl w:val="0"/>
+          <w:numId w:val="5"/>
+        </w:numPr>
+        <w:rPr>
+          <w:sz w:val="24"/>
+          <w:szCs w:val="24"/>
+          <w:lang w:val="en-GB"/>
+        </w:rPr>
+      </w:pPr>
+      <w:r>
+        <w:rPr>
+          <w:sz w:val="24"/>
+          <w:szCs w:val="24"/>
+          <w:lang w:val="en-GB"/>
+        </w:rPr>
+        <w:lastRenderedPageBreak/>
+        <w:t xml:space="preserve">Return change.html after setting a message (to not show error </w:t>
+      </w:r>
+    </w:p>
+    <w:p>
+      <w:pPr>
+        <w:rPr>
+          <w:sz w:val="24"/>
+          <w:szCs w:val="24"/>
+          <w:lang w:val="en-GB"/>
+        </w:rPr>
+      </w:pPr>
+      <w:r>
+        <w:drawing>
+          <wp:inline distT="0" distB="0" distL="0" distR="0" wp14:anchorId="45B8F2AC" wp14:editId="6AFD9F6E">
+            <wp:extent cx="5760720" cy="2075815"/>
+            <wp:effectExtent l="0" t="0" r="0" b="635"/>
+            <wp:docPr id="41" name="Grafik 41" descr="Ein Bild, das Text enthält.&#10;&#10;Automatisch generierte Beschreibung"/>
+            <wp:cNvGraphicFramePr>
+              <a:graphicFrameLocks xmlns:a="http://schemas.openxmlformats.org/drawingml/2006/main" noChangeAspect="1"/>
+            </wp:cNvGraphicFramePr>
+            <a:graphic xmlns:a="http://schemas.openxmlformats.org/drawingml/2006/main">
+              <a:graphicData uri="http://schemas.openxmlformats.org/drawingml/2006/picture">
+                <pic:pic xmlns:pic="http://schemas.openxmlformats.org/drawingml/2006/picture">
+                  <pic:nvPicPr>
+                    <pic:cNvPr id="41" name="Grafik 41" descr="Ein Bild, das Text enthält.&#10;&#10;Automatisch generierte Beschreibung"/>
+                    <pic:cNvPicPr/>
+                  </pic:nvPicPr>
+                  <pic:blipFill>
+                    <a:blip r:embed="rId45"/>
+                    <a:stretch>
+                      <a:fillRect/>
+                    </a:stretch>
+                  </pic:blipFill>
+                  <pic:spPr>
+                    <a:xfrm>
+                      <a:off x="0" y="0"/>
+                      <a:ext cx="5760720" cy="2075815"/>
+                    </a:xfrm>
+                    <a:prstGeom prst="rect">
+                      <a:avLst/>
+                    </a:prstGeom>
+                  </pic:spPr>
+                </pic:pic>
+              </a:graphicData>
+            </a:graphic>
+          </wp:inline>
+        </w:drawing>
+      </w:r>
+    </w:p>
+    <w:p>
+      <w:pPr>
+        <w:rPr>
+          <w:sz w:val="24"/>
+          <w:szCs w:val="24"/>
+          <w:lang w:val="en-GB"/>
+        </w:rPr>
+      </w:pPr>
+      <w:r>
+        <w:drawing>
+          <wp:inline distT="0" distB="0" distL="0" distR="0" wp14:anchorId="426CD70D" wp14:editId="52F9F3FF">
+            <wp:extent cx="4380020" cy="2139316"/>
+            <wp:effectExtent l="0" t="0" r="1905" b="0"/>
+            <wp:docPr id="42" name="Grafik 42" descr="Ein Bild, das Text, Monitor, Screenshot, Bildschirm enthält.&#10;&#10;Automatisch generierte Beschreibung"/>
+            <wp:cNvGraphicFramePr>
+              <a:graphicFrameLocks xmlns:a="http://schemas.openxmlformats.org/drawingml/2006/main" noChangeAspect="1"/>
+            </wp:cNvGraphicFramePr>
+            <a:graphic xmlns:a="http://schemas.openxmlformats.org/drawingml/2006/main">
+              <a:graphicData uri="http://schemas.openxmlformats.org/drawingml/2006/picture">
+                <pic:pic xmlns:pic="http://schemas.openxmlformats.org/drawingml/2006/picture">
+                  <pic:nvPicPr>
+                    <pic:cNvPr id="42" name="Grafik 42" descr="Ein Bild, das Text, Monitor, Screenshot, Bildschirm enthält.&#10;&#10;Automatisch generierte Beschreibung"/>
+                    <pic:cNvPicPr/>
+                  </pic:nvPicPr>
+                  <pic:blipFill>
+                    <a:blip r:embed="rId46"/>
+                    <a:stretch>
+                      <a:fillRect/>
+                    </a:stretch>
+                  </pic:blipFill>
+                  <pic:spPr>
+                    <a:xfrm>
+                      <a:off x="0" y="0"/>
+                      <a:ext cx="4383830" cy="2141177"/>
+                    </a:xfrm>
+                    <a:prstGeom prst="rect">
+                      <a:avLst/>
+                    </a:prstGeom>
+                  </pic:spPr>
+                </pic:pic>
+              </a:graphicData>
+            </a:graphic>
+          </wp:inline>
+        </w:drawing>
+      </w:r>
+    </w:p>
+    <w:p>
+      <w:pPr>
+        <w:rPr>
+          <w:sz w:val="24"/>
+          <w:szCs w:val="24"/>
+          <w:lang w:val="en-GB"/>
+        </w:rPr>
+      </w:pPr>
+      <w:r>
+        <w:drawing>
+          <wp:inline distT="0" distB="0" distL="0" distR="0" wp14:anchorId="314E6DC9" wp14:editId="7131141D">
+            <wp:extent cx="5760720" cy="536575"/>
+            <wp:effectExtent l="0" t="0" r="0" b="0"/>
+            <wp:docPr id="43" name="Grafik 43"/>
+            <wp:cNvGraphicFramePr>
+              <a:graphicFrameLocks xmlns:a="http://schemas.openxmlformats.org/drawingml/2006/main" noChangeAspect="1"/>
+            </wp:cNvGraphicFramePr>
+            <a:graphic xmlns:a="http://schemas.openxmlformats.org/drawingml/2006/main">
+              <a:graphicData uri="http://schemas.openxmlformats.org/drawingml/2006/picture">
+                <pic:pic xmlns:pic="http://schemas.openxmlformats.org/drawingml/2006/picture">
+                  <pic:nvPicPr>
+                    <pic:cNvPr id="1" name=""/>
+                    <pic:cNvPicPr/>
+                  </pic:nvPicPr>
+                  <pic:blipFill>
+                    <a:blip r:embed="rId47"/>
+                    <a:stretch>
+                      <a:fillRect/>
+                    </a:stretch>
+                  </pic:blipFill>
+                  <pic:spPr>
+                    <a:xfrm>
+                      <a:off x="0" y="0"/>
+                      <a:ext cx="5760720" cy="536575"/>
+                    </a:xfrm>
+                    <a:prstGeom prst="rect">
+                      <a:avLst/>
+                    </a:prstGeom>
+                  </pic:spPr>
+                </pic:pic>
+              </a:graphicData>
+            </a:graphic>
+          </wp:inline>
+        </w:drawing>
+      </w:r>
+    </w:p>
+    <w:p>
+      <w:pPr>
+        <w:rPr>
+          <w:sz w:val="24"/>
+          <w:szCs w:val="24"/>
+          <w:lang w:val="en-GB"/>
+        </w:rPr>
+      </w:pPr>
+      <w:r>
+        <w:drawing>
+          <wp:inline distT="0" distB="0" distL="0" distR="0" wp14:anchorId="5021C54A" wp14:editId="59814D7F">
+            <wp:extent cx="3608070" cy="1266834"/>
+            <wp:effectExtent l="0" t="0" r="0" b="9525"/>
+            <wp:docPr id="44" name="Grafik 44" descr="Ein Bild, das Text enthält.&#10;&#10;Automatisch generierte Beschreibung"/>
+            <wp:cNvGraphicFramePr>
+              <a:graphicFrameLocks xmlns:a="http://schemas.openxmlformats.org/drawingml/2006/main" noChangeAspect="1"/>
+            </wp:cNvGraphicFramePr>
+            <a:graphic xmlns:a="http://schemas.openxmlformats.org/drawingml/2006/main">
+              <a:graphicData uri="http://schemas.openxmlformats.org/drawingml/2006/picture">
+                <pic:pic xmlns:pic="http://schemas.openxmlformats.org/drawingml/2006/picture">
+                  <pic:nvPicPr>
+                    <pic:cNvPr id="44" name="Grafik 44" descr="Ein Bild, das Text enthält.&#10;&#10;Automatisch generierte Beschreibung"/>
+                    <pic:cNvPicPr/>
+                  </pic:nvPicPr>
+                  <pic:blipFill>
+                    <a:blip r:embed="rId48"/>
+                    <a:stretch>
+                      <a:fillRect/>
+                    </a:stretch>
+                  </pic:blipFill>
+                  <pic:spPr>
+                    <a:xfrm>
+                      <a:off x="0" y="0"/>
+                      <a:ext cx="3609580" cy="1267364"/>
+                    </a:xfrm>
+                    <a:prstGeom prst="rect">
+                      <a:avLst/>
+                    </a:prstGeom>
+                  </pic:spPr>
+                </pic:pic>
+              </a:graphicData>
+            </a:graphic>
+          </wp:inline>
+        </w:drawing>
+      </w:r>
+    </w:p>
+    <w:p>
+      <w:pPr>
+        <w:rPr>
+          <w:sz w:val="24"/>
+          <w:szCs w:val="24"/>
+          <w:lang w:val="en-GB"/>
+        </w:rPr>
+      </w:pPr>
+      <w:r>
+        <w:drawing>
+          <wp:inline distT="0" distB="0" distL="0" distR="0" wp14:anchorId="29BAFB09" wp14:editId="08FBC6FC">
+            <wp:extent cx="5760720" cy="762635"/>
+            <wp:effectExtent l="0" t="0" r="0" b="0"/>
+            <wp:docPr id="45" name="Grafik 45" descr="Ein Bild, das Text enthält.&#10;&#10;Automatisch generierte Beschreibung"/>
+            <wp:cNvGraphicFramePr>
+              <a:graphicFrameLocks xmlns:a="http://schemas.openxmlformats.org/drawingml/2006/main" noChangeAspect="1"/>
+            </wp:cNvGraphicFramePr>
+            <a:graphic xmlns:a="http://schemas.openxmlformats.org/drawingml/2006/main">
+              <a:graphicData uri="http://schemas.openxmlformats.org/drawingml/2006/picture">
+                <pic:pic xmlns:pic="http://schemas.openxmlformats.org/drawingml/2006/picture">
+                  <pic:nvPicPr>
+                    <pic:cNvPr id="45" name="Grafik 45" descr="Ein Bild, das Text enthält.&#10;&#10;Automatisch generierte Beschreibung"/>
+                    <pic:cNvPicPr/>
+                  </pic:nvPicPr>
+                  <pic:blipFill>
+                    <a:blip r:embed="rId49"/>
+                    <a:stretch>
+                      <a:fillRect/>
+                    </a:stretch>
+                  </pic:blipFill>
+                  <pic:spPr>
+                    <a:xfrm>
+                      <a:off x="0" y="0"/>
+                      <a:ext cx="5760720" cy="762635"/>
+                    </a:xfrm>
+                    <a:prstGeom prst="rect">
+                      <a:avLst/>
+                    </a:prstGeom>
+                  </pic:spPr>
+                </pic:pic>
+              </a:graphicData>
+            </a:graphic>
+          </wp:inline>
+        </w:drawing>
+      </w:r>
+    </w:p>
+    <w:p>
+      <w:pPr>
+        <w:rPr>
+          <w:sz w:val="24"/>
+          <w:szCs w:val="24"/>
+          <w:lang w:val="en-GB"/>
+        </w:rPr>
+      </w:pPr>
     </w:p>
     <w:sectPr>
-      <w:headerReference w:type="default" r:id="rId45"/>
+      <w:headerReference w:type="default" r:id="rId50"/>
       <w:pgSz w:w="11906" w:h="16838"/>
       <w:pgMar w:top="1417" w:right="1417" w:bottom="1134" w:left="1417" w:header="708" w:footer="708" w:gutter="0"/>
       <w:cols w:space="708"/>

</xml_diff>

<commit_message>
Update Dokumentation (PDF & Javadoc) #3
</commit_message>
<xml_diff>
--- a/Dokumentation.docx
+++ b/Dokumentation.docx
@@ -139,13 +139,17 @@
           <w:lang w:val="en-GB"/>
         </w:rPr>
       </w:pPr>
-      <w:r>
-        <w:rPr>
-          <w:lang w:val="en-GB"/>
-        </w:rPr>
-        <w:t>Documentation of the process: 15%</w:t>
-      </w:r>
-    </w:p>
+      <w:hyperlink w:anchor="Documentation_of_the_process" w:history="1">
+        <w:r>
+          <w:rPr>
+            <w:rStyle w:val="Hyperlink"/>
+            <w:lang w:val="en-GB"/>
+          </w:rPr>
+          <w:t>Documentation of the process: 15%</w:t>
+        </w:r>
+      </w:hyperlink>
+    </w:p>
+    <w:bookmarkStart w:id="0" w:name="_Hlk120817723"/>
     <w:p>
       <w:pPr>
         <w:pStyle w:val="Listenabsatz"/>
@@ -161,7 +165,45 @@
         <w:rPr>
           <w:lang w:val="en-GB"/>
         </w:rPr>
-        <w:t>Requirement definitions (User Stories): 15%</w:t>
+        <w:fldChar w:fldCharType="begin"/>
+      </w:r>
+      <w:r>
+        <w:rPr>
+          <w:lang w:val="en-GB"/>
+        </w:rPr>
+        <w:instrText xml:space="preserve"> HYPERLINK  \l "Requirement_definitions" </w:instrText>
+      </w:r>
+      <w:r>
+        <w:rPr>
+          <w:lang w:val="en-GB"/>
+        </w:rPr>
+      </w:r>
+      <w:r>
+        <w:rPr>
+          <w:lang w:val="en-GB"/>
+        </w:rPr>
+        <w:fldChar w:fldCharType="separate"/>
+      </w:r>
+      <w:r>
+        <w:rPr>
+          <w:rStyle w:val="Hyperlink"/>
+          <w:lang w:val="en-GB"/>
+        </w:rPr>
+        <w:t>Requirement definitions (User Stories)</w:t>
+      </w:r>
+      <w:bookmarkEnd w:id="0"/>
+      <w:r>
+        <w:rPr>
+          <w:rStyle w:val="Hyperlink"/>
+          <w:lang w:val="en-GB"/>
+        </w:rPr>
+        <w:t>: 15%</w:t>
+      </w:r>
+      <w:r>
+        <w:rPr>
+          <w:lang w:val="en-GB"/>
+        </w:rPr>
+        <w:fldChar w:fldCharType="end"/>
       </w:r>
     </w:p>
     <w:p>
@@ -175,12 +217,15 @@
           <w:lang w:val="en-GB"/>
         </w:rPr>
       </w:pPr>
-      <w:r>
-        <w:rPr>
-          <w:lang w:val="en-GB"/>
-        </w:rPr>
-        <w:t>Correct status / Linking / Branching (Kanban, Git): 15%</w:t>
-      </w:r>
+      <w:hyperlink w:anchor="Correct_status_Linking_Branching" w:history="1">
+        <w:r>
+          <w:rPr>
+            <w:rStyle w:val="Hyperlink"/>
+            <w:lang w:val="en-GB"/>
+          </w:rPr>
+          <w:t>Correct status / Linking / Branching (Kanban, Git): 15%</w:t>
+        </w:r>
+      </w:hyperlink>
     </w:p>
     <w:p>
       <w:pPr>
@@ -193,12 +238,15 @@
           <w:lang w:val="en-GB"/>
         </w:rPr>
       </w:pPr>
-      <w:r>
-        <w:rPr>
-          <w:lang w:val="en-GB"/>
-        </w:rPr>
-        <w:t>Implementation: 15%</w:t>
-      </w:r>
+      <w:hyperlink w:anchor="Implementation" w:history="1">
+        <w:r>
+          <w:rPr>
+            <w:rStyle w:val="Hyperlink"/>
+            <w:lang w:val="en-GB"/>
+          </w:rPr>
+          <w:t>Implementation: 15%</w:t>
+        </w:r>
+      </w:hyperlink>
     </w:p>
     <w:p>
       <w:pPr>
@@ -211,12 +259,15 @@
           <w:lang w:val="en-GB"/>
         </w:rPr>
       </w:pPr>
-      <w:r>
-        <w:rPr>
-          <w:lang w:val="en-GB"/>
-        </w:rPr>
-        <w:t>Testing: 15%</w:t>
-      </w:r>
+      <w:hyperlink w:anchor="Testing" w:history="1">
+        <w:r>
+          <w:rPr>
+            <w:rStyle w:val="Hyperlink"/>
+            <w:lang w:val="en-GB"/>
+          </w:rPr>
+          <w:t>Testing: 15%</w:t>
+        </w:r>
+      </w:hyperlink>
     </w:p>
     <w:p>
       <w:pPr>
@@ -229,12 +280,15 @@
           <w:lang w:val="en-GB"/>
         </w:rPr>
       </w:pPr>
-      <w:r>
-        <w:rPr>
-          <w:lang w:val="en-GB"/>
-        </w:rPr>
-        <w:t>Pipeline (Continuous Integration and Maven): 15%</w:t>
-      </w:r>
+      <w:hyperlink w:anchor="Pipeline" w:history="1">
+        <w:r>
+          <w:rPr>
+            <w:rStyle w:val="Hyperlink"/>
+            <w:lang w:val="en-GB"/>
+          </w:rPr>
+          <w:t>Pipeline (Continuous Integration and Maven): 15%</w:t>
+        </w:r>
+      </w:hyperlink>
     </w:p>
     <w:p>
       <w:pPr>
@@ -249,12 +303,15 @@
           <w:lang w:val="en-GB"/>
         </w:rPr>
       </w:pPr>
-      <w:r>
-        <w:rPr>
-          <w:lang w:val="en-GB"/>
-        </w:rPr>
-        <w:t>Artefacts (Continuous Delivery): 10%</w:t>
-      </w:r>
+      <w:hyperlink w:anchor="Artefacts" w:history="1">
+        <w:r>
+          <w:rPr>
+            <w:rStyle w:val="Hyperlink"/>
+            <w:lang w:val="en-GB"/>
+          </w:rPr>
+          <w:t>Artefacts (Continuous Delivery): 10%</w:t>
+        </w:r>
+      </w:hyperlink>
     </w:p>
     <w:p>
       <w:pPr>
@@ -281,6 +338,7 @@
           <w:lang w:val="en-GB"/>
         </w:rPr>
       </w:pPr>
+      <w:bookmarkStart w:id="1" w:name="Documentation_of_the_process"/>
       <w:r>
         <w:rPr>
           <w:sz w:val="40"/>
@@ -291,6 +349,7 @@
         <w:t>Documentation of the process</w:t>
       </w:r>
     </w:p>
+    <w:bookmarkEnd w:id="1"/>
     <w:p>
       <w:pPr>
         <w:pStyle w:val="Listenabsatz"/>
@@ -2993,9 +3052,1822 @@
           <w:lang w:val="en-GB"/>
         </w:rPr>
       </w:pPr>
+      <w:r>
+        <w:rPr>
+          <w:sz w:val="24"/>
+          <w:szCs w:val="24"/>
+          <w:lang w:val="en-GB"/>
+        </w:rPr>
+        <w:br w:type="page"/>
+      </w:r>
+    </w:p>
+    <w:p>
+      <w:pPr>
+        <w:pStyle w:val="Listenabsatz"/>
+        <w:numPr>
+          <w:ilvl w:val="0"/>
+          <w:numId w:val="5"/>
+        </w:numPr>
+        <w:rPr>
+          <w:sz w:val="24"/>
+          <w:szCs w:val="24"/>
+          <w:lang w:val="en-GB"/>
+        </w:rPr>
+      </w:pPr>
+      <w:r>
+        <w:rPr>
+          <w:sz w:val="24"/>
+          <w:szCs w:val="24"/>
+          <w:lang w:val="en-GB"/>
+        </w:rPr>
+        <w:lastRenderedPageBreak/>
+        <w:t xml:space="preserve">Create Unit Tests for Controller &amp; Message </w:t>
+      </w:r>
+      <w:proofErr w:type="spellStart"/>
+      <w:r>
+        <w:rPr>
+          <w:sz w:val="24"/>
+          <w:szCs w:val="24"/>
+          <w:lang w:val="en-GB"/>
+        </w:rPr>
+        <w:t>Klasse</w:t>
+      </w:r>
+      <w:proofErr w:type="spellEnd"/>
+    </w:p>
+    <w:p>
+      <w:pPr>
+        <w:rPr>
+          <w:sz w:val="24"/>
+          <w:szCs w:val="24"/>
+          <w:lang w:val="en-GB"/>
+        </w:rPr>
+      </w:pPr>
+      <w:r>
+        <w:rPr>
+          <w:noProof/>
+        </w:rPr>
+        <w:drawing>
+          <wp:inline distT="0" distB="0" distL="0" distR="0" wp14:anchorId="5F6F9067" wp14:editId="5603AE03">
+            <wp:extent cx="4171950" cy="2524125"/>
+            <wp:effectExtent l="0" t="0" r="0" b="9525"/>
+            <wp:docPr id="46" name="Grafik 46" descr="Ein Bild, das Text enthält.&#10;&#10;Automatisch generierte Beschreibung"/>
+            <wp:cNvGraphicFramePr>
+              <a:graphicFrameLocks xmlns:a="http://schemas.openxmlformats.org/drawingml/2006/main" noChangeAspect="1"/>
+            </wp:cNvGraphicFramePr>
+            <a:graphic xmlns:a="http://schemas.openxmlformats.org/drawingml/2006/main">
+              <a:graphicData uri="http://schemas.openxmlformats.org/drawingml/2006/picture">
+                <pic:pic xmlns:pic="http://schemas.openxmlformats.org/drawingml/2006/picture">
+                  <pic:nvPicPr>
+                    <pic:cNvPr id="46" name="Grafik 46" descr="Ein Bild, das Text enthält.&#10;&#10;Automatisch generierte Beschreibung"/>
+                    <pic:cNvPicPr/>
+                  </pic:nvPicPr>
+                  <pic:blipFill>
+                    <a:blip r:embed="rId50"/>
+                    <a:stretch>
+                      <a:fillRect/>
+                    </a:stretch>
+                  </pic:blipFill>
+                  <pic:spPr>
+                    <a:xfrm>
+                      <a:off x="0" y="0"/>
+                      <a:ext cx="4171950" cy="2524125"/>
+                    </a:xfrm>
+                    <a:prstGeom prst="rect">
+                      <a:avLst/>
+                    </a:prstGeom>
+                  </pic:spPr>
+                </pic:pic>
+              </a:graphicData>
+            </a:graphic>
+          </wp:inline>
+        </w:drawing>
+      </w:r>
+    </w:p>
+    <w:p>
+      <w:pPr>
+        <w:rPr>
+          <w:sz w:val="24"/>
+          <w:szCs w:val="24"/>
+          <w:lang w:val="en-GB"/>
+        </w:rPr>
+      </w:pPr>
+      <w:r>
+        <w:drawing>
+          <wp:inline distT="0" distB="0" distL="0" distR="0" wp14:anchorId="073CABB8" wp14:editId="5DB9941E">
+            <wp:extent cx="5760720" cy="755650"/>
+            <wp:effectExtent l="0" t="0" r="0" b="6350"/>
+            <wp:docPr id="47" name="Grafik 47" descr="Ein Bild, das Text enthält.&#10;&#10;Automatisch generierte Beschreibung"/>
+            <wp:cNvGraphicFramePr>
+              <a:graphicFrameLocks xmlns:a="http://schemas.openxmlformats.org/drawingml/2006/main" noChangeAspect="1"/>
+            </wp:cNvGraphicFramePr>
+            <a:graphic xmlns:a="http://schemas.openxmlformats.org/drawingml/2006/main">
+              <a:graphicData uri="http://schemas.openxmlformats.org/drawingml/2006/picture">
+                <pic:pic xmlns:pic="http://schemas.openxmlformats.org/drawingml/2006/picture">
+                  <pic:nvPicPr>
+                    <pic:cNvPr id="47" name="Grafik 47" descr="Ein Bild, das Text enthält.&#10;&#10;Automatisch generierte Beschreibung"/>
+                    <pic:cNvPicPr/>
+                  </pic:nvPicPr>
+                  <pic:blipFill>
+                    <a:blip r:embed="rId51"/>
+                    <a:stretch>
+                      <a:fillRect/>
+                    </a:stretch>
+                  </pic:blipFill>
+                  <pic:spPr>
+                    <a:xfrm>
+                      <a:off x="0" y="0"/>
+                      <a:ext cx="5760720" cy="755650"/>
+                    </a:xfrm>
+                    <a:prstGeom prst="rect">
+                      <a:avLst/>
+                    </a:prstGeom>
+                  </pic:spPr>
+                </pic:pic>
+              </a:graphicData>
+            </a:graphic>
+          </wp:inline>
+        </w:drawing>
+      </w:r>
+    </w:p>
+    <w:p>
+      <w:pPr>
+        <w:rPr>
+          <w:sz w:val="24"/>
+          <w:szCs w:val="24"/>
+          <w:lang w:val="en-GB"/>
+        </w:rPr>
+      </w:pPr>
+      <w:r>
+        <w:rPr>
+          <w:sz w:val="24"/>
+          <w:szCs w:val="24"/>
+          <w:lang w:val="en-GB"/>
+        </w:rPr>
+        <w:br w:type="page"/>
+      </w:r>
+    </w:p>
+    <w:p>
+      <w:pPr>
+        <w:rPr>
+          <w:sz w:val="40"/>
+          <w:szCs w:val="40"/>
+          <w:lang w:val="en-GB"/>
+        </w:rPr>
+      </w:pPr>
+      <w:bookmarkStart w:id="2" w:name="Requirement_definitions"/>
+      <w:r>
+        <w:rPr>
+          <w:sz w:val="40"/>
+          <w:szCs w:val="40"/>
+          <w:lang w:val="en-GB"/>
+        </w:rPr>
+        <w:lastRenderedPageBreak/>
+        <w:t>Requirement definitions (User Stories)</w:t>
+      </w:r>
+      <w:bookmarkEnd w:id="2"/>
+      <w:r>
+        <w:rPr>
+          <w:noProof/>
+        </w:rPr>
+        <w:drawing>
+          <wp:inline distT="0" distB="0" distL="0" distR="0" wp14:anchorId="40125905" wp14:editId="2FDF8FAD">
+            <wp:extent cx="5760720" cy="3397885"/>
+            <wp:effectExtent l="0" t="0" r="0" b="0"/>
+            <wp:docPr id="48" name="Grafik 48" descr="Ein Bild, das Text enthält.&#10;&#10;Automatisch generierte Beschreibung"/>
+            <wp:cNvGraphicFramePr>
+              <a:graphicFrameLocks xmlns:a="http://schemas.openxmlformats.org/drawingml/2006/main" noChangeAspect="1"/>
+            </wp:cNvGraphicFramePr>
+            <a:graphic xmlns:a="http://schemas.openxmlformats.org/drawingml/2006/main">
+              <a:graphicData uri="http://schemas.openxmlformats.org/drawingml/2006/picture">
+                <pic:pic xmlns:pic="http://schemas.openxmlformats.org/drawingml/2006/picture">
+                  <pic:nvPicPr>
+                    <pic:cNvPr id="48" name="Grafik 48" descr="Ein Bild, das Text enthält.&#10;&#10;Automatisch generierte Beschreibung"/>
+                    <pic:cNvPicPr/>
+                  </pic:nvPicPr>
+                  <pic:blipFill>
+                    <a:blip r:embed="rId52"/>
+                    <a:stretch>
+                      <a:fillRect/>
+                    </a:stretch>
+                  </pic:blipFill>
+                  <pic:spPr>
+                    <a:xfrm>
+                      <a:off x="0" y="0"/>
+                      <a:ext cx="5760720" cy="3397885"/>
+                    </a:xfrm>
+                    <a:prstGeom prst="rect">
+                      <a:avLst/>
+                    </a:prstGeom>
+                  </pic:spPr>
+                </pic:pic>
+              </a:graphicData>
+            </a:graphic>
+          </wp:inline>
+        </w:drawing>
+      </w:r>
+    </w:p>
+    <w:p>
+      <w:pPr>
+        <w:rPr>
+          <w:sz w:val="40"/>
+          <w:szCs w:val="40"/>
+          <w:lang w:val="en-GB"/>
+        </w:rPr>
+      </w:pPr>
+      <w:r>
+        <w:rPr>
+          <w:noProof/>
+          <w:sz w:val="40"/>
+          <w:szCs w:val="40"/>
+          <w:lang w:val="en-GB"/>
+        </w:rPr>
+        <w:drawing>
+          <wp:inline distT="0" distB="0" distL="0" distR="0" wp14:anchorId="771A5D53" wp14:editId="4FBC13E2">
+            <wp:extent cx="5414010" cy="2121535"/>
+            <wp:effectExtent l="0" t="0" r="0" b="0"/>
+            <wp:docPr id="51" name="Grafik 51" descr="Ein Bild, das Text enthält.&#10;&#10;Automatisch generierte Beschreibung"/>
+            <wp:cNvGraphicFramePr>
+              <a:graphicFrameLocks xmlns:a="http://schemas.openxmlformats.org/drawingml/2006/main" noChangeAspect="1"/>
+            </wp:cNvGraphicFramePr>
+            <a:graphic xmlns:a="http://schemas.openxmlformats.org/drawingml/2006/main">
+              <a:graphicData uri="http://schemas.openxmlformats.org/drawingml/2006/picture">
+                <pic:pic xmlns:pic="http://schemas.openxmlformats.org/drawingml/2006/picture">
+                  <pic:nvPicPr>
+                    <pic:cNvPr id="51" name="Grafik 51" descr="Ein Bild, das Text enthält.&#10;&#10;Automatisch generierte Beschreibung"/>
+                    <pic:cNvPicPr>
+                      <a:picLocks noChangeAspect="1" noChangeArrowheads="1"/>
+                    </pic:cNvPicPr>
+                  </pic:nvPicPr>
+                  <pic:blipFill>
+                    <a:blip r:embed="rId53">
+                      <a:extLst>
+                        <a:ext uri="{28A0092B-C50C-407E-A947-70E740481C1C}">
+                          <a14:useLocalDpi xmlns:a14="http://schemas.microsoft.com/office/drawing/2010/main" val="0"/>
+                        </a:ext>
+                      </a:extLst>
+                    </a:blip>
+                    <a:srcRect/>
+                    <a:stretch>
+                      <a:fillRect/>
+                    </a:stretch>
+                  </pic:blipFill>
+                  <pic:spPr bwMode="auto">
+                    <a:xfrm>
+                      <a:off x="0" y="0"/>
+                      <a:ext cx="5414010" cy="2121535"/>
+                    </a:xfrm>
+                    <a:prstGeom prst="rect">
+                      <a:avLst/>
+                    </a:prstGeom>
+                    <a:noFill/>
+                  </pic:spPr>
+                </pic:pic>
+              </a:graphicData>
+            </a:graphic>
+          </wp:inline>
+        </w:drawing>
+      </w:r>
+      <w:r>
+        <w:rPr>
+          <w:sz w:val="40"/>
+          <w:szCs w:val="40"/>
+          <w:lang w:val="en-GB"/>
+        </w:rPr>
+        <w:br w:type="page"/>
+      </w:r>
+    </w:p>
+    <w:p>
+      <w:pPr>
+        <w:rPr>
+          <w:sz w:val="40"/>
+          <w:szCs w:val="40"/>
+          <w:lang w:val="en-GB"/>
+        </w:rPr>
+      </w:pPr>
+      <w:bookmarkStart w:id="3" w:name="Correct_status_Linking_Branching"/>
+      <w:r>
+        <w:rPr>
+          <w:sz w:val="40"/>
+          <w:szCs w:val="40"/>
+          <w:lang w:val="en-GB"/>
+        </w:rPr>
+        <w:lastRenderedPageBreak/>
+        <w:t>Correct status / Linking / Branching (Kanban, Git)</w:t>
+      </w:r>
+    </w:p>
+    <w:bookmarkEnd w:id="3"/>
+    <w:p>
+      <w:pPr>
+        <w:rPr>
+          <w:noProof/>
+        </w:rPr>
+      </w:pPr>
+      <w:r>
+        <w:rPr>
+          <w:noProof/>
+        </w:rPr>
+        <w:drawing>
+          <wp:inline distT="0" distB="0" distL="0" distR="0" wp14:anchorId="36E330DF" wp14:editId="50B8D04B">
+            <wp:extent cx="3169920" cy="2998572"/>
+            <wp:effectExtent l="0" t="0" r="0" b="0"/>
+            <wp:docPr id="49" name="Grafik 49" descr="Ein Bild, das Text enthält.&#10;&#10;Automatisch generierte Beschreibung"/>
+            <wp:cNvGraphicFramePr>
+              <a:graphicFrameLocks xmlns:a="http://schemas.openxmlformats.org/drawingml/2006/main" noChangeAspect="1"/>
+            </wp:cNvGraphicFramePr>
+            <a:graphic xmlns:a="http://schemas.openxmlformats.org/drawingml/2006/main">
+              <a:graphicData uri="http://schemas.openxmlformats.org/drawingml/2006/picture">
+                <pic:pic xmlns:pic="http://schemas.openxmlformats.org/drawingml/2006/picture">
+                  <pic:nvPicPr>
+                    <pic:cNvPr id="49" name="Grafik 49" descr="Ein Bild, das Text enthält.&#10;&#10;Automatisch generierte Beschreibung"/>
+                    <pic:cNvPicPr/>
+                  </pic:nvPicPr>
+                  <pic:blipFill>
+                    <a:blip r:embed="rId54"/>
+                    <a:stretch>
+                      <a:fillRect/>
+                    </a:stretch>
+                  </pic:blipFill>
+                  <pic:spPr>
+                    <a:xfrm>
+                      <a:off x="0" y="0"/>
+                      <a:ext cx="3175519" cy="3003868"/>
+                    </a:xfrm>
+                    <a:prstGeom prst="rect">
+                      <a:avLst/>
+                    </a:prstGeom>
+                  </pic:spPr>
+                </pic:pic>
+              </a:graphicData>
+            </a:graphic>
+          </wp:inline>
+        </w:drawing>
+      </w:r>
+      <w:r>
+        <w:rPr>
+          <w:noProof/>
+        </w:rPr>
+        <w:t xml:space="preserve"> </w:t>
+      </w:r>
+      <w:r>
+        <w:drawing>
+          <wp:inline distT="0" distB="0" distL="0" distR="0" wp14:anchorId="28B68ADB" wp14:editId="11837020">
+            <wp:extent cx="2360296" cy="3259456"/>
+            <wp:effectExtent l="0" t="0" r="1905" b="0"/>
+            <wp:docPr id="50" name="Grafik 50" descr="Ein Bild, das Text enthält.&#10;&#10;Automatisch generierte Beschreibung"/>
+            <wp:cNvGraphicFramePr>
+              <a:graphicFrameLocks xmlns:a="http://schemas.openxmlformats.org/drawingml/2006/main" noChangeAspect="1"/>
+            </wp:cNvGraphicFramePr>
+            <a:graphic xmlns:a="http://schemas.openxmlformats.org/drawingml/2006/main">
+              <a:graphicData uri="http://schemas.openxmlformats.org/drawingml/2006/picture">
+                <pic:pic xmlns:pic="http://schemas.openxmlformats.org/drawingml/2006/picture">
+                  <pic:nvPicPr>
+                    <pic:cNvPr id="50" name="Grafik 50" descr="Ein Bild, das Text enthält.&#10;&#10;Automatisch generierte Beschreibung"/>
+                    <pic:cNvPicPr/>
+                  </pic:nvPicPr>
+                  <pic:blipFill>
+                    <a:blip r:embed="rId55"/>
+                    <a:stretch>
+                      <a:fillRect/>
+                    </a:stretch>
+                  </pic:blipFill>
+                  <pic:spPr>
+                    <a:xfrm>
+                      <a:off x="0" y="0"/>
+                      <a:ext cx="2366960" cy="3268659"/>
+                    </a:xfrm>
+                    <a:prstGeom prst="rect">
+                      <a:avLst/>
+                    </a:prstGeom>
+                  </pic:spPr>
+                </pic:pic>
+              </a:graphicData>
+            </a:graphic>
+          </wp:inline>
+        </w:drawing>
+      </w:r>
+    </w:p>
+    <w:p>
+      <w:pPr>
+        <w:rPr>
+          <w:sz w:val="40"/>
+          <w:szCs w:val="40"/>
+          <w:lang w:val="en-GB"/>
+        </w:rPr>
+      </w:pPr>
+      <w:r>
+        <w:rPr>
+          <w:noProof/>
+          <w:sz w:val="40"/>
+          <w:szCs w:val="40"/>
+          <w:lang w:val="en-GB"/>
+        </w:rPr>
+        <w:drawing>
+          <wp:inline distT="0" distB="0" distL="0" distR="0" wp14:anchorId="7E659681" wp14:editId="320189A7">
+            <wp:extent cx="5414010" cy="2121535"/>
+            <wp:effectExtent l="0" t="0" r="0" b="0"/>
+            <wp:docPr id="52" name="Grafik 52"/>
+            <wp:cNvGraphicFramePr>
+              <a:graphicFrameLocks xmlns:a="http://schemas.openxmlformats.org/drawingml/2006/main" noChangeAspect="1"/>
+            </wp:cNvGraphicFramePr>
+            <a:graphic xmlns:a="http://schemas.openxmlformats.org/drawingml/2006/main">
+              <a:graphicData uri="http://schemas.openxmlformats.org/drawingml/2006/picture">
+                <pic:pic xmlns:pic="http://schemas.openxmlformats.org/drawingml/2006/picture">
+                  <pic:nvPicPr>
+                    <pic:cNvPr id="0" name="Picture 3"/>
+                    <pic:cNvPicPr>
+                      <a:picLocks noChangeAspect="1" noChangeArrowheads="1"/>
+                    </pic:cNvPicPr>
+                  </pic:nvPicPr>
+                  <pic:blipFill>
+                    <a:blip r:embed="rId53">
+                      <a:extLst>
+                        <a:ext uri="{28A0092B-C50C-407E-A947-70E740481C1C}">
+                          <a14:useLocalDpi xmlns:a14="http://schemas.microsoft.com/office/drawing/2010/main" val="0"/>
+                        </a:ext>
+                      </a:extLst>
+                    </a:blip>
+                    <a:srcRect/>
+                    <a:stretch>
+                      <a:fillRect/>
+                    </a:stretch>
+                  </pic:blipFill>
+                  <pic:spPr bwMode="auto">
+                    <a:xfrm>
+                      <a:off x="0" y="0"/>
+                      <a:ext cx="5414010" cy="2121535"/>
+                    </a:xfrm>
+                    <a:prstGeom prst="rect">
+                      <a:avLst/>
+                    </a:prstGeom>
+                    <a:noFill/>
+                  </pic:spPr>
+                </pic:pic>
+              </a:graphicData>
+            </a:graphic>
+          </wp:inline>
+        </w:drawing>
+      </w:r>
+    </w:p>
+    <w:p>
+      <w:pPr>
+        <w:rPr>
+          <w:sz w:val="40"/>
+          <w:szCs w:val="40"/>
+          <w:lang w:val="en-GB"/>
+        </w:rPr>
+      </w:pPr>
+      <w:r>
+        <w:rPr>
+          <w:sz w:val="40"/>
+          <w:szCs w:val="40"/>
+          <w:lang w:val="en-GB"/>
+        </w:rPr>
+        <w:br w:type="page"/>
+      </w:r>
+    </w:p>
+    <w:p>
+      <w:pPr>
+        <w:rPr>
+          <w:sz w:val="40"/>
+          <w:szCs w:val="40"/>
+          <w:lang w:val="en-GB"/>
+        </w:rPr>
+      </w:pPr>
+      <w:bookmarkStart w:id="4" w:name="Implementation"/>
+      <w:r>
+        <w:rPr>
+          <w:sz w:val="40"/>
+          <w:szCs w:val="40"/>
+          <w:lang w:val="en-GB"/>
+        </w:rPr>
+        <w:lastRenderedPageBreak/>
+        <w:t>Implementation</w:t>
+      </w:r>
+    </w:p>
+    <w:bookmarkEnd w:id="4"/>
+    <w:p>
+      <w:pPr>
+        <w:rPr>
+          <w:sz w:val="40"/>
+          <w:szCs w:val="40"/>
+          <w:lang w:val="en-GB"/>
+        </w:rPr>
+      </w:pPr>
+      <w:r>
+        <w:rPr>
+          <w:noProof/>
+        </w:rPr>
+        <w:drawing>
+          <wp:inline distT="0" distB="0" distL="0" distR="0" wp14:anchorId="24F42AAD" wp14:editId="25FDCC0E">
+            <wp:extent cx="2639384" cy="2973706"/>
+            <wp:effectExtent l="0" t="0" r="8890" b="0"/>
+            <wp:docPr id="53" name="Grafik 53" descr="Ein Bild, das Text enthält.&#10;&#10;Automatisch generierte Beschreibung"/>
+            <wp:cNvGraphicFramePr>
+              <a:graphicFrameLocks xmlns:a="http://schemas.openxmlformats.org/drawingml/2006/main" noChangeAspect="1"/>
+            </wp:cNvGraphicFramePr>
+            <a:graphic xmlns:a="http://schemas.openxmlformats.org/drawingml/2006/main">
+              <a:graphicData uri="http://schemas.openxmlformats.org/drawingml/2006/picture">
+                <pic:pic xmlns:pic="http://schemas.openxmlformats.org/drawingml/2006/picture">
+                  <pic:nvPicPr>
+                    <pic:cNvPr id="53" name="Grafik 53" descr="Ein Bild, das Text enthält.&#10;&#10;Automatisch generierte Beschreibung"/>
+                    <pic:cNvPicPr/>
+                  </pic:nvPicPr>
+                  <pic:blipFill>
+                    <a:blip r:embed="rId56"/>
+                    <a:stretch>
+                      <a:fillRect/>
+                    </a:stretch>
+                  </pic:blipFill>
+                  <pic:spPr>
+                    <a:xfrm>
+                      <a:off x="0" y="0"/>
+                      <a:ext cx="2642530" cy="2977251"/>
+                    </a:xfrm>
+                    <a:prstGeom prst="rect">
+                      <a:avLst/>
+                    </a:prstGeom>
+                  </pic:spPr>
+                </pic:pic>
+              </a:graphicData>
+            </a:graphic>
+          </wp:inline>
+        </w:drawing>
+      </w:r>
+    </w:p>
+    <w:p>
+      <w:pPr>
+        <w:rPr>
+          <w:sz w:val="32"/>
+          <w:szCs w:val="32"/>
+          <w:lang w:val="en-GB"/>
+        </w:rPr>
+      </w:pPr>
+      <w:proofErr w:type="spellStart"/>
+      <w:r>
+        <w:rPr>
+          <w:sz w:val="32"/>
+          <w:szCs w:val="32"/>
+          <w:lang w:val="en-GB"/>
+        </w:rPr>
+        <w:t>Aufruf</w:t>
+      </w:r>
+      <w:proofErr w:type="spellEnd"/>
+      <w:r>
+        <w:rPr>
+          <w:sz w:val="32"/>
+          <w:szCs w:val="32"/>
+          <w:lang w:val="en-GB"/>
+        </w:rPr>
+        <w:t xml:space="preserve"> von localhost:8080/message</w:t>
+      </w:r>
+      <w:r>
+        <w:rPr>
+          <w:sz w:val="32"/>
+          <w:szCs w:val="32"/>
+          <w:lang w:val="en-GB"/>
+        </w:rPr>
+        <w:t xml:space="preserve"> = </w:t>
+      </w:r>
+      <w:r>
+        <w:rPr>
+          <w:color w:val="FF0000"/>
+          <w:sz w:val="32"/>
+          <w:szCs w:val="32"/>
+          <w:lang w:val="en-GB"/>
+        </w:rPr>
+        <w:t>Show Stored Message</w:t>
+      </w:r>
+    </w:p>
+    <w:p>
+      <w:pPr>
+        <w:rPr>
+          <w:sz w:val="40"/>
+          <w:szCs w:val="40"/>
+          <w:lang w:val="en-GB"/>
+        </w:rPr>
+      </w:pPr>
+      <w:r>
+        <w:rPr>
+          <w:noProof/>
+          <w:sz w:val="40"/>
+          <w:szCs w:val="40"/>
+          <w:lang w:val="en-GB"/>
+        </w:rPr>
+        <w:drawing>
+          <wp:inline distT="0" distB="0" distL="0" distR="0" wp14:anchorId="6A977D0B" wp14:editId="7A721A8C">
+            <wp:extent cx="4651375" cy="713105"/>
+            <wp:effectExtent l="0" t="0" r="0" b="0"/>
+            <wp:docPr id="54" name="Grafik 54"/>
+            <wp:cNvGraphicFramePr>
+              <a:graphicFrameLocks xmlns:a="http://schemas.openxmlformats.org/drawingml/2006/main" noChangeAspect="1"/>
+            </wp:cNvGraphicFramePr>
+            <a:graphic xmlns:a="http://schemas.openxmlformats.org/drawingml/2006/main">
+              <a:graphicData uri="http://schemas.openxmlformats.org/drawingml/2006/picture">
+                <pic:pic xmlns:pic="http://schemas.openxmlformats.org/drawingml/2006/picture">
+                  <pic:nvPicPr>
+                    <pic:cNvPr id="0" name="Picture 4"/>
+                    <pic:cNvPicPr>
+                      <a:picLocks noChangeAspect="1" noChangeArrowheads="1"/>
+                    </pic:cNvPicPr>
+                  </pic:nvPicPr>
+                  <pic:blipFill>
+                    <a:blip r:embed="rId57">
+                      <a:extLst>
+                        <a:ext uri="{28A0092B-C50C-407E-A947-70E740481C1C}">
+                          <a14:useLocalDpi xmlns:a14="http://schemas.microsoft.com/office/drawing/2010/main" val="0"/>
+                        </a:ext>
+                      </a:extLst>
+                    </a:blip>
+                    <a:srcRect/>
+                    <a:stretch>
+                      <a:fillRect/>
+                    </a:stretch>
+                  </pic:blipFill>
+                  <pic:spPr bwMode="auto">
+                    <a:xfrm>
+                      <a:off x="0" y="0"/>
+                      <a:ext cx="4651375" cy="713105"/>
+                    </a:xfrm>
+                    <a:prstGeom prst="rect">
+                      <a:avLst/>
+                    </a:prstGeom>
+                    <a:noFill/>
+                  </pic:spPr>
+                </pic:pic>
+              </a:graphicData>
+            </a:graphic>
+          </wp:inline>
+        </w:drawing>
+      </w:r>
+    </w:p>
+    <w:p>
+      <w:pPr>
+        <w:rPr>
+          <w:color w:val="FF0000"/>
+          <w:sz w:val="32"/>
+          <w:szCs w:val="32"/>
+          <w:lang w:val="en-GB"/>
+        </w:rPr>
+      </w:pPr>
+      <w:proofErr w:type="spellStart"/>
+      <w:r>
+        <w:rPr>
+          <w:sz w:val="32"/>
+          <w:szCs w:val="32"/>
+          <w:lang w:val="en-GB"/>
+        </w:rPr>
+        <w:t>Aufruf</w:t>
+      </w:r>
+      <w:proofErr w:type="spellEnd"/>
+      <w:r>
+        <w:rPr>
+          <w:sz w:val="32"/>
+          <w:szCs w:val="32"/>
+          <w:lang w:val="en-GB"/>
+        </w:rPr>
+        <w:t xml:space="preserve"> von localhost:8080/message/test-Set = </w:t>
+      </w:r>
+      <w:r>
+        <w:rPr>
+          <w:color w:val="FF0000"/>
+          <w:sz w:val="32"/>
+          <w:szCs w:val="32"/>
+          <w:lang w:val="en-GB"/>
+        </w:rPr>
+        <w:t>Set Message</w:t>
+      </w:r>
+    </w:p>
+    <w:p>
+      <w:pPr>
+        <w:rPr>
+          <w:sz w:val="32"/>
+          <w:szCs w:val="32"/>
+          <w:lang w:val="en-GB"/>
+        </w:rPr>
+      </w:pPr>
+      <w:r>
+        <w:drawing>
+          <wp:inline distT="0" distB="0" distL="0" distR="0" wp14:anchorId="0041922A" wp14:editId="5CED0AD3">
+            <wp:extent cx="2674620" cy="914034"/>
+            <wp:effectExtent l="0" t="0" r="0" b="635"/>
+            <wp:docPr id="59" name="Grafik 59" descr="Ein Bild, das Text enthält.&#10;&#10;Automatisch generierte Beschreibung"/>
+            <wp:cNvGraphicFramePr>
+              <a:graphicFrameLocks xmlns:a="http://schemas.openxmlformats.org/drawingml/2006/main" noChangeAspect="1"/>
+            </wp:cNvGraphicFramePr>
+            <a:graphic xmlns:a="http://schemas.openxmlformats.org/drawingml/2006/main">
+              <a:graphicData uri="http://schemas.openxmlformats.org/drawingml/2006/picture">
+                <pic:pic xmlns:pic="http://schemas.openxmlformats.org/drawingml/2006/picture">
+                  <pic:nvPicPr>
+                    <pic:cNvPr id="59" name="Grafik 59" descr="Ein Bild, das Text enthält.&#10;&#10;Automatisch generierte Beschreibung"/>
+                    <pic:cNvPicPr/>
+                  </pic:nvPicPr>
+                  <pic:blipFill>
+                    <a:blip r:embed="rId58"/>
+                    <a:stretch>
+                      <a:fillRect/>
+                    </a:stretch>
+                  </pic:blipFill>
+                  <pic:spPr>
+                    <a:xfrm>
+                      <a:off x="0" y="0"/>
+                      <a:ext cx="2686103" cy="917958"/>
+                    </a:xfrm>
+                    <a:prstGeom prst="rect">
+                      <a:avLst/>
+                    </a:prstGeom>
+                  </pic:spPr>
+                </pic:pic>
+              </a:graphicData>
+            </a:graphic>
+          </wp:inline>
+        </w:drawing>
+      </w:r>
+    </w:p>
+    <w:p>
+      <w:pPr>
+        <w:rPr>
+          <w:color w:val="FF0000"/>
+          <w:sz w:val="32"/>
+          <w:szCs w:val="32"/>
+        </w:rPr>
+      </w:pPr>
+      <w:r>
+        <w:rPr>
+          <w:sz w:val="32"/>
+          <w:szCs w:val="32"/>
+        </w:rPr>
+        <w:t>Aufruf von localhost:8080/</w:t>
+      </w:r>
+      <w:proofErr w:type="spellStart"/>
+      <w:r>
+        <w:rPr>
+          <w:sz w:val="32"/>
+          <w:szCs w:val="32"/>
+        </w:rPr>
+        <w:t>messa</w:t>
+      </w:r>
+      <w:r>
+        <w:rPr>
+          <w:sz w:val="32"/>
+          <w:szCs w:val="32"/>
+        </w:rPr>
+        <w:t>ge</w:t>
+      </w:r>
+      <w:proofErr w:type="spellEnd"/>
+      <w:r>
+        <w:rPr>
+          <w:sz w:val="32"/>
+          <w:szCs w:val="32"/>
+        </w:rPr>
+        <w:t xml:space="preserve"> = </w:t>
+      </w:r>
+      <w:r>
+        <w:rPr>
+          <w:color w:val="FF0000"/>
+          <w:sz w:val="32"/>
+          <w:szCs w:val="32"/>
+        </w:rPr>
+        <w:t>Show Set Message</w:t>
+      </w:r>
+    </w:p>
+    <w:p>
+      <w:pPr>
+        <w:rPr>
+          <w:sz w:val="32"/>
+          <w:szCs w:val="32"/>
+        </w:rPr>
+      </w:pPr>
+      <w:r>
+        <w:drawing>
+          <wp:inline distT="0" distB="0" distL="0" distR="0" wp14:anchorId="66017DF8" wp14:editId="6DFADB5D">
+            <wp:extent cx="4739640" cy="729860"/>
+            <wp:effectExtent l="0" t="0" r="3810" b="0"/>
+            <wp:docPr id="60" name="Grafik 60"/>
+            <wp:cNvGraphicFramePr>
+              <a:graphicFrameLocks xmlns:a="http://schemas.openxmlformats.org/drawingml/2006/main" noChangeAspect="1"/>
+            </wp:cNvGraphicFramePr>
+            <a:graphic xmlns:a="http://schemas.openxmlformats.org/drawingml/2006/main">
+              <a:graphicData uri="http://schemas.openxmlformats.org/drawingml/2006/picture">
+                <pic:pic xmlns:pic="http://schemas.openxmlformats.org/drawingml/2006/picture">
+                  <pic:nvPicPr>
+                    <pic:cNvPr id="1" name=""/>
+                    <pic:cNvPicPr/>
+                  </pic:nvPicPr>
+                  <pic:blipFill>
+                    <a:blip r:embed="rId59"/>
+                    <a:stretch>
+                      <a:fillRect/>
+                    </a:stretch>
+                  </pic:blipFill>
+                  <pic:spPr>
+                    <a:xfrm>
+                      <a:off x="0" y="0"/>
+                      <a:ext cx="4756179" cy="732407"/>
+                    </a:xfrm>
+                    <a:prstGeom prst="rect">
+                      <a:avLst/>
+                    </a:prstGeom>
+                  </pic:spPr>
+                </pic:pic>
+              </a:graphicData>
+            </a:graphic>
+          </wp:inline>
+        </w:drawing>
+      </w:r>
+    </w:p>
+    <w:p>
+      <w:pPr>
+        <w:rPr>
+          <w:sz w:val="32"/>
+          <w:szCs w:val="32"/>
+        </w:rPr>
+      </w:pPr>
+    </w:p>
+    <w:p>
+      <w:pPr>
+        <w:rPr>
+          <w:sz w:val="32"/>
+          <w:szCs w:val="32"/>
+        </w:rPr>
+      </w:pPr>
+    </w:p>
+    <w:p>
+      <w:pPr>
+        <w:rPr>
+          <w:sz w:val="32"/>
+          <w:szCs w:val="32"/>
+        </w:rPr>
+      </w:pPr>
+    </w:p>
+    <w:p>
+      <w:pPr>
+        <w:rPr>
+          <w:sz w:val="32"/>
+          <w:szCs w:val="32"/>
+        </w:rPr>
+      </w:pPr>
+    </w:p>
+    <w:p>
+      <w:pPr>
+        <w:rPr>
+          <w:sz w:val="32"/>
+          <w:szCs w:val="32"/>
+        </w:rPr>
+      </w:pPr>
+    </w:p>
+    <w:p>
+      <w:pPr>
+        <w:rPr>
+          <w:sz w:val="32"/>
+          <w:szCs w:val="32"/>
+        </w:rPr>
+      </w:pPr>
+      <w:r>
+        <w:rPr>
+          <w:sz w:val="32"/>
+          <w:szCs w:val="32"/>
+        </w:rPr>
+        <w:lastRenderedPageBreak/>
+        <w:t>Aufruf von localhost:8080/</w:t>
+      </w:r>
+      <w:proofErr w:type="spellStart"/>
+      <w:r>
+        <w:rPr>
+          <w:sz w:val="32"/>
+          <w:szCs w:val="32"/>
+        </w:rPr>
+        <w:t>message</w:t>
+      </w:r>
+      <w:proofErr w:type="spellEnd"/>
+      <w:r>
+        <w:rPr>
+          <w:sz w:val="32"/>
+          <w:szCs w:val="32"/>
+        </w:rPr>
+        <w:t>/</w:t>
+      </w:r>
+      <w:proofErr w:type="spellStart"/>
+      <w:r>
+        <w:rPr>
+          <w:sz w:val="32"/>
+          <w:szCs w:val="32"/>
+        </w:rPr>
+        <w:t>error</w:t>
+      </w:r>
+      <w:proofErr w:type="spellEnd"/>
+      <w:r>
+        <w:rPr>
+          <w:sz w:val="32"/>
+          <w:szCs w:val="32"/>
+        </w:rPr>
+        <w:t xml:space="preserve"> =</w:t>
+      </w:r>
+      <w:r>
+        <w:rPr>
+          <w:sz w:val="32"/>
+          <w:szCs w:val="32"/>
+        </w:rPr>
+        <w:t xml:space="preserve"> </w:t>
+      </w:r>
+      <w:r>
+        <w:rPr>
+          <w:color w:val="FF0000"/>
+          <w:sz w:val="32"/>
+          <w:szCs w:val="32"/>
+        </w:rPr>
+        <w:t>Set Error</w:t>
+      </w:r>
+    </w:p>
+    <w:p>
+      <w:pPr>
+        <w:rPr>
+          <w:sz w:val="40"/>
+          <w:szCs w:val="40"/>
+          <w:lang w:val="en-GB"/>
+        </w:rPr>
+      </w:pPr>
+      <w:r>
+        <w:rPr>
+          <w:noProof/>
+        </w:rPr>
+        <w:drawing>
+          <wp:inline distT="0" distB="0" distL="0" distR="0" wp14:anchorId="69A37944" wp14:editId="4B37C3A3">
+            <wp:extent cx="2689860" cy="960664"/>
+            <wp:effectExtent l="0" t="0" r="0" b="0"/>
+            <wp:docPr id="55" name="Grafik 55" descr="Ein Bild, das Text enthält.&#10;&#10;Automatisch generierte Beschreibung"/>
+            <wp:cNvGraphicFramePr>
+              <a:graphicFrameLocks xmlns:a="http://schemas.openxmlformats.org/drawingml/2006/main" noChangeAspect="1"/>
+            </wp:cNvGraphicFramePr>
+            <a:graphic xmlns:a="http://schemas.openxmlformats.org/drawingml/2006/main">
+              <a:graphicData uri="http://schemas.openxmlformats.org/drawingml/2006/picture">
+                <pic:pic xmlns:pic="http://schemas.openxmlformats.org/drawingml/2006/picture">
+                  <pic:nvPicPr>
+                    <pic:cNvPr id="55" name="Grafik 55" descr="Ein Bild, das Text enthält.&#10;&#10;Automatisch generierte Beschreibung"/>
+                    <pic:cNvPicPr/>
+                  </pic:nvPicPr>
+                  <pic:blipFill>
+                    <a:blip r:embed="rId60"/>
+                    <a:stretch>
+                      <a:fillRect/>
+                    </a:stretch>
+                  </pic:blipFill>
+                  <pic:spPr>
+                    <a:xfrm>
+                      <a:off x="0" y="0"/>
+                      <a:ext cx="2698996" cy="963927"/>
+                    </a:xfrm>
+                    <a:prstGeom prst="rect">
+                      <a:avLst/>
+                    </a:prstGeom>
+                  </pic:spPr>
+                </pic:pic>
+              </a:graphicData>
+            </a:graphic>
+          </wp:inline>
+        </w:drawing>
+      </w:r>
+    </w:p>
+    <w:p>
+      <w:pPr>
+        <w:rPr>
+          <w:sz w:val="32"/>
+          <w:szCs w:val="32"/>
+        </w:rPr>
+      </w:pPr>
+      <w:r>
+        <w:rPr>
+          <w:sz w:val="32"/>
+          <w:szCs w:val="32"/>
+        </w:rPr>
+        <w:t>Aufruf von localhost:8080/</w:t>
+      </w:r>
+      <w:proofErr w:type="spellStart"/>
+      <w:r>
+        <w:rPr>
+          <w:sz w:val="32"/>
+          <w:szCs w:val="32"/>
+        </w:rPr>
+        <w:t>message</w:t>
+      </w:r>
+      <w:proofErr w:type="spellEnd"/>
+      <w:r>
+        <w:rPr>
+          <w:sz w:val="32"/>
+          <w:szCs w:val="32"/>
+        </w:rPr>
+        <w:t xml:space="preserve"> = </w:t>
+      </w:r>
+      <w:r>
+        <w:rPr>
+          <w:color w:val="FF0000"/>
+          <w:sz w:val="32"/>
+          <w:szCs w:val="32"/>
+        </w:rPr>
+        <w:t>Show Error</w:t>
+      </w:r>
+    </w:p>
+    <w:p>
+      <w:pPr>
+        <w:rPr>
+          <w:sz w:val="32"/>
+          <w:szCs w:val="32"/>
+          <w:lang w:val="en-GB"/>
+        </w:rPr>
+      </w:pPr>
+      <w:r>
+        <w:rPr>
+          <w:noProof/>
+        </w:rPr>
+        <w:drawing>
+          <wp:inline distT="0" distB="0" distL="0" distR="0" wp14:anchorId="6B6DB916" wp14:editId="6B627BDF">
+            <wp:extent cx="4617720" cy="726356"/>
+            <wp:effectExtent l="0" t="0" r="0" b="0"/>
+            <wp:docPr id="56" name="Grafik 56"/>
+            <wp:cNvGraphicFramePr>
+              <a:graphicFrameLocks xmlns:a="http://schemas.openxmlformats.org/drawingml/2006/main" noChangeAspect="1"/>
+            </wp:cNvGraphicFramePr>
+            <a:graphic xmlns:a="http://schemas.openxmlformats.org/drawingml/2006/main">
+              <a:graphicData uri="http://schemas.openxmlformats.org/drawingml/2006/picture">
+                <pic:pic xmlns:pic="http://schemas.openxmlformats.org/drawingml/2006/picture">
+                  <pic:nvPicPr>
+                    <pic:cNvPr id="1" name=""/>
+                    <pic:cNvPicPr/>
+                  </pic:nvPicPr>
+                  <pic:blipFill>
+                    <a:blip r:embed="rId27"/>
+                    <a:stretch>
+                      <a:fillRect/>
+                    </a:stretch>
+                  </pic:blipFill>
+                  <pic:spPr>
+                    <a:xfrm>
+                      <a:off x="0" y="0"/>
+                      <a:ext cx="4649455" cy="731348"/>
+                    </a:xfrm>
+                    <a:prstGeom prst="rect">
+                      <a:avLst/>
+                    </a:prstGeom>
+                  </pic:spPr>
+                </pic:pic>
+              </a:graphicData>
+            </a:graphic>
+          </wp:inline>
+        </w:drawing>
+      </w:r>
+    </w:p>
+    <w:p>
+      <w:pPr>
+        <w:rPr>
+          <w:sz w:val="32"/>
+          <w:szCs w:val="32"/>
+        </w:rPr>
+      </w:pPr>
+      <w:r>
+        <w:rPr>
+          <w:sz w:val="32"/>
+          <w:szCs w:val="32"/>
+        </w:rPr>
+        <w:t>Aufruf von localhost:8080/</w:t>
+      </w:r>
+      <w:proofErr w:type="spellStart"/>
+      <w:r>
+        <w:rPr>
+          <w:sz w:val="32"/>
+          <w:szCs w:val="32"/>
+        </w:rPr>
+        <w:t>message</w:t>
+      </w:r>
+      <w:proofErr w:type="spellEnd"/>
+      <w:r>
+        <w:rPr>
+          <w:sz w:val="32"/>
+          <w:szCs w:val="32"/>
+        </w:rPr>
+        <w:t>/</w:t>
+      </w:r>
+      <w:proofErr w:type="spellStart"/>
+      <w:r>
+        <w:rPr>
+          <w:sz w:val="32"/>
+          <w:szCs w:val="32"/>
+        </w:rPr>
+        <w:t>reset</w:t>
+      </w:r>
+      <w:proofErr w:type="spellEnd"/>
+      <w:r>
+        <w:rPr>
+          <w:sz w:val="32"/>
+          <w:szCs w:val="32"/>
+        </w:rPr>
+        <w:t xml:space="preserve"> =</w:t>
+      </w:r>
+      <w:r>
+        <w:rPr>
+          <w:sz w:val="32"/>
+          <w:szCs w:val="32"/>
+        </w:rPr>
+        <w:t xml:space="preserve"> </w:t>
+      </w:r>
+      <w:proofErr w:type="spellStart"/>
+      <w:r>
+        <w:rPr>
+          <w:color w:val="FF0000"/>
+          <w:sz w:val="32"/>
+          <w:szCs w:val="32"/>
+        </w:rPr>
+        <w:t>Reset</w:t>
+      </w:r>
+      <w:proofErr w:type="spellEnd"/>
+    </w:p>
+    <w:p>
+      <w:pPr>
+        <w:rPr>
+          <w:sz w:val="32"/>
+          <w:szCs w:val="32"/>
+          <w:lang w:val="en-GB"/>
+        </w:rPr>
+      </w:pPr>
+      <w:r>
+        <w:rPr>
+          <w:noProof/>
+        </w:rPr>
+        <w:drawing>
+          <wp:inline distT="0" distB="0" distL="0" distR="0" wp14:anchorId="3C332D8B" wp14:editId="785CB22E">
+            <wp:extent cx="2804160" cy="1096998"/>
+            <wp:effectExtent l="0" t="0" r="0" b="8255"/>
+            <wp:docPr id="57" name="Grafik 57" descr="Ein Bild, das Text enthält.&#10;&#10;Automatisch generierte Beschreibung"/>
+            <wp:cNvGraphicFramePr>
+              <a:graphicFrameLocks xmlns:a="http://schemas.openxmlformats.org/drawingml/2006/main" noChangeAspect="1"/>
+            </wp:cNvGraphicFramePr>
+            <a:graphic xmlns:a="http://schemas.openxmlformats.org/drawingml/2006/main">
+              <a:graphicData uri="http://schemas.openxmlformats.org/drawingml/2006/picture">
+                <pic:pic xmlns:pic="http://schemas.openxmlformats.org/drawingml/2006/picture">
+                  <pic:nvPicPr>
+                    <pic:cNvPr id="57" name="Grafik 57" descr="Ein Bild, das Text enthält.&#10;&#10;Automatisch generierte Beschreibung"/>
+                    <pic:cNvPicPr/>
+                  </pic:nvPicPr>
+                  <pic:blipFill>
+                    <a:blip r:embed="rId61"/>
+                    <a:stretch>
+                      <a:fillRect/>
+                    </a:stretch>
+                  </pic:blipFill>
+                  <pic:spPr>
+                    <a:xfrm>
+                      <a:off x="0" y="0"/>
+                      <a:ext cx="2814452" cy="1101024"/>
+                    </a:xfrm>
+                    <a:prstGeom prst="rect">
+                      <a:avLst/>
+                    </a:prstGeom>
+                  </pic:spPr>
+                </pic:pic>
+              </a:graphicData>
+            </a:graphic>
+          </wp:inline>
+        </w:drawing>
+      </w:r>
+    </w:p>
+    <w:p>
+      <w:pPr>
+        <w:rPr>
+          <w:sz w:val="32"/>
+          <w:szCs w:val="32"/>
+        </w:rPr>
+      </w:pPr>
+      <w:r>
+        <w:rPr>
+          <w:sz w:val="32"/>
+          <w:szCs w:val="32"/>
+        </w:rPr>
+        <w:t>Aufruf von localhost:8080/</w:t>
+      </w:r>
+      <w:proofErr w:type="spellStart"/>
+      <w:r>
+        <w:rPr>
+          <w:sz w:val="32"/>
+          <w:szCs w:val="32"/>
+        </w:rPr>
+        <w:t>message</w:t>
+      </w:r>
+      <w:proofErr w:type="spellEnd"/>
+      <w:r>
+        <w:rPr>
+          <w:sz w:val="32"/>
+          <w:szCs w:val="32"/>
+        </w:rPr>
+        <w:t xml:space="preserve"> = </w:t>
+      </w:r>
+      <w:r>
+        <w:rPr>
+          <w:color w:val="FF0000"/>
+          <w:sz w:val="32"/>
+          <w:szCs w:val="32"/>
+        </w:rPr>
+        <w:t xml:space="preserve">Show </w:t>
+      </w:r>
+      <w:proofErr w:type="spellStart"/>
+      <w:r>
+        <w:rPr>
+          <w:color w:val="FF0000"/>
+          <w:sz w:val="32"/>
+          <w:szCs w:val="32"/>
+        </w:rPr>
+        <w:t>Reset</w:t>
+      </w:r>
+      <w:proofErr w:type="spellEnd"/>
+    </w:p>
+    <w:p>
+      <w:pPr>
+        <w:rPr>
+          <w:sz w:val="32"/>
+          <w:szCs w:val="32"/>
+          <w:lang w:val="en-GB"/>
+        </w:rPr>
+      </w:pPr>
+      <w:r>
+        <w:rPr>
+          <w:noProof/>
+        </w:rPr>
+        <w:drawing>
+          <wp:inline distT="0" distB="0" distL="0" distR="0" wp14:anchorId="0C2973B4" wp14:editId="6F557928">
+            <wp:extent cx="4572000" cy="1112762"/>
+            <wp:effectExtent l="0" t="0" r="0" b="0"/>
+            <wp:docPr id="58" name="Grafik 58"/>
+            <wp:cNvGraphicFramePr>
+              <a:graphicFrameLocks xmlns:a="http://schemas.openxmlformats.org/drawingml/2006/main" noChangeAspect="1"/>
+            </wp:cNvGraphicFramePr>
+            <a:graphic xmlns:a="http://schemas.openxmlformats.org/drawingml/2006/main">
+              <a:graphicData uri="http://schemas.openxmlformats.org/drawingml/2006/picture">
+                <pic:pic xmlns:pic="http://schemas.openxmlformats.org/drawingml/2006/picture">
+                  <pic:nvPicPr>
+                    <pic:cNvPr id="1" name=""/>
+                    <pic:cNvPicPr/>
+                  </pic:nvPicPr>
+                  <pic:blipFill>
+                    <a:blip r:embed="rId62"/>
+                    <a:stretch>
+                      <a:fillRect/>
+                    </a:stretch>
+                  </pic:blipFill>
+                  <pic:spPr>
+                    <a:xfrm>
+                      <a:off x="0" y="0"/>
+                      <a:ext cx="4589696" cy="1117069"/>
+                    </a:xfrm>
+                    <a:prstGeom prst="rect">
+                      <a:avLst/>
+                    </a:prstGeom>
+                  </pic:spPr>
+                </pic:pic>
+              </a:graphicData>
+            </a:graphic>
+          </wp:inline>
+        </w:drawing>
+      </w:r>
+    </w:p>
+    <w:p>
+      <w:pPr>
+        <w:rPr>
+          <w:sz w:val="32"/>
+          <w:szCs w:val="32"/>
+          <w:lang w:val="en-GB"/>
+        </w:rPr>
+      </w:pPr>
+      <w:r>
+        <w:rPr>
+          <w:sz w:val="32"/>
+          <w:szCs w:val="32"/>
+          <w:lang w:val="en-GB"/>
+        </w:rPr>
+        <w:br w:type="page"/>
+      </w:r>
+    </w:p>
+    <w:p>
+      <w:pPr>
+        <w:rPr>
+          <w:sz w:val="40"/>
+          <w:szCs w:val="40"/>
+          <w:lang w:val="en-GB"/>
+        </w:rPr>
+      </w:pPr>
+      <w:bookmarkStart w:id="5" w:name="Testing"/>
+      <w:r>
+        <w:rPr>
+          <w:sz w:val="40"/>
+          <w:szCs w:val="40"/>
+          <w:lang w:val="en-GB"/>
+        </w:rPr>
+        <w:lastRenderedPageBreak/>
+        <w:t>Testing</w:t>
+      </w:r>
+    </w:p>
+    <w:bookmarkEnd w:id="5"/>
+    <w:p>
+      <w:pPr>
+        <w:rPr>
+          <w:sz w:val="40"/>
+          <w:szCs w:val="40"/>
+          <w:lang w:val="en-GB"/>
+        </w:rPr>
+      </w:pPr>
+      <w:r>
+        <w:rPr>
+          <w:noProof/>
+        </w:rPr>
+        <w:drawing>
+          <wp:inline distT="0" distB="0" distL="0" distR="0" wp14:anchorId="6F21F5C5" wp14:editId="3C61C4FB">
+            <wp:extent cx="3116580" cy="1885968"/>
+            <wp:effectExtent l="0" t="0" r="7620" b="0"/>
+            <wp:docPr id="61" name="Grafik 61" descr="Ein Bild, das Text enthält.&#10;&#10;Automatisch generierte Beschreibung"/>
+            <wp:cNvGraphicFramePr>
+              <a:graphicFrameLocks xmlns:a="http://schemas.openxmlformats.org/drawingml/2006/main" noChangeAspect="1"/>
+            </wp:cNvGraphicFramePr>
+            <a:graphic xmlns:a="http://schemas.openxmlformats.org/drawingml/2006/main">
+              <a:graphicData uri="http://schemas.openxmlformats.org/drawingml/2006/picture">
+                <pic:pic xmlns:pic="http://schemas.openxmlformats.org/drawingml/2006/picture">
+                  <pic:nvPicPr>
+                    <pic:cNvPr id="61" name="Grafik 61" descr="Ein Bild, das Text enthält.&#10;&#10;Automatisch generierte Beschreibung"/>
+                    <pic:cNvPicPr/>
+                  </pic:nvPicPr>
+                  <pic:blipFill>
+                    <a:blip r:embed="rId63"/>
+                    <a:stretch>
+                      <a:fillRect/>
+                    </a:stretch>
+                  </pic:blipFill>
+                  <pic:spPr>
+                    <a:xfrm>
+                      <a:off x="0" y="0"/>
+                      <a:ext cx="3117712" cy="1886653"/>
+                    </a:xfrm>
+                    <a:prstGeom prst="rect">
+                      <a:avLst/>
+                    </a:prstGeom>
+                  </pic:spPr>
+                </pic:pic>
+              </a:graphicData>
+            </a:graphic>
+          </wp:inline>
+        </w:drawing>
+      </w:r>
+    </w:p>
+    <w:p>
+      <w:pPr>
+        <w:rPr>
+          <w:sz w:val="40"/>
+          <w:szCs w:val="40"/>
+          <w:lang w:val="en-GB"/>
+        </w:rPr>
+      </w:pPr>
+      <w:r>
+        <w:drawing>
+          <wp:inline distT="0" distB="0" distL="0" distR="0" wp14:anchorId="0A60B301" wp14:editId="59768AAE">
+            <wp:extent cx="5989320" cy="4285348"/>
+            <wp:effectExtent l="0" t="0" r="0" b="1270"/>
+            <wp:docPr id="62" name="Grafik 62" descr="Ein Bild, das Text enthält.&#10;&#10;Automatisch generierte Beschreibung"/>
+            <wp:cNvGraphicFramePr>
+              <a:graphicFrameLocks xmlns:a="http://schemas.openxmlformats.org/drawingml/2006/main" noChangeAspect="1"/>
+            </wp:cNvGraphicFramePr>
+            <a:graphic xmlns:a="http://schemas.openxmlformats.org/drawingml/2006/main">
+              <a:graphicData uri="http://schemas.openxmlformats.org/drawingml/2006/picture">
+                <pic:pic xmlns:pic="http://schemas.openxmlformats.org/drawingml/2006/picture">
+                  <pic:nvPicPr>
+                    <pic:cNvPr id="62" name="Grafik 62" descr="Ein Bild, das Text enthält.&#10;&#10;Automatisch generierte Beschreibung"/>
+                    <pic:cNvPicPr/>
+                  </pic:nvPicPr>
+                  <pic:blipFill>
+                    <a:blip r:embed="rId64"/>
+                    <a:stretch>
+                      <a:fillRect/>
+                    </a:stretch>
+                  </pic:blipFill>
+                  <pic:spPr>
+                    <a:xfrm>
+                      <a:off x="0" y="0"/>
+                      <a:ext cx="5999396" cy="4292558"/>
+                    </a:xfrm>
+                    <a:prstGeom prst="rect">
+                      <a:avLst/>
+                    </a:prstGeom>
+                  </pic:spPr>
+                </pic:pic>
+              </a:graphicData>
+            </a:graphic>
+          </wp:inline>
+        </w:drawing>
+      </w:r>
+    </w:p>
+    <w:p>
+      <w:pPr>
+        <w:rPr>
+          <w:sz w:val="40"/>
+          <w:szCs w:val="40"/>
+          <w:lang w:val="en-GB"/>
+        </w:rPr>
+      </w:pPr>
+      <w:r>
+        <w:drawing>
+          <wp:inline distT="0" distB="0" distL="0" distR="0" wp14:anchorId="4F103DD2" wp14:editId="61B508EA">
+            <wp:extent cx="5760720" cy="1968500"/>
+            <wp:effectExtent l="0" t="0" r="0" b="0"/>
+            <wp:docPr id="63" name="Grafik 63" descr="Ein Bild, das Text enthält.&#10;&#10;Automatisch generierte Beschreibung"/>
+            <wp:cNvGraphicFramePr>
+              <a:graphicFrameLocks xmlns:a="http://schemas.openxmlformats.org/drawingml/2006/main" noChangeAspect="1"/>
+            </wp:cNvGraphicFramePr>
+            <a:graphic xmlns:a="http://schemas.openxmlformats.org/drawingml/2006/main">
+              <a:graphicData uri="http://schemas.openxmlformats.org/drawingml/2006/picture">
+                <pic:pic xmlns:pic="http://schemas.openxmlformats.org/drawingml/2006/picture">
+                  <pic:nvPicPr>
+                    <pic:cNvPr id="63" name="Grafik 63" descr="Ein Bild, das Text enthält.&#10;&#10;Automatisch generierte Beschreibung"/>
+                    <pic:cNvPicPr/>
+                  </pic:nvPicPr>
+                  <pic:blipFill>
+                    <a:blip r:embed="rId65"/>
+                    <a:stretch>
+                      <a:fillRect/>
+                    </a:stretch>
+                  </pic:blipFill>
+                  <pic:spPr>
+                    <a:xfrm>
+                      <a:off x="0" y="0"/>
+                      <a:ext cx="5760720" cy="1968500"/>
+                    </a:xfrm>
+                    <a:prstGeom prst="rect">
+                      <a:avLst/>
+                    </a:prstGeom>
+                  </pic:spPr>
+                </pic:pic>
+              </a:graphicData>
+            </a:graphic>
+          </wp:inline>
+        </w:drawing>
+      </w:r>
+    </w:p>
+    <w:p>
+      <w:pPr>
+        <w:rPr>
+          <w:sz w:val="40"/>
+          <w:szCs w:val="40"/>
+          <w:lang w:val="en-GB"/>
+        </w:rPr>
+      </w:pPr>
+      <w:bookmarkStart w:id="6" w:name="Pipeline"/>
+      <w:r>
+        <w:rPr>
+          <w:sz w:val="40"/>
+          <w:szCs w:val="40"/>
+          <w:lang w:val="en-GB"/>
+        </w:rPr>
+        <w:lastRenderedPageBreak/>
+        <w:t>Pipeline (Continuous Integration and Maven)</w:t>
+      </w:r>
+    </w:p>
+    <w:bookmarkEnd w:id="6"/>
+    <w:p>
+      <w:pPr>
+        <w:rPr>
+          <w:noProof/>
+        </w:rPr>
+      </w:pPr>
+      <w:r>
+        <w:rPr>
+          <w:noProof/>
+        </w:rPr>
+        <w:drawing>
+          <wp:inline distT="0" distB="0" distL="0" distR="0" wp14:anchorId="4F89C01A" wp14:editId="7AA9A70B">
+            <wp:extent cx="1587686" cy="3095626"/>
+            <wp:effectExtent l="0" t="0" r="0" b="0"/>
+            <wp:docPr id="64" name="Grafik 64" descr="Ein Bild, das Text enthält.&#10;&#10;Automatisch generierte Beschreibung"/>
+            <wp:cNvGraphicFramePr>
+              <a:graphicFrameLocks xmlns:a="http://schemas.openxmlformats.org/drawingml/2006/main" noChangeAspect="1"/>
+            </wp:cNvGraphicFramePr>
+            <a:graphic xmlns:a="http://schemas.openxmlformats.org/drawingml/2006/main">
+              <a:graphicData uri="http://schemas.openxmlformats.org/drawingml/2006/picture">
+                <pic:pic xmlns:pic="http://schemas.openxmlformats.org/drawingml/2006/picture">
+                  <pic:nvPicPr>
+                    <pic:cNvPr id="64" name="Grafik 64" descr="Ein Bild, das Text enthält.&#10;&#10;Automatisch generierte Beschreibung"/>
+                    <pic:cNvPicPr/>
+                  </pic:nvPicPr>
+                  <pic:blipFill>
+                    <a:blip r:embed="rId66"/>
+                    <a:stretch>
+                      <a:fillRect/>
+                    </a:stretch>
+                  </pic:blipFill>
+                  <pic:spPr>
+                    <a:xfrm>
+                      <a:off x="0" y="0"/>
+                      <a:ext cx="1588950" cy="3098091"/>
+                    </a:xfrm>
+                    <a:prstGeom prst="rect">
+                      <a:avLst/>
+                    </a:prstGeom>
+                  </pic:spPr>
+                </pic:pic>
+              </a:graphicData>
+            </a:graphic>
+          </wp:inline>
+        </w:drawing>
+      </w:r>
+      <w:r>
+        <w:rPr>
+          <w:noProof/>
+        </w:rPr>
+        <w:t xml:space="preserve"> </w:t>
+      </w:r>
+      <w:r>
+        <w:drawing>
+          <wp:inline distT="0" distB="0" distL="0" distR="0" wp14:anchorId="76DCF6CA" wp14:editId="623BAB8F">
+            <wp:extent cx="4011180" cy="3034030"/>
+            <wp:effectExtent l="0" t="0" r="8890" b="0"/>
+            <wp:docPr id="65" name="Grafik 65" descr="Ein Bild, das Text enthält.&#10;&#10;Automatisch generierte Beschreibung"/>
+            <wp:cNvGraphicFramePr>
+              <a:graphicFrameLocks xmlns:a="http://schemas.openxmlformats.org/drawingml/2006/main" noChangeAspect="1"/>
+            </wp:cNvGraphicFramePr>
+            <a:graphic xmlns:a="http://schemas.openxmlformats.org/drawingml/2006/main">
+              <a:graphicData uri="http://schemas.openxmlformats.org/drawingml/2006/picture">
+                <pic:pic xmlns:pic="http://schemas.openxmlformats.org/drawingml/2006/picture">
+                  <pic:nvPicPr>
+                    <pic:cNvPr id="65" name="Grafik 65" descr="Ein Bild, das Text enthält.&#10;&#10;Automatisch generierte Beschreibung"/>
+                    <pic:cNvPicPr/>
+                  </pic:nvPicPr>
+                  <pic:blipFill>
+                    <a:blip r:embed="rId67"/>
+                    <a:stretch>
+                      <a:fillRect/>
+                    </a:stretch>
+                  </pic:blipFill>
+                  <pic:spPr>
+                    <a:xfrm>
+                      <a:off x="0" y="0"/>
+                      <a:ext cx="4015283" cy="3037133"/>
+                    </a:xfrm>
+                    <a:prstGeom prst="rect">
+                      <a:avLst/>
+                    </a:prstGeom>
+                  </pic:spPr>
+                </pic:pic>
+              </a:graphicData>
+            </a:graphic>
+          </wp:inline>
+        </w:drawing>
+      </w:r>
+    </w:p>
+    <w:p>
+      <w:pPr>
+        <w:rPr>
+          <w:sz w:val="40"/>
+          <w:szCs w:val="40"/>
+          <w:lang w:val="en-GB"/>
+        </w:rPr>
+      </w:pPr>
+      <w:r>
+        <w:rPr>
+          <w:noProof/>
+          <w:sz w:val="40"/>
+          <w:szCs w:val="40"/>
+          <w:lang w:val="en-GB"/>
+        </w:rPr>
+        <w:drawing>
+          <wp:inline distT="0" distB="0" distL="0" distR="0" wp14:anchorId="474C9651" wp14:editId="2B14E0B3">
+            <wp:extent cx="3091180" cy="1621790"/>
+            <wp:effectExtent l="0" t="0" r="0" b="0"/>
+            <wp:docPr id="66" name="Grafik 66"/>
+            <wp:cNvGraphicFramePr>
+              <a:graphicFrameLocks xmlns:a="http://schemas.openxmlformats.org/drawingml/2006/main" noChangeAspect="1"/>
+            </wp:cNvGraphicFramePr>
+            <a:graphic xmlns:a="http://schemas.openxmlformats.org/drawingml/2006/main">
+              <a:graphicData uri="http://schemas.openxmlformats.org/drawingml/2006/picture">
+                <pic:pic xmlns:pic="http://schemas.openxmlformats.org/drawingml/2006/picture">
+                  <pic:nvPicPr>
+                    <pic:cNvPr id="0" name="Picture 5"/>
+                    <pic:cNvPicPr>
+                      <a:picLocks noChangeAspect="1" noChangeArrowheads="1"/>
+                    </pic:cNvPicPr>
+                  </pic:nvPicPr>
+                  <pic:blipFill>
+                    <a:blip r:embed="rId68">
+                      <a:extLst>
+                        <a:ext uri="{28A0092B-C50C-407E-A947-70E740481C1C}">
+                          <a14:useLocalDpi xmlns:a14="http://schemas.microsoft.com/office/drawing/2010/main" val="0"/>
+                        </a:ext>
+                      </a:extLst>
+                    </a:blip>
+                    <a:srcRect/>
+                    <a:stretch>
+                      <a:fillRect/>
+                    </a:stretch>
+                  </pic:blipFill>
+                  <pic:spPr bwMode="auto">
+                    <a:xfrm>
+                      <a:off x="0" y="0"/>
+                      <a:ext cx="3091180" cy="1621790"/>
+                    </a:xfrm>
+                    <a:prstGeom prst="rect">
+                      <a:avLst/>
+                    </a:prstGeom>
+                    <a:noFill/>
+                  </pic:spPr>
+                </pic:pic>
+              </a:graphicData>
+            </a:graphic>
+          </wp:inline>
+        </w:drawing>
+      </w:r>
+    </w:p>
+    <w:p>
+      <w:pPr>
+        <w:rPr>
+          <w:sz w:val="40"/>
+          <w:szCs w:val="40"/>
+          <w:lang w:val="en-GB"/>
+        </w:rPr>
+      </w:pPr>
+      <w:r>
+        <w:rPr>
+          <w:noProof/>
+        </w:rPr>
+        <w:drawing>
+          <wp:inline distT="0" distB="0" distL="0" distR="0" wp14:anchorId="5CCE712A" wp14:editId="43438195">
+            <wp:extent cx="4480560" cy="2071370"/>
+            <wp:effectExtent l="0" t="0" r="0" b="5080"/>
+            <wp:docPr id="68" name="Grafik 68"/>
+            <wp:cNvGraphicFramePr>
+              <a:graphicFrameLocks xmlns:a="http://schemas.openxmlformats.org/drawingml/2006/main" noChangeAspect="1"/>
+            </wp:cNvGraphicFramePr>
+            <a:graphic xmlns:a="http://schemas.openxmlformats.org/drawingml/2006/main">
+              <a:graphicData uri="http://schemas.openxmlformats.org/drawingml/2006/picture">
+                <pic:pic xmlns:pic="http://schemas.openxmlformats.org/drawingml/2006/picture">
+                  <pic:nvPicPr>
+                    <pic:cNvPr id="1" name=""/>
+                    <pic:cNvPicPr/>
+                  </pic:nvPicPr>
+                  <pic:blipFill>
+                    <a:blip r:embed="rId69"/>
+                    <a:stretch>
+                      <a:fillRect/>
+                    </a:stretch>
+                  </pic:blipFill>
+                  <pic:spPr>
+                    <a:xfrm>
+                      <a:off x="0" y="0"/>
+                      <a:ext cx="4487802" cy="2074718"/>
+                    </a:xfrm>
+                    <a:prstGeom prst="rect">
+                      <a:avLst/>
+                    </a:prstGeom>
+                  </pic:spPr>
+                </pic:pic>
+              </a:graphicData>
+            </a:graphic>
+          </wp:inline>
+        </w:drawing>
+      </w:r>
+    </w:p>
+    <w:p>
+      <w:pPr>
+        <w:rPr>
+          <w:sz w:val="40"/>
+          <w:szCs w:val="40"/>
+          <w:lang w:val="en-GB"/>
+        </w:rPr>
+      </w:pPr>
+      <w:r>
+        <w:rPr>
+          <w:sz w:val="40"/>
+          <w:szCs w:val="40"/>
+          <w:lang w:val="en-GB"/>
+        </w:rPr>
+        <w:br w:type="page"/>
+      </w:r>
+    </w:p>
+    <w:p>
+      <w:pPr>
+        <w:rPr>
+          <w:sz w:val="40"/>
+          <w:szCs w:val="40"/>
+          <w:lang w:val="en-GB"/>
+        </w:rPr>
+      </w:pPr>
+      <w:bookmarkStart w:id="7" w:name="Artefacts"/>
+      <w:r>
+        <w:rPr>
+          <w:sz w:val="40"/>
+          <w:szCs w:val="40"/>
+          <w:lang w:val="en-GB"/>
+        </w:rPr>
+        <w:lastRenderedPageBreak/>
+        <w:t>Artefacts (Continuous Delivery)</w:t>
+      </w:r>
+    </w:p>
+    <w:bookmarkEnd w:id="7"/>
+    <w:p>
+      <w:pPr>
+        <w:rPr>
+          <w:sz w:val="40"/>
+          <w:szCs w:val="40"/>
+          <w:lang w:val="en-GB"/>
+        </w:rPr>
+      </w:pPr>
+      <w:r>
+        <w:rPr>
+          <w:noProof/>
+        </w:rPr>
+        <w:drawing>
+          <wp:inline distT="0" distB="0" distL="0" distR="0" wp14:anchorId="6A8A6854" wp14:editId="37B75655">
+            <wp:extent cx="3691516" cy="1137286"/>
+            <wp:effectExtent l="0" t="0" r="4445" b="5715"/>
+            <wp:docPr id="69" name="Grafik 69" descr="Ein Bild, das Text enthält.&#10;&#10;Automatisch generierte Beschreibung"/>
+            <wp:cNvGraphicFramePr>
+              <a:graphicFrameLocks xmlns:a="http://schemas.openxmlformats.org/drawingml/2006/main" noChangeAspect="1"/>
+            </wp:cNvGraphicFramePr>
+            <a:graphic xmlns:a="http://schemas.openxmlformats.org/drawingml/2006/main">
+              <a:graphicData uri="http://schemas.openxmlformats.org/drawingml/2006/picture">
+                <pic:pic xmlns:pic="http://schemas.openxmlformats.org/drawingml/2006/picture">
+                  <pic:nvPicPr>
+                    <pic:cNvPr id="69" name="Grafik 69" descr="Ein Bild, das Text enthält.&#10;&#10;Automatisch generierte Beschreibung"/>
+                    <pic:cNvPicPr/>
+                  </pic:nvPicPr>
+                  <pic:blipFill>
+                    <a:blip r:embed="rId70"/>
+                    <a:stretch>
+                      <a:fillRect/>
+                    </a:stretch>
+                  </pic:blipFill>
+                  <pic:spPr>
+                    <a:xfrm>
+                      <a:off x="0" y="0"/>
+                      <a:ext cx="3695843" cy="1138619"/>
+                    </a:xfrm>
+                    <a:prstGeom prst="rect">
+                      <a:avLst/>
+                    </a:prstGeom>
+                  </pic:spPr>
+                </pic:pic>
+              </a:graphicData>
+            </a:graphic>
+          </wp:inline>
+        </w:drawing>
+      </w:r>
+    </w:p>
+    <w:p>
+      <w:pPr>
+        <w:rPr>
+          <w:sz w:val="40"/>
+          <w:szCs w:val="40"/>
+          <w:lang w:val="en-GB"/>
+        </w:rPr>
+      </w:pPr>
+      <w:r>
+        <w:drawing>
+          <wp:inline distT="0" distB="0" distL="0" distR="0" wp14:anchorId="718D9E40" wp14:editId="220877A9">
+            <wp:extent cx="5765180" cy="3282950"/>
+            <wp:effectExtent l="0" t="0" r="6985" b="0"/>
+            <wp:docPr id="70" name="Grafik 70" descr="Ein Bild, das Text enthält.&#10;&#10;Automatisch generierte Beschreibung"/>
+            <wp:cNvGraphicFramePr>
+              <a:graphicFrameLocks xmlns:a="http://schemas.openxmlformats.org/drawingml/2006/main" noChangeAspect="1"/>
+            </wp:cNvGraphicFramePr>
+            <a:graphic xmlns:a="http://schemas.openxmlformats.org/drawingml/2006/main">
+              <a:graphicData uri="http://schemas.openxmlformats.org/drawingml/2006/picture">
+                <pic:pic xmlns:pic="http://schemas.openxmlformats.org/drawingml/2006/picture">
+                  <pic:nvPicPr>
+                    <pic:cNvPr id="70" name="Grafik 70" descr="Ein Bild, das Text enthält.&#10;&#10;Automatisch generierte Beschreibung"/>
+                    <pic:cNvPicPr/>
+                  </pic:nvPicPr>
+                  <pic:blipFill>
+                    <a:blip r:embed="rId71"/>
+                    <a:stretch>
+                      <a:fillRect/>
+                    </a:stretch>
+                  </pic:blipFill>
+                  <pic:spPr>
+                    <a:xfrm>
+                      <a:off x="0" y="0"/>
+                      <a:ext cx="5775296" cy="3288711"/>
+                    </a:xfrm>
+                    <a:prstGeom prst="rect">
+                      <a:avLst/>
+                    </a:prstGeom>
+                  </pic:spPr>
+                </pic:pic>
+              </a:graphicData>
+            </a:graphic>
+          </wp:inline>
+        </w:drawing>
+      </w:r>
+    </w:p>
+    <w:p>
+      <w:pPr>
+        <w:rPr>
+          <w:sz w:val="40"/>
+          <w:szCs w:val="40"/>
+          <w:lang w:val="en-GB"/>
+        </w:rPr>
+      </w:pPr>
     </w:p>
     <w:sectPr>
-      <w:headerReference w:type="default" r:id="rId50"/>
+      <w:headerReference w:type="default" r:id="rId72"/>
       <w:pgSz w:w="11906" w:h="16838"/>
       <w:pgMar w:top="1417" w:right="1417" w:bottom="1134" w:left="1417" w:header="708" w:footer="708" w:gutter="0"/>
       <w:cols w:space="708"/>
@@ -4006,7 +5878,6 @@
   <w:style w:type="character" w:default="1" w:styleId="Absatz-Standardschriftart">
     <w:name w:val="Default Paragraph Font"/>
     <w:uiPriority w:val="1"/>
-    <w:semiHidden/>
     <w:unhideWhenUsed/>
   </w:style>
   <w:style w:type="table" w:default="1" w:styleId="NormaleTabelle">
@@ -4084,6 +5955,41 @@
       <w:ind w:left="720"/>
       <w:contextualSpacing/>
     </w:pPr>
+  </w:style>
+  <w:style w:type="character" w:styleId="Hyperlink">
+    <w:name w:val="Hyperlink"/>
+    <w:basedOn w:val="Absatz-Standardschriftart"/>
+    <w:uiPriority w:val="99"/>
+    <w:unhideWhenUsed/>
+    <w:rsid w:val="00B51289"/>
+    <w:rPr>
+      <w:color w:val="0563C1" w:themeColor="hyperlink"/>
+      <w:u w:val="single"/>
+    </w:rPr>
+  </w:style>
+  <w:style w:type="character" w:styleId="NichtaufgelsteErwhnung">
+    <w:name w:val="Unresolved Mention"/>
+    <w:basedOn w:val="Absatz-Standardschriftart"/>
+    <w:uiPriority w:val="99"/>
+    <w:semiHidden/>
+    <w:unhideWhenUsed/>
+    <w:rsid w:val="00B51289"/>
+    <w:rPr>
+      <w:color w:val="605E5C"/>
+      <w:shd w:val="clear" w:color="auto" w:fill="E1DFDD"/>
+    </w:rPr>
+  </w:style>
+  <w:style w:type="character" w:styleId="BesuchterLink">
+    <w:name w:val="FollowedHyperlink"/>
+    <w:basedOn w:val="Absatz-Standardschriftart"/>
+    <w:uiPriority w:val="99"/>
+    <w:semiHidden/>
+    <w:unhideWhenUsed/>
+    <w:rsid w:val="001F323F"/>
+    <w:rPr>
+      <w:color w:val="954F72" w:themeColor="followedHyperlink"/>
+      <w:u w:val="single"/>
+    </w:rPr>
   </w:style>
 </w:styles>
 </file>

</xml_diff>

<commit_message>
Add Git Link in Dokumentation & upload deployable as file #3
</commit_message>
<xml_diff>
--- a/Dokumentation.docx
+++ b/Dokumentation.docx
@@ -109,9 +109,22 @@
     <w:p>
       <w:pPr>
         <w:rPr>
-          <w:lang w:val="en-GB"/>
-        </w:rPr>
-      </w:pPr>
+          <w:sz w:val="32"/>
+          <w:szCs w:val="32"/>
+          <w:lang w:val="en-GB"/>
+        </w:rPr>
+      </w:pPr>
+      <w:hyperlink r:id="rId7" w:history="1">
+        <w:r>
+          <w:rPr>
+            <w:rStyle w:val="Hyperlink"/>
+            <w:sz w:val="32"/>
+            <w:szCs w:val="32"/>
+            <w:lang w:val="en-GB"/>
+          </w:rPr>
+          <w:t>https://github.com/Cleingoun/Maintenance_Monitor</w:t>
+        </w:r>
+      </w:hyperlink>
     </w:p>
     <w:p>
       <w:pPr>
@@ -429,7 +442,7 @@
                     <pic:cNvPicPr/>
                   </pic:nvPicPr>
                   <pic:blipFill>
-                    <a:blip r:embed="rId7"/>
+                    <a:blip r:embed="rId8"/>
                     <a:stretch>
                       <a:fillRect/>
                     </a:stretch>
@@ -477,7 +490,7 @@
                     <pic:cNvPicPr/>
                   </pic:nvPicPr>
                   <pic:blipFill>
-                    <a:blip r:embed="rId8"/>
+                    <a:blip r:embed="rId9"/>
                     <a:stretch>
                       <a:fillRect/>
                     </a:stretch>
@@ -561,7 +574,7 @@
                     <pic:cNvPicPr/>
                   </pic:nvPicPr>
                   <pic:blipFill>
-                    <a:blip r:embed="rId9"/>
+                    <a:blip r:embed="rId10"/>
                     <a:stretch>
                       <a:fillRect/>
                     </a:stretch>
@@ -609,7 +622,7 @@
                     <pic:cNvPicPr/>
                   </pic:nvPicPr>
                   <pic:blipFill>
-                    <a:blip r:embed="rId10"/>
+                    <a:blip r:embed="rId11"/>
                     <a:stretch>
                       <a:fillRect/>
                     </a:stretch>
@@ -657,7 +670,7 @@
                     <pic:cNvPicPr/>
                   </pic:nvPicPr>
                   <pic:blipFill>
-                    <a:blip r:embed="rId11"/>
+                    <a:blip r:embed="rId12"/>
                     <a:stretch>
                       <a:fillRect/>
                     </a:stretch>
@@ -790,7 +803,7 @@
                     <pic:cNvPicPr/>
                   </pic:nvPicPr>
                   <pic:blipFill>
-                    <a:blip r:embed="rId12"/>
+                    <a:blip r:embed="rId13"/>
                     <a:stretch>
                       <a:fillRect/>
                     </a:stretch>
@@ -880,7 +893,7 @@
                     <pic:cNvPicPr/>
                   </pic:nvPicPr>
                   <pic:blipFill>
-                    <a:blip r:embed="rId13"/>
+                    <a:blip r:embed="rId14"/>
                     <a:stretch>
                       <a:fillRect/>
                     </a:stretch>
@@ -920,7 +933,7 @@
                     <pic:cNvPicPr/>
                   </pic:nvPicPr>
                   <pic:blipFill>
-                    <a:blip r:embed="rId14"/>
+                    <a:blip r:embed="rId15"/>
                     <a:stretch>
                       <a:fillRect/>
                     </a:stretch>
@@ -969,7 +982,7 @@
                     <pic:cNvPicPr/>
                   </pic:nvPicPr>
                   <pic:blipFill>
-                    <a:blip r:embed="rId15"/>
+                    <a:blip r:embed="rId16"/>
                     <a:stretch>
                       <a:fillRect/>
                     </a:stretch>
@@ -1041,7 +1054,7 @@
                     <pic:cNvPicPr/>
                   </pic:nvPicPr>
                   <pic:blipFill>
-                    <a:blip r:embed="rId16"/>
+                    <a:blip r:embed="rId17"/>
                     <a:stretch>
                       <a:fillRect/>
                     </a:stretch>
@@ -1090,7 +1103,7 @@
                     <pic:cNvPicPr/>
                   </pic:nvPicPr>
                   <pic:blipFill>
-                    <a:blip r:embed="rId17"/>
+                    <a:blip r:embed="rId18"/>
                     <a:stretch>
                       <a:fillRect/>
                     </a:stretch>
@@ -1139,7 +1152,7 @@
                     <pic:cNvPicPr/>
                   </pic:nvPicPr>
                   <pic:blipFill>
-                    <a:blip r:embed="rId18"/>
+                    <a:blip r:embed="rId19"/>
                     <a:stretch>
                       <a:fillRect/>
                     </a:stretch>
@@ -1188,7 +1201,7 @@
                     <pic:cNvPicPr/>
                   </pic:nvPicPr>
                   <pic:blipFill>
-                    <a:blip r:embed="rId19"/>
+                    <a:blip r:embed="rId20"/>
                     <a:stretch>
                       <a:fillRect/>
                     </a:stretch>
@@ -1278,7 +1291,7 @@
                     <pic:cNvPicPr/>
                   </pic:nvPicPr>
                   <pic:blipFill>
-                    <a:blip r:embed="rId20"/>
+                    <a:blip r:embed="rId21"/>
                     <a:stretch>
                       <a:fillRect/>
                     </a:stretch>
@@ -1328,7 +1341,7 @@
                     <pic:cNvPicPr/>
                   </pic:nvPicPr>
                   <pic:blipFill>
-                    <a:blip r:embed="rId18"/>
+                    <a:blip r:embed="rId19"/>
                     <a:stretch>
                       <a:fillRect/>
                     </a:stretch>
@@ -1378,7 +1391,7 @@
                     <pic:cNvPicPr/>
                   </pic:nvPicPr>
                   <pic:blipFill>
-                    <a:blip r:embed="rId21"/>
+                    <a:blip r:embed="rId22"/>
                     <a:stretch>
                       <a:fillRect/>
                     </a:stretch>
@@ -1428,7 +1441,7 @@
                     <pic:cNvPicPr/>
                   </pic:nvPicPr>
                   <pic:blipFill>
-                    <a:blip r:embed="rId22"/>
+                    <a:blip r:embed="rId23"/>
                     <a:stretch>
                       <a:fillRect/>
                     </a:stretch>
@@ -1478,7 +1491,7 @@
                     <pic:cNvPicPr/>
                   </pic:nvPicPr>
                   <pic:blipFill>
-                    <a:blip r:embed="rId23"/>
+                    <a:blip r:embed="rId24"/>
                     <a:stretch>
                       <a:fillRect/>
                     </a:stretch>
@@ -1567,7 +1580,7 @@
                     <pic:cNvPicPr/>
                   </pic:nvPicPr>
                   <pic:blipFill>
-                    <a:blip r:embed="rId24"/>
+                    <a:blip r:embed="rId25"/>
                     <a:stretch>
                       <a:fillRect/>
                     </a:stretch>
@@ -1616,7 +1629,7 @@
                     <pic:cNvPicPr/>
                   </pic:nvPicPr>
                   <pic:blipFill>
-                    <a:blip r:embed="rId25"/>
+                    <a:blip r:embed="rId26"/>
                     <a:stretch>
                       <a:fillRect/>
                     </a:stretch>
@@ -1665,7 +1678,7 @@
                     <pic:cNvPicPr/>
                   </pic:nvPicPr>
                   <pic:blipFill>
-                    <a:blip r:embed="rId26"/>
+                    <a:blip r:embed="rId27"/>
                     <a:stretch>
                       <a:fillRect/>
                     </a:stretch>
@@ -1714,7 +1727,7 @@
                     <pic:cNvPicPr/>
                   </pic:nvPicPr>
                   <pic:blipFill>
-                    <a:blip r:embed="rId27"/>
+                    <a:blip r:embed="rId28"/>
                     <a:stretch>
                       <a:fillRect/>
                     </a:stretch>
@@ -1763,7 +1776,7 @@
                     <pic:cNvPicPr/>
                   </pic:nvPicPr>
                   <pic:blipFill>
-                    <a:blip r:embed="rId28"/>
+                    <a:blip r:embed="rId29"/>
                     <a:stretch>
                       <a:fillRect/>
                     </a:stretch>
@@ -1812,7 +1825,7 @@
                     <pic:cNvPicPr/>
                   </pic:nvPicPr>
                   <pic:blipFill>
-                    <a:blip r:embed="rId29"/>
+                    <a:blip r:embed="rId30"/>
                     <a:stretch>
                       <a:fillRect/>
                     </a:stretch>
@@ -1861,7 +1874,7 @@
                     <pic:cNvPicPr/>
                   </pic:nvPicPr>
                   <pic:blipFill>
-                    <a:blip r:embed="rId30"/>
+                    <a:blip r:embed="rId31"/>
                     <a:stretch>
                       <a:fillRect/>
                     </a:stretch>
@@ -1950,7 +1963,7 @@
                     <pic:cNvPicPr/>
                   </pic:nvPicPr>
                   <pic:blipFill>
-                    <a:blip r:embed="rId31"/>
+                    <a:blip r:embed="rId32"/>
                     <a:stretch>
                       <a:fillRect/>
                     </a:stretch>
@@ -1999,7 +2012,7 @@
                     <pic:cNvPicPr/>
                   </pic:nvPicPr>
                   <pic:blipFill>
-                    <a:blip r:embed="rId32"/>
+                    <a:blip r:embed="rId33"/>
                     <a:stretch>
                       <a:fillRect/>
                     </a:stretch>
@@ -2048,7 +2061,7 @@
                     <pic:cNvPicPr/>
                   </pic:nvPicPr>
                   <pic:blipFill>
-                    <a:blip r:embed="rId33"/>
+                    <a:blip r:embed="rId34"/>
                     <a:stretch>
                       <a:fillRect/>
                     </a:stretch>
@@ -2183,7 +2196,7 @@
                     <pic:cNvPicPr/>
                   </pic:nvPicPr>
                   <pic:blipFill>
-                    <a:blip r:embed="rId34"/>
+                    <a:blip r:embed="rId35"/>
                     <a:stretch>
                       <a:fillRect/>
                     </a:stretch>
@@ -2232,7 +2245,7 @@
                     <pic:cNvPicPr/>
                   </pic:nvPicPr>
                   <pic:blipFill>
-                    <a:blip r:embed="rId35"/>
+                    <a:blip r:embed="rId36"/>
                     <a:stretch>
                       <a:fillRect/>
                     </a:stretch>
@@ -2281,7 +2294,7 @@
                     <pic:cNvPicPr/>
                   </pic:nvPicPr>
                   <pic:blipFill>
-                    <a:blip r:embed="rId36"/>
+                    <a:blip r:embed="rId37"/>
                     <a:stretch>
                       <a:fillRect/>
                     </a:stretch>
@@ -2370,7 +2383,7 @@
                     <pic:cNvPicPr/>
                   </pic:nvPicPr>
                   <pic:blipFill>
-                    <a:blip r:embed="rId37"/>
+                    <a:blip r:embed="rId38"/>
                     <a:stretch>
                       <a:fillRect/>
                     </a:stretch>
@@ -2419,7 +2432,7 @@
                     <pic:cNvPicPr/>
                   </pic:nvPicPr>
                   <pic:blipFill>
-                    <a:blip r:embed="rId38"/>
+                    <a:blip r:embed="rId39"/>
                     <a:stretch>
                       <a:fillRect/>
                     </a:stretch>
@@ -2468,7 +2481,7 @@
                     <pic:cNvPicPr/>
                   </pic:nvPicPr>
                   <pic:blipFill>
-                    <a:blip r:embed="rId39"/>
+                    <a:blip r:embed="rId40"/>
                     <a:stretch>
                       <a:fillRect/>
                     </a:stretch>
@@ -2517,7 +2530,7 @@
                     <pic:cNvPicPr/>
                   </pic:nvPicPr>
                   <pic:blipFill>
-                    <a:blip r:embed="rId40"/>
+                    <a:blip r:embed="rId41"/>
                     <a:stretch>
                       <a:fillRect/>
                     </a:stretch>
@@ -2606,7 +2619,7 @@
                     <pic:cNvPicPr/>
                   </pic:nvPicPr>
                   <pic:blipFill>
-                    <a:blip r:embed="rId41"/>
+                    <a:blip r:embed="rId42"/>
                     <a:stretch>
                       <a:fillRect/>
                     </a:stretch>
@@ -2655,7 +2668,7 @@
                     <pic:cNvPicPr/>
                   </pic:nvPicPr>
                   <pic:blipFill>
-                    <a:blip r:embed="rId42"/>
+                    <a:blip r:embed="rId43"/>
                     <a:stretch>
                       <a:fillRect/>
                     </a:stretch>
@@ -2704,7 +2717,7 @@
                     <pic:cNvPicPr/>
                   </pic:nvPicPr>
                   <pic:blipFill>
-                    <a:blip r:embed="rId43"/>
+                    <a:blip r:embed="rId44"/>
                     <a:stretch>
                       <a:fillRect/>
                     </a:stretch>
@@ -2753,7 +2766,7 @@
                     <pic:cNvPicPr/>
                   </pic:nvPicPr>
                   <pic:blipFill>
-                    <a:blip r:embed="rId44"/>
+                    <a:blip r:embed="rId45"/>
                     <a:stretch>
                       <a:fillRect/>
                     </a:stretch>
@@ -2823,6 +2836,9 @@
         </w:rPr>
       </w:pPr>
       <w:r>
+        <w:rPr>
+          <w:noProof/>
+        </w:rPr>
         <w:drawing>
           <wp:inline distT="0" distB="0" distL="0" distR="0" wp14:anchorId="45B8F2AC" wp14:editId="6AFD9F6E">
             <wp:extent cx="5760720" cy="2075815"/>
@@ -2839,7 +2855,7 @@
                     <pic:cNvPicPr/>
                   </pic:nvPicPr>
                   <pic:blipFill>
-                    <a:blip r:embed="rId45"/>
+                    <a:blip r:embed="rId46"/>
                     <a:stretch>
                       <a:fillRect/>
                     </a:stretch>
@@ -2869,6 +2885,9 @@
         </w:rPr>
       </w:pPr>
       <w:r>
+        <w:rPr>
+          <w:noProof/>
+        </w:rPr>
         <w:drawing>
           <wp:inline distT="0" distB="0" distL="0" distR="0" wp14:anchorId="426CD70D" wp14:editId="52F9F3FF">
             <wp:extent cx="4380020" cy="2139316"/>
@@ -2885,7 +2904,7 @@
                     <pic:cNvPicPr/>
                   </pic:nvPicPr>
                   <pic:blipFill>
-                    <a:blip r:embed="rId46"/>
+                    <a:blip r:embed="rId47"/>
                     <a:stretch>
                       <a:fillRect/>
                     </a:stretch>
@@ -2915,6 +2934,9 @@
         </w:rPr>
       </w:pPr>
       <w:r>
+        <w:rPr>
+          <w:noProof/>
+        </w:rPr>
         <w:drawing>
           <wp:inline distT="0" distB="0" distL="0" distR="0" wp14:anchorId="314E6DC9" wp14:editId="7131141D">
             <wp:extent cx="5760720" cy="536575"/>
@@ -2931,7 +2953,7 @@
                     <pic:cNvPicPr/>
                   </pic:nvPicPr>
                   <pic:blipFill>
-                    <a:blip r:embed="rId47"/>
+                    <a:blip r:embed="rId48"/>
                     <a:stretch>
                       <a:fillRect/>
                     </a:stretch>
@@ -2961,6 +2983,9 @@
         </w:rPr>
       </w:pPr>
       <w:r>
+        <w:rPr>
+          <w:noProof/>
+        </w:rPr>
         <w:drawing>
           <wp:inline distT="0" distB="0" distL="0" distR="0" wp14:anchorId="5021C54A" wp14:editId="59814D7F">
             <wp:extent cx="3608070" cy="1266834"/>
@@ -2977,7 +3002,7 @@
                     <pic:cNvPicPr/>
                   </pic:nvPicPr>
                   <pic:blipFill>
-                    <a:blip r:embed="rId48"/>
+                    <a:blip r:embed="rId49"/>
                     <a:stretch>
                       <a:fillRect/>
                     </a:stretch>
@@ -3007,6 +3032,9 @@
         </w:rPr>
       </w:pPr>
       <w:r>
+        <w:rPr>
+          <w:noProof/>
+        </w:rPr>
         <w:drawing>
           <wp:inline distT="0" distB="0" distL="0" distR="0" wp14:anchorId="29BAFB09" wp14:editId="08FBC6FC">
             <wp:extent cx="5760720" cy="762635"/>
@@ -3023,7 +3051,7 @@
                     <pic:cNvPicPr/>
                   </pic:nvPicPr>
                   <pic:blipFill>
-                    <a:blip r:embed="rId49"/>
+                    <a:blip r:embed="rId50"/>
                     <a:stretch>
                       <a:fillRect/>
                     </a:stretch>
@@ -3122,7 +3150,7 @@
                     <pic:cNvPicPr/>
                   </pic:nvPicPr>
                   <pic:blipFill>
-                    <a:blip r:embed="rId50"/>
+                    <a:blip r:embed="rId51"/>
                     <a:stretch>
                       <a:fillRect/>
                     </a:stretch>
@@ -3152,6 +3180,9 @@
         </w:rPr>
       </w:pPr>
       <w:r>
+        <w:rPr>
+          <w:noProof/>
+        </w:rPr>
         <w:drawing>
           <wp:inline distT="0" distB="0" distL="0" distR="0" wp14:anchorId="073CABB8" wp14:editId="5DB9941E">
             <wp:extent cx="5760720" cy="755650"/>
@@ -3168,7 +3199,7 @@
                     <pic:cNvPicPr/>
                   </pic:nvPicPr>
                   <pic:blipFill>
-                    <a:blip r:embed="rId51"/>
+                    <a:blip r:embed="rId52"/>
                     <a:stretch>
                       <a:fillRect/>
                     </a:stretch>
@@ -3245,7 +3276,7 @@
                     <pic:cNvPicPr/>
                   </pic:nvPicPr>
                   <pic:blipFill>
-                    <a:blip r:embed="rId52"/>
+                    <a:blip r:embed="rId53"/>
                     <a:stretch>
                       <a:fillRect/>
                     </a:stretch>
@@ -3299,7 +3330,7 @@
                     </pic:cNvPicPr>
                   </pic:nvPicPr>
                   <pic:blipFill>
-                    <a:blip r:embed="rId53">
+                    <a:blip r:embed="rId54">
                       <a:extLst>
                         <a:ext uri="{28A0092B-C50C-407E-A947-70E740481C1C}">
                           <a14:useLocalDpi xmlns:a14="http://schemas.microsoft.com/office/drawing/2010/main" val="0"/>
@@ -3382,7 +3413,7 @@
                     <pic:cNvPicPr/>
                   </pic:nvPicPr>
                   <pic:blipFill>
-                    <a:blip r:embed="rId54"/>
+                    <a:blip r:embed="rId55"/>
                     <a:stretch>
                       <a:fillRect/>
                     </a:stretch>
@@ -3409,6 +3440,9 @@
         <w:t xml:space="preserve"> </w:t>
       </w:r>
       <w:r>
+        <w:rPr>
+          <w:noProof/>
+        </w:rPr>
         <w:drawing>
           <wp:inline distT="0" distB="0" distL="0" distR="0" wp14:anchorId="28B68ADB" wp14:editId="11837020">
             <wp:extent cx="2360296" cy="3259456"/>
@@ -3425,7 +3459,7 @@
                     <pic:cNvPicPr/>
                   </pic:nvPicPr>
                   <pic:blipFill>
-                    <a:blip r:embed="rId55"/>
+                    <a:blip r:embed="rId56"/>
                     <a:stretch>
                       <a:fillRect/>
                     </a:stretch>
@@ -3479,7 +3513,7 @@
                     </pic:cNvPicPr>
                   </pic:nvPicPr>
                   <pic:blipFill>
-                    <a:blip r:embed="rId53">
+                    <a:blip r:embed="rId54">
                       <a:extLst>
                         <a:ext uri="{28A0092B-C50C-407E-A947-70E740481C1C}">
                           <a14:useLocalDpi xmlns:a14="http://schemas.microsoft.com/office/drawing/2010/main" val="0"/>
@@ -3573,7 +3607,7 @@
                     <pic:cNvPicPr/>
                   </pic:nvPicPr>
                   <pic:blipFill>
-                    <a:blip r:embed="rId56"/>
+                    <a:blip r:embed="rId57"/>
                     <a:stretch>
                       <a:fillRect/>
                     </a:stretch>
@@ -3671,7 +3705,7 @@
                     </pic:cNvPicPr>
                   </pic:nvPicPr>
                   <pic:blipFill>
-                    <a:blip r:embed="rId57">
+                    <a:blip r:embed="rId58">
                       <a:extLst>
                         <a:ext uri="{28A0092B-C50C-407E-A947-70E740481C1C}">
                           <a14:useLocalDpi xmlns:a14="http://schemas.microsoft.com/office/drawing/2010/main" val="0"/>
@@ -3746,6 +3780,9 @@
         </w:rPr>
       </w:pPr>
       <w:r>
+        <w:rPr>
+          <w:noProof/>
+        </w:rPr>
         <w:drawing>
           <wp:inline distT="0" distB="0" distL="0" distR="0" wp14:anchorId="0041922A" wp14:editId="5CED0AD3">
             <wp:extent cx="2674620" cy="914034"/>
@@ -3762,7 +3799,7 @@
                     <pic:cNvPicPr/>
                   </pic:nvPicPr>
                   <pic:blipFill>
-                    <a:blip r:embed="rId58"/>
+                    <a:blip r:embed="rId59"/>
                     <a:stretch>
                       <a:fillRect/>
                     </a:stretch>
@@ -3838,6 +3875,9 @@
         </w:rPr>
       </w:pPr>
       <w:r>
+        <w:rPr>
+          <w:noProof/>
+        </w:rPr>
         <w:drawing>
           <wp:inline distT="0" distB="0" distL="0" distR="0" wp14:anchorId="66017DF8" wp14:editId="6DFADB5D">
             <wp:extent cx="4739640" cy="729860"/>
@@ -3854,7 +3894,7 @@
                     <pic:cNvPicPr/>
                   </pic:nvPicPr>
                   <pic:blipFill>
-                    <a:blip r:embed="rId59"/>
+                    <a:blip r:embed="rId60"/>
                     <a:stretch>
                       <a:fillRect/>
                     </a:stretch>
@@ -4006,7 +4046,7 @@
                     <pic:cNvPicPr/>
                   </pic:nvPicPr>
                   <pic:blipFill>
-                    <a:blip r:embed="rId60"/>
+                    <a:blip r:embed="rId61"/>
                     <a:stretch>
                       <a:fillRect/>
                     </a:stretch>
@@ -4094,7 +4134,7 @@
                     <pic:cNvPicPr/>
                   </pic:nvPicPr>
                   <pic:blipFill>
-                    <a:blip r:embed="rId27"/>
+                    <a:blip r:embed="rId28"/>
                     <a:stretch>
                       <a:fillRect/>
                     </a:stretch>
@@ -4207,7 +4247,7 @@
                     <pic:cNvPicPr/>
                   </pic:nvPicPr>
                   <pic:blipFill>
-                    <a:blip r:embed="rId61"/>
+                    <a:blip r:embed="rId62"/>
                     <a:stretch>
                       <a:fillRect/>
                     </a:stretch>
@@ -4305,7 +4345,7 @@
                     <pic:cNvPicPr/>
                   </pic:nvPicPr>
                   <pic:blipFill>
-                    <a:blip r:embed="rId62"/>
+                    <a:blip r:embed="rId63"/>
                     <a:stretch>
                       <a:fillRect/>
                     </a:stretch>
@@ -4391,7 +4431,7 @@
                     <pic:cNvPicPr/>
                   </pic:nvPicPr>
                   <pic:blipFill>
-                    <a:blip r:embed="rId63"/>
+                    <a:blip r:embed="rId64"/>
                     <a:stretch>
                       <a:fillRect/>
                     </a:stretch>
@@ -4421,6 +4461,9 @@
         </w:rPr>
       </w:pPr>
       <w:r>
+        <w:rPr>
+          <w:noProof/>
+        </w:rPr>
         <w:drawing>
           <wp:inline distT="0" distB="0" distL="0" distR="0" wp14:anchorId="0A60B301" wp14:editId="59768AAE">
             <wp:extent cx="5989320" cy="4285348"/>
@@ -4437,7 +4480,7 @@
                     <pic:cNvPicPr/>
                   </pic:nvPicPr>
                   <pic:blipFill>
-                    <a:blip r:embed="rId64"/>
+                    <a:blip r:embed="rId65"/>
                     <a:stretch>
                       <a:fillRect/>
                     </a:stretch>
@@ -4467,6 +4510,9 @@
         </w:rPr>
       </w:pPr>
       <w:r>
+        <w:rPr>
+          <w:noProof/>
+        </w:rPr>
         <w:drawing>
           <wp:inline distT="0" distB="0" distL="0" distR="0" wp14:anchorId="4F103DD2" wp14:editId="61B508EA">
             <wp:extent cx="5760720" cy="1968500"/>
@@ -4483,7 +4529,7 @@
                     <pic:cNvPicPr/>
                   </pic:nvPicPr>
                   <pic:blipFill>
-                    <a:blip r:embed="rId65"/>
+                    <a:blip r:embed="rId66"/>
                     <a:stretch>
                       <a:fillRect/>
                     </a:stretch>
@@ -4550,7 +4596,7 @@
                     <pic:cNvPicPr/>
                   </pic:nvPicPr>
                   <pic:blipFill>
-                    <a:blip r:embed="rId66"/>
+                    <a:blip r:embed="rId67"/>
                     <a:stretch>
                       <a:fillRect/>
                     </a:stretch>
@@ -4577,6 +4623,9 @@
         <w:t xml:space="preserve"> </w:t>
       </w:r>
       <w:r>
+        <w:rPr>
+          <w:noProof/>
+        </w:rPr>
         <w:drawing>
           <wp:inline distT="0" distB="0" distL="0" distR="0" wp14:anchorId="76DCF6CA" wp14:editId="623BAB8F">
             <wp:extent cx="4011180" cy="3034030"/>
@@ -4593,7 +4642,7 @@
                     <pic:cNvPicPr/>
                   </pic:nvPicPr>
                   <pic:blipFill>
-                    <a:blip r:embed="rId67"/>
+                    <a:blip r:embed="rId68"/>
                     <a:stretch>
                       <a:fillRect/>
                     </a:stretch>
@@ -4647,7 +4696,7 @@
                     </pic:cNvPicPr>
                   </pic:nvPicPr>
                   <pic:blipFill>
-                    <a:blip r:embed="rId68">
+                    <a:blip r:embed="rId69">
                       <a:extLst>
                         <a:ext uri="{28A0092B-C50C-407E-A947-70E740481C1C}">
                           <a14:useLocalDpi xmlns:a14="http://schemas.microsoft.com/office/drawing/2010/main" val="0"/>
@@ -4704,7 +4753,7 @@
                     <pic:cNvPicPr/>
                   </pic:nvPicPr>
                   <pic:blipFill>
-                    <a:blip r:embed="rId69"/>
+                    <a:blip r:embed="rId70"/>
                     <a:stretch>
                       <a:fillRect/>
                     </a:stretch>
@@ -4790,7 +4839,7 @@
                     <pic:cNvPicPr/>
                   </pic:nvPicPr>
                   <pic:blipFill>
-                    <a:blip r:embed="rId70"/>
+                    <a:blip r:embed="rId71"/>
                     <a:stretch>
                       <a:fillRect/>
                     </a:stretch>
@@ -4820,6 +4869,9 @@
         </w:rPr>
       </w:pPr>
       <w:r>
+        <w:rPr>
+          <w:noProof/>
+        </w:rPr>
         <w:drawing>
           <wp:inline distT="0" distB="0" distL="0" distR="0" wp14:anchorId="718D9E40" wp14:editId="220877A9">
             <wp:extent cx="5765180" cy="3282950"/>
@@ -4836,7 +4888,7 @@
                     <pic:cNvPicPr/>
                   </pic:nvPicPr>
                   <pic:blipFill>
-                    <a:blip r:embed="rId71"/>
+                    <a:blip r:embed="rId72"/>
                     <a:stretch>
                       <a:fillRect/>
                     </a:stretch>
@@ -4867,7 +4919,7 @@
       </w:pPr>
     </w:p>
     <w:sectPr>
-      <w:headerReference w:type="default" r:id="rId72"/>
+      <w:headerReference w:type="default" r:id="rId73"/>
       <w:pgSz w:w="11906" w:h="16838"/>
       <w:pgMar w:top="1417" w:right="1417" w:bottom="1134" w:left="1417" w:header="708" w:footer="708" w:gutter="0"/>
       <w:cols w:space="708"/>
@@ -5878,6 +5930,7 @@
   <w:style w:type="character" w:default="1" w:styleId="Absatz-Standardschriftart">
     <w:name w:val="Default Paragraph Font"/>
     <w:uiPriority w:val="1"/>
+    <w:semiHidden/>
     <w:unhideWhenUsed/>
   </w:style>
   <w:style w:type="table" w:default="1" w:styleId="NormaleTabelle">

</xml_diff>